<commit_message>
SEM5-43 | Update asistDoc
</commit_message>
<xml_diff>
--- a/docs/SprintC/3DF_1191831_1210913_1211523_1210816.docx
+++ b/docs/SprintC/3DF_1191831_1210913_1211523_1210816.docx
@@ -13,6 +13,8 @@
           <w:szCs w:val="60"/>
         </w:rPr>
       </w:pPr>
+      <w:bookmarkStart w:id="0" w:name="_Hlk155125313"/>
+      <w:bookmarkEnd w:id="0"/>
     </w:p>
     <w:p>
       <w:pPr>
@@ -287,6 +289,7 @@
         </w:rPr>
       </w:pPr>
     </w:p>
+    <w:bookmarkStart w:id="1" w:name="_Toc155124868" w:displacedByCustomXml="next"/>
     <w:sdt>
       <w:sdtPr>
         <w:rPr>
@@ -327,6 +330,7 @@
             </w:rPr>
             <w:t>ÍNDICE</w:t>
           </w:r>
+          <w:bookmarkEnd w:id="1"/>
         </w:p>
         <w:p>
           <w:pPr>
@@ -336,8 +340,13 @@
             </w:tabs>
             <w:rPr>
               <w:b w:val="0"/>
+              <w:bCs w:val="0"/>
               <w:i w:val="0"/>
-              <w:lang w:val="en-US" w:eastAsia="en-GB"/>
+              <w:iCs w:val="0"/>
+              <w:noProof/>
+              <w:sz w:val="22"/>
+              <w:szCs w:val="22"/>
+              <w:lang w:val="en-US"/>
             </w:rPr>
           </w:pPr>
           <w:r>
@@ -358,14 +367,14 @@
             </w:rPr>
             <w:fldChar w:fldCharType="separate"/>
           </w:r>
-          <w:hyperlink w:anchor="_Toc149511452" w:history="1">
+          <w:hyperlink w:anchor="_Toc155124868" w:history="1">
             <w:r>
               <w:rPr>
                 <w:rStyle w:val="Hiperligao"/>
-                <w:rFonts w:ascii="Myriad Pro" w:hAnsi="Myriad Pro"/>
+                <w:rFonts w:ascii="Andale Mono" w:hAnsi="Andale Mono"/>
                 <w:noProof/>
               </w:rPr>
-              <w:t>Alínea 1</w:t>
+              <w:t>ÍNDICE</w:t>
             </w:r>
             <w:r>
               <w:rPr>
@@ -386,7 +395,7 @@
                 <w:noProof/>
                 <w:webHidden/>
               </w:rPr>
-              <w:instrText xml:space="preserve"> PAGEREF _Toc149511452 \h </w:instrText>
+              <w:instrText xml:space="preserve"> PAGEREF _Toc155124868 \h </w:instrText>
             </w:r>
             <w:r>
               <w:rPr>
@@ -406,7 +415,7 @@
                 <w:noProof/>
                 <w:webHidden/>
               </w:rPr>
-              <w:t>3</w:t>
+              <w:t>2</w:t>
             </w:r>
             <w:r>
               <w:rPr>
@@ -425,18 +434,23 @@
             </w:tabs>
             <w:rPr>
               <w:b w:val="0"/>
+              <w:bCs w:val="0"/>
               <w:i w:val="0"/>
-              <w:lang w:val="en-US" w:eastAsia="en-GB"/>
+              <w:iCs w:val="0"/>
+              <w:noProof/>
+              <w:sz w:val="22"/>
+              <w:szCs w:val="22"/>
+              <w:lang w:val="en-US"/>
             </w:rPr>
           </w:pPr>
-          <w:hyperlink w:anchor="_Toc149511453" w:history="1">
+          <w:hyperlink w:anchor="_Toc155124869" w:history="1">
             <w:r>
               <w:rPr>
                 <w:rStyle w:val="Hiperligao"/>
-                <w:rFonts w:ascii="Myriad Pro" w:hAnsi="Myriad Pro"/>
+                <w:rFonts w:ascii="Myriad Pro" w:hAnsi="Myriad Pro" w:cs="Calibri"/>
                 <w:noProof/>
               </w:rPr>
-              <w:t>Alínea 2</w:t>
+              <w:t>Divisão - User Stories</w:t>
             </w:r>
             <w:r>
               <w:rPr>
@@ -457,7 +471,7 @@
                 <w:noProof/>
                 <w:webHidden/>
               </w:rPr>
-              <w:instrText xml:space="preserve"> PAGEREF _Toc149511453 \h </w:instrText>
+              <w:instrText xml:space="preserve"> PAGEREF _Toc155124869 \h </w:instrText>
             </w:r>
             <w:r>
               <w:rPr>
@@ -477,7 +491,7 @@
                 <w:noProof/>
                 <w:webHidden/>
               </w:rPr>
-              <w:t>4</w:t>
+              <w:t>3</w:t>
             </w:r>
             <w:r>
               <w:rPr>
@@ -496,18 +510,23 @@
             </w:tabs>
             <w:rPr>
               <w:b w:val="0"/>
+              <w:bCs w:val="0"/>
               <w:i w:val="0"/>
-              <w:lang w:val="en-US" w:eastAsia="en-GB"/>
+              <w:iCs w:val="0"/>
+              <w:noProof/>
+              <w:sz w:val="22"/>
+              <w:szCs w:val="22"/>
+              <w:lang w:val="en-US"/>
             </w:rPr>
           </w:pPr>
-          <w:hyperlink w:anchor="_Toc149511454" w:history="1">
+          <w:hyperlink w:anchor="_Toc155124870" w:history="1">
             <w:r>
               <w:rPr>
                 <w:rStyle w:val="Hiperligao"/>
                 <w:rFonts w:ascii="Myriad Pro" w:hAnsi="Myriad Pro"/>
                 <w:noProof/>
               </w:rPr>
-              <w:t>Alínea 3</w:t>
+              <w:t>Alínea 1</w:t>
             </w:r>
             <w:r>
               <w:rPr>
@@ -528,7 +547,7 @@
                 <w:noProof/>
                 <w:webHidden/>
               </w:rPr>
-              <w:instrText xml:space="preserve"> PAGEREF _Toc149511454 \h </w:instrText>
+              <w:instrText xml:space="preserve"> PAGEREF _Toc155124870 \h </w:instrText>
             </w:r>
             <w:r>
               <w:rPr>
@@ -548,7 +567,7 @@
                 <w:noProof/>
                 <w:webHidden/>
               </w:rPr>
-              <w:t>6</w:t>
+              <w:t>4</w:t>
             </w:r>
             <w:r>
               <w:rPr>
@@ -567,18 +586,23 @@
             </w:tabs>
             <w:rPr>
               <w:b w:val="0"/>
+              <w:bCs w:val="0"/>
               <w:i w:val="0"/>
-              <w:lang w:val="en-US" w:eastAsia="en-GB"/>
+              <w:iCs w:val="0"/>
+              <w:noProof/>
+              <w:sz w:val="22"/>
+              <w:szCs w:val="22"/>
+              <w:lang w:val="en-US"/>
             </w:rPr>
           </w:pPr>
-          <w:hyperlink w:anchor="_Toc149511455" w:history="1">
+          <w:hyperlink w:anchor="_Toc155124871" w:history="1">
             <w:r>
               <w:rPr>
                 <w:rStyle w:val="Hiperligao"/>
                 <w:rFonts w:ascii="Myriad Pro" w:hAnsi="Myriad Pro"/>
                 <w:noProof/>
               </w:rPr>
-              <w:t>Alínea 4</w:t>
+              <w:t>Alínea 2</w:t>
             </w:r>
             <w:r>
               <w:rPr>
@@ -599,7 +623,7 @@
                 <w:noProof/>
                 <w:webHidden/>
               </w:rPr>
-              <w:instrText xml:space="preserve"> PAGEREF _Toc149511455 \h </w:instrText>
+              <w:instrText xml:space="preserve"> PAGEREF _Toc155124871 \h </w:instrText>
             </w:r>
             <w:r>
               <w:rPr>
@@ -619,7 +643,7 @@
                 <w:noProof/>
                 <w:webHidden/>
               </w:rPr>
-              <w:t>8</w:t>
+              <w:t>6</w:t>
             </w:r>
             <w:r>
               <w:rPr>
@@ -638,18 +662,23 @@
             </w:tabs>
             <w:rPr>
               <w:b w:val="0"/>
+              <w:bCs w:val="0"/>
               <w:i w:val="0"/>
-              <w:lang w:val="en-US" w:eastAsia="en-GB"/>
+              <w:iCs w:val="0"/>
+              <w:noProof/>
+              <w:sz w:val="22"/>
+              <w:szCs w:val="22"/>
+              <w:lang w:val="en-US"/>
             </w:rPr>
           </w:pPr>
-          <w:hyperlink w:anchor="_Toc149511456" w:history="1">
+          <w:hyperlink w:anchor="_Toc155124872" w:history="1">
             <w:r>
               <w:rPr>
                 <w:rStyle w:val="Hiperligao"/>
                 <w:rFonts w:ascii="Myriad Pro" w:hAnsi="Myriad Pro"/>
                 <w:noProof/>
               </w:rPr>
-              <w:t>Alínea 5</w:t>
+              <w:t>Alínea 3</w:t>
             </w:r>
             <w:r>
               <w:rPr>
@@ -670,7 +699,7 @@
                 <w:noProof/>
                 <w:webHidden/>
               </w:rPr>
-              <w:instrText xml:space="preserve"> PAGEREF _Toc149511456 \h </w:instrText>
+              <w:instrText xml:space="preserve"> PAGEREF _Toc155124872 \h </w:instrText>
             </w:r>
             <w:r>
               <w:rPr>
@@ -690,7 +719,7 @@
                 <w:noProof/>
                 <w:webHidden/>
               </w:rPr>
-              <w:t>13</w:t>
+              <w:t>8</w:t>
             </w:r>
             <w:r>
               <w:rPr>
@@ -709,18 +738,23 @@
             </w:tabs>
             <w:rPr>
               <w:b w:val="0"/>
+              <w:bCs w:val="0"/>
               <w:i w:val="0"/>
-              <w:lang w:val="en-US" w:eastAsia="en-GB"/>
+              <w:iCs w:val="0"/>
+              <w:noProof/>
+              <w:sz w:val="22"/>
+              <w:szCs w:val="22"/>
+              <w:lang w:val="en-US"/>
             </w:rPr>
           </w:pPr>
-          <w:hyperlink w:anchor="_Toc149511457" w:history="1">
+          <w:hyperlink w:anchor="_Toc155124873" w:history="1">
             <w:r>
               <w:rPr>
                 <w:rStyle w:val="Hiperligao"/>
                 <w:rFonts w:ascii="Myriad Pro" w:hAnsi="Myriad Pro"/>
                 <w:noProof/>
               </w:rPr>
-              <w:t>Alínea 6</w:t>
+              <w:t>Alínea 4</w:t>
             </w:r>
             <w:r>
               <w:rPr>
@@ -741,7 +775,7 @@
                 <w:noProof/>
                 <w:webHidden/>
               </w:rPr>
-              <w:instrText xml:space="preserve"> PAGEREF _Toc149511457 \h </w:instrText>
+              <w:instrText xml:space="preserve"> PAGEREF _Toc155124873 \h </w:instrText>
             </w:r>
             <w:r>
               <w:rPr>
@@ -761,7 +795,7 @@
                 <w:noProof/>
                 <w:webHidden/>
               </w:rPr>
-              <w:t>16</w:t>
+              <w:t>8</w:t>
             </w:r>
             <w:r>
               <w:rPr>
@@ -780,18 +814,23 @@
             </w:tabs>
             <w:rPr>
               <w:b w:val="0"/>
+              <w:bCs w:val="0"/>
               <w:i w:val="0"/>
-              <w:lang w:val="en-US" w:eastAsia="en-GB"/>
+              <w:iCs w:val="0"/>
+              <w:noProof/>
+              <w:sz w:val="22"/>
+              <w:szCs w:val="22"/>
+              <w:lang w:val="en-US"/>
             </w:rPr>
           </w:pPr>
-          <w:hyperlink w:anchor="_Toc149511458" w:history="1">
+          <w:hyperlink w:anchor="_Toc155124876" w:history="1">
             <w:r>
               <w:rPr>
                 <w:rStyle w:val="Hiperligao"/>
                 <w:rFonts w:ascii="Myriad Pro" w:hAnsi="Myriad Pro"/>
                 <w:noProof/>
               </w:rPr>
-              <w:t>Alínea 7</w:t>
+              <w:t>Alínea 5</w:t>
             </w:r>
             <w:r>
               <w:rPr>
@@ -812,7 +851,7 @@
                 <w:noProof/>
                 <w:webHidden/>
               </w:rPr>
-              <w:instrText xml:space="preserve"> PAGEREF _Toc149511458 \h </w:instrText>
+              <w:instrText xml:space="preserve"> PAGEREF _Toc155124876 \h </w:instrText>
             </w:r>
             <w:r>
               <w:rPr>
@@ -832,7 +871,7 @@
                 <w:noProof/>
                 <w:webHidden/>
               </w:rPr>
-              <w:t>18</w:t>
+              <w:t>10</w:t>
             </w:r>
             <w:r>
               <w:rPr>
@@ -851,18 +890,23 @@
             </w:tabs>
             <w:rPr>
               <w:b w:val="0"/>
+              <w:bCs w:val="0"/>
               <w:i w:val="0"/>
-              <w:lang w:val="en-US" w:eastAsia="en-GB"/>
+              <w:iCs w:val="0"/>
+              <w:noProof/>
+              <w:sz w:val="22"/>
+              <w:szCs w:val="22"/>
+              <w:lang w:val="en-US"/>
             </w:rPr>
           </w:pPr>
-          <w:hyperlink w:anchor="_Toc149511459" w:history="1">
+          <w:hyperlink w:anchor="_Toc155124877" w:history="1">
             <w:r>
               <w:rPr>
                 <w:rStyle w:val="Hiperligao"/>
                 <w:rFonts w:ascii="Myriad Pro" w:hAnsi="Myriad Pro"/>
                 <w:noProof/>
               </w:rPr>
-              <w:t>Alínea 8</w:t>
+              <w:t>Alínea 6</w:t>
             </w:r>
             <w:r>
               <w:rPr>
@@ -883,7 +927,7 @@
                 <w:noProof/>
                 <w:webHidden/>
               </w:rPr>
-              <w:instrText xml:space="preserve"> PAGEREF _Toc149511459 \h </w:instrText>
+              <w:instrText xml:space="preserve"> PAGEREF _Toc155124877 \h </w:instrText>
             </w:r>
             <w:r>
               <w:rPr>
@@ -903,7 +947,463 @@
                 <w:noProof/>
                 <w:webHidden/>
               </w:rPr>
-              <w:t>20</w:t>
+              <w:t>11</w:t>
+            </w:r>
+            <w:r>
+              <w:rPr>
+                <w:noProof/>
+                <w:webHidden/>
+              </w:rPr>
+              <w:fldChar w:fldCharType="end"/>
+            </w:r>
+          </w:hyperlink>
+        </w:p>
+        <w:p>
+          <w:pPr>
+            <w:pStyle w:val="ndice1"/>
+            <w:tabs>
+              <w:tab w:val="right" w:leader="dot" w:pos="9350"/>
+            </w:tabs>
+            <w:rPr>
+              <w:b w:val="0"/>
+              <w:bCs w:val="0"/>
+              <w:i w:val="0"/>
+              <w:iCs w:val="0"/>
+              <w:noProof/>
+              <w:sz w:val="22"/>
+              <w:szCs w:val="22"/>
+              <w:lang w:val="en-US"/>
+            </w:rPr>
+          </w:pPr>
+          <w:hyperlink w:anchor="_Toc155124878" w:history="1">
+            <w:r>
+              <w:rPr>
+                <w:rStyle w:val="Hiperligao"/>
+                <w:rFonts w:ascii="Myriad Pro" w:hAnsi="Myriad Pro"/>
+                <w:noProof/>
+              </w:rPr>
+              <w:t>Alínea 7</w:t>
+            </w:r>
+            <w:r>
+              <w:rPr>
+                <w:noProof/>
+                <w:webHidden/>
+              </w:rPr>
+              <w:tab/>
+            </w:r>
+            <w:r>
+              <w:rPr>
+                <w:noProof/>
+                <w:webHidden/>
+              </w:rPr>
+              <w:fldChar w:fldCharType="begin"/>
+            </w:r>
+            <w:r>
+              <w:rPr>
+                <w:noProof/>
+                <w:webHidden/>
+              </w:rPr>
+              <w:instrText xml:space="preserve"> PAGEREF _Toc155124878 \h </w:instrText>
+            </w:r>
+            <w:r>
+              <w:rPr>
+                <w:noProof/>
+                <w:webHidden/>
+              </w:rPr>
+            </w:r>
+            <w:r>
+              <w:rPr>
+                <w:noProof/>
+                <w:webHidden/>
+              </w:rPr>
+              <w:fldChar w:fldCharType="separate"/>
+            </w:r>
+            <w:r>
+              <w:rPr>
+                <w:noProof/>
+                <w:webHidden/>
+              </w:rPr>
+              <w:t>12</w:t>
+            </w:r>
+            <w:r>
+              <w:rPr>
+                <w:noProof/>
+                <w:webHidden/>
+              </w:rPr>
+              <w:fldChar w:fldCharType="end"/>
+            </w:r>
+          </w:hyperlink>
+        </w:p>
+        <w:p>
+          <w:pPr>
+            <w:pStyle w:val="ndice1"/>
+            <w:tabs>
+              <w:tab w:val="right" w:leader="dot" w:pos="9350"/>
+            </w:tabs>
+            <w:rPr>
+              <w:b w:val="0"/>
+              <w:bCs w:val="0"/>
+              <w:i w:val="0"/>
+              <w:iCs w:val="0"/>
+              <w:noProof/>
+              <w:sz w:val="22"/>
+              <w:szCs w:val="22"/>
+              <w:lang w:val="en-US"/>
+            </w:rPr>
+          </w:pPr>
+          <w:hyperlink w:anchor="_Toc155124879" w:history="1">
+            <w:r>
+              <w:rPr>
+                <w:rStyle w:val="Hiperligao"/>
+                <w:rFonts w:ascii="Myriad Pro" w:hAnsi="Myriad Pro"/>
+                <w:noProof/>
+              </w:rPr>
+              <w:t>Alínea 8</w:t>
+            </w:r>
+            <w:r>
+              <w:rPr>
+                <w:noProof/>
+                <w:webHidden/>
+              </w:rPr>
+              <w:tab/>
+            </w:r>
+            <w:r>
+              <w:rPr>
+                <w:noProof/>
+                <w:webHidden/>
+              </w:rPr>
+              <w:fldChar w:fldCharType="begin"/>
+            </w:r>
+            <w:r>
+              <w:rPr>
+                <w:noProof/>
+                <w:webHidden/>
+              </w:rPr>
+              <w:instrText xml:space="preserve"> PAGEREF _Toc155124879 \h </w:instrText>
+            </w:r>
+            <w:r>
+              <w:rPr>
+                <w:noProof/>
+                <w:webHidden/>
+              </w:rPr>
+            </w:r>
+            <w:r>
+              <w:rPr>
+                <w:noProof/>
+                <w:webHidden/>
+              </w:rPr>
+              <w:fldChar w:fldCharType="separate"/>
+            </w:r>
+            <w:r>
+              <w:rPr>
+                <w:noProof/>
+                <w:webHidden/>
+              </w:rPr>
+              <w:t>14</w:t>
+            </w:r>
+            <w:r>
+              <w:rPr>
+                <w:noProof/>
+                <w:webHidden/>
+              </w:rPr>
+              <w:fldChar w:fldCharType="end"/>
+            </w:r>
+          </w:hyperlink>
+        </w:p>
+        <w:p>
+          <w:pPr>
+            <w:pStyle w:val="ndice1"/>
+            <w:tabs>
+              <w:tab w:val="right" w:leader="dot" w:pos="9350"/>
+            </w:tabs>
+            <w:rPr>
+              <w:b w:val="0"/>
+              <w:bCs w:val="0"/>
+              <w:i w:val="0"/>
+              <w:iCs w:val="0"/>
+              <w:noProof/>
+              <w:sz w:val="22"/>
+              <w:szCs w:val="22"/>
+              <w:lang w:val="en-US"/>
+            </w:rPr>
+          </w:pPr>
+          <w:hyperlink w:anchor="_Toc155124880" w:history="1">
+            <w:r>
+              <w:rPr>
+                <w:rStyle w:val="Hiperligao"/>
+                <w:rFonts w:ascii="Myriad Pro" w:hAnsi="Myriad Pro"/>
+                <w:noProof/>
+              </w:rPr>
+              <w:t>Alínea 9</w:t>
+            </w:r>
+            <w:r>
+              <w:rPr>
+                <w:noProof/>
+                <w:webHidden/>
+              </w:rPr>
+              <w:tab/>
+            </w:r>
+            <w:r>
+              <w:rPr>
+                <w:noProof/>
+                <w:webHidden/>
+              </w:rPr>
+              <w:fldChar w:fldCharType="begin"/>
+            </w:r>
+            <w:r>
+              <w:rPr>
+                <w:noProof/>
+                <w:webHidden/>
+              </w:rPr>
+              <w:instrText xml:space="preserve"> PAGEREF _Toc155124880 \h </w:instrText>
+            </w:r>
+            <w:r>
+              <w:rPr>
+                <w:noProof/>
+                <w:webHidden/>
+              </w:rPr>
+            </w:r>
+            <w:r>
+              <w:rPr>
+                <w:noProof/>
+                <w:webHidden/>
+              </w:rPr>
+              <w:fldChar w:fldCharType="separate"/>
+            </w:r>
+            <w:r>
+              <w:rPr>
+                <w:noProof/>
+                <w:webHidden/>
+              </w:rPr>
+              <w:t>14</w:t>
+            </w:r>
+            <w:r>
+              <w:rPr>
+                <w:noProof/>
+                <w:webHidden/>
+              </w:rPr>
+              <w:fldChar w:fldCharType="end"/>
+            </w:r>
+          </w:hyperlink>
+        </w:p>
+        <w:p>
+          <w:pPr>
+            <w:pStyle w:val="ndice1"/>
+            <w:tabs>
+              <w:tab w:val="right" w:leader="dot" w:pos="9350"/>
+            </w:tabs>
+            <w:rPr>
+              <w:b w:val="0"/>
+              <w:bCs w:val="0"/>
+              <w:i w:val="0"/>
+              <w:iCs w:val="0"/>
+              <w:noProof/>
+              <w:sz w:val="22"/>
+              <w:szCs w:val="22"/>
+              <w:lang w:val="en-US"/>
+            </w:rPr>
+          </w:pPr>
+          <w:hyperlink w:anchor="_Toc155124881" w:history="1">
+            <w:r>
+              <w:rPr>
+                <w:rStyle w:val="Hiperligao"/>
+                <w:rFonts w:ascii="Myriad Pro" w:hAnsi="Myriad Pro"/>
+                <w:noProof/>
+              </w:rPr>
+              <w:t>Alínea 10</w:t>
+            </w:r>
+            <w:r>
+              <w:rPr>
+                <w:noProof/>
+                <w:webHidden/>
+              </w:rPr>
+              <w:tab/>
+            </w:r>
+            <w:r>
+              <w:rPr>
+                <w:noProof/>
+                <w:webHidden/>
+              </w:rPr>
+              <w:fldChar w:fldCharType="begin"/>
+            </w:r>
+            <w:r>
+              <w:rPr>
+                <w:noProof/>
+                <w:webHidden/>
+              </w:rPr>
+              <w:instrText xml:space="preserve"> PAGEREF _Toc155124881 \h </w:instrText>
+            </w:r>
+            <w:r>
+              <w:rPr>
+                <w:noProof/>
+                <w:webHidden/>
+              </w:rPr>
+            </w:r>
+            <w:r>
+              <w:rPr>
+                <w:noProof/>
+                <w:webHidden/>
+              </w:rPr>
+              <w:fldChar w:fldCharType="separate"/>
+            </w:r>
+            <w:r>
+              <w:rPr>
+                <w:noProof/>
+                <w:webHidden/>
+              </w:rPr>
+              <w:t>15</w:t>
+            </w:r>
+            <w:r>
+              <w:rPr>
+                <w:noProof/>
+                <w:webHidden/>
+              </w:rPr>
+              <w:fldChar w:fldCharType="end"/>
+            </w:r>
+          </w:hyperlink>
+        </w:p>
+        <w:p>
+          <w:pPr>
+            <w:pStyle w:val="ndice1"/>
+            <w:tabs>
+              <w:tab w:val="right" w:leader="dot" w:pos="9350"/>
+            </w:tabs>
+            <w:rPr>
+              <w:b w:val="0"/>
+              <w:bCs w:val="0"/>
+              <w:i w:val="0"/>
+              <w:iCs w:val="0"/>
+              <w:noProof/>
+              <w:sz w:val="22"/>
+              <w:szCs w:val="22"/>
+              <w:lang w:val="en-US"/>
+            </w:rPr>
+          </w:pPr>
+          <w:hyperlink w:anchor="_Toc155124882" w:history="1">
+            <w:r>
+              <w:rPr>
+                <w:rStyle w:val="Hiperligao"/>
+                <w:rFonts w:ascii="Myriad Pro" w:hAnsi="Myriad Pro"/>
+                <w:noProof/>
+              </w:rPr>
+              <w:t>Alínea 11</w:t>
+            </w:r>
+            <w:r>
+              <w:rPr>
+                <w:noProof/>
+                <w:webHidden/>
+              </w:rPr>
+              <w:tab/>
+            </w:r>
+            <w:r>
+              <w:rPr>
+                <w:noProof/>
+                <w:webHidden/>
+              </w:rPr>
+              <w:fldChar w:fldCharType="begin"/>
+            </w:r>
+            <w:r>
+              <w:rPr>
+                <w:noProof/>
+                <w:webHidden/>
+              </w:rPr>
+              <w:instrText xml:space="preserve"> PAGEREF _Toc155124882 \h </w:instrText>
+            </w:r>
+            <w:r>
+              <w:rPr>
+                <w:noProof/>
+                <w:webHidden/>
+              </w:rPr>
+            </w:r>
+            <w:r>
+              <w:rPr>
+                <w:noProof/>
+                <w:webHidden/>
+              </w:rPr>
+              <w:fldChar w:fldCharType="separate"/>
+            </w:r>
+            <w:r>
+              <w:rPr>
+                <w:noProof/>
+                <w:webHidden/>
+              </w:rPr>
+              <w:t>16</w:t>
+            </w:r>
+            <w:r>
+              <w:rPr>
+                <w:noProof/>
+                <w:webHidden/>
+              </w:rPr>
+              <w:fldChar w:fldCharType="end"/>
+            </w:r>
+          </w:hyperlink>
+        </w:p>
+        <w:p>
+          <w:pPr>
+            <w:pStyle w:val="ndice1"/>
+            <w:tabs>
+              <w:tab w:val="right" w:leader="dot" w:pos="9350"/>
+            </w:tabs>
+            <w:rPr>
+              <w:b w:val="0"/>
+              <w:bCs w:val="0"/>
+              <w:i w:val="0"/>
+              <w:iCs w:val="0"/>
+              <w:noProof/>
+              <w:sz w:val="22"/>
+              <w:szCs w:val="22"/>
+              <w:lang w:val="en-US"/>
+            </w:rPr>
+          </w:pPr>
+          <w:hyperlink w:anchor="_Toc155124883" w:history="1">
+            <w:r>
+              <w:rPr>
+                <w:rStyle w:val="Hiperligao"/>
+                <w:rFonts w:ascii="Myriad Pro" w:hAnsi="Myriad Pro"/>
+                <w:noProof/>
+              </w:rPr>
+              <w:t>Alínea 12</w:t>
+            </w:r>
+            <w:r>
+              <w:rPr>
+                <w:noProof/>
+                <w:webHidden/>
+              </w:rPr>
+              <w:tab/>
+            </w:r>
+            <w:r>
+              <w:rPr>
+                <w:noProof/>
+                <w:webHidden/>
+              </w:rPr>
+              <w:fldChar w:fldCharType="begin"/>
+            </w:r>
+            <w:r>
+              <w:rPr>
+                <w:noProof/>
+                <w:webHidden/>
+              </w:rPr>
+              <w:instrText xml:space="preserve"> PAGEREF _Toc155124883 \h </w:instrText>
+            </w:r>
+            <w:r>
+              <w:rPr>
+                <w:noProof/>
+                <w:webHidden/>
+              </w:rPr>
+            </w:r>
+            <w:r>
+              <w:rPr>
+                <w:noProof/>
+                <w:webHidden/>
+              </w:rPr>
+              <w:fldChar w:fldCharType="separate"/>
+            </w:r>
+            <w:r>
+              <w:rPr>
+                <w:noProof/>
+                <w:webHidden/>
+              </w:rPr>
+              <w:t>17</w:t>
             </w:r>
             <w:r>
               <w:rPr>
@@ -975,6 +1475,7 @@
           <w:szCs w:val="40"/>
         </w:rPr>
       </w:pPr>
+      <w:bookmarkStart w:id="2" w:name="_Toc155124869"/>
       <w:r>
         <w:rPr>
           <w:rFonts w:ascii="Myriad Pro" w:hAnsi="Myriad Pro" w:cs="Calibri"/>
@@ -987,6 +1488,7 @@
         <w:lastRenderedPageBreak/>
         <w:t>Divisão - User Stories</w:t>
       </w:r>
+      <w:bookmarkEnd w:id="2"/>
     </w:p>
     <w:p/>
     <w:tbl>
@@ -1040,7 +1542,13 @@
               <w:rPr>
                 <w:rFonts w:ascii="Calibri" w:hAnsi="Calibri" w:cs="Calibri"/>
               </w:rPr>
-              <w:t>Ficou responsável pelo Pedro Mendes - 1210913</w:t>
+              <w:t xml:space="preserve">Ficou responsável pelo </w:t>
+            </w:r>
+            <w:r>
+              <w:rPr>
+                <w:rFonts w:ascii="Calibri" w:hAnsi="Calibri" w:cs="Calibri"/>
+              </w:rPr>
+              <w:t>João Castro - 1210816</w:t>
             </w:r>
           </w:p>
         </w:tc>
@@ -1098,19 +1606,7 @@
               <w:rPr>
                 <w:rFonts w:ascii="Calibri" w:hAnsi="Calibri" w:cs="Calibri"/>
               </w:rPr>
-              <w:t>Martim</w:t>
-            </w:r>
-            <w:r>
-              <w:rPr>
-                <w:rFonts w:ascii="Calibri" w:hAnsi="Calibri" w:cs="Calibri"/>
-              </w:rPr>
-              <w:t xml:space="preserve"> </w:t>
-            </w:r>
-            <w:r>
-              <w:rPr>
-                <w:rFonts w:ascii="Calibri" w:hAnsi="Calibri" w:cs="Calibri"/>
-              </w:rPr>
-              <w:t>Botelho - 1211523</w:t>
+              <w:t>Pedro Mendes - 1210913</w:t>
             </w:r>
           </w:p>
         </w:tc>
@@ -1186,6 +1682,9 @@
         </w:tc>
       </w:tr>
       <w:tr>
+        <w:trPr>
+          <w:trHeight w:val="1205"/>
+        </w:trPr>
         <w:tc>
           <w:tcPr>
             <w:tcW w:w="2830" w:type="dxa"/>
@@ -1226,7 +1725,31 @@
               <w:rPr>
                 <w:rFonts w:ascii="Calibri" w:hAnsi="Calibri" w:cs="Calibri"/>
               </w:rPr>
-              <w:t>Ficou responsável pelo João Castro - 1210816</w:t>
+              <w:t>Ficou responsável pelo</w:t>
+            </w:r>
+            <w:r>
+              <w:rPr>
+                <w:rFonts w:ascii="Calibri" w:hAnsi="Calibri" w:cs="Calibri"/>
+              </w:rPr>
+              <w:t xml:space="preserve"> </w:t>
+            </w:r>
+            <w:r>
+              <w:rPr>
+                <w:rFonts w:ascii="Calibri" w:hAnsi="Calibri" w:cs="Calibri"/>
+              </w:rPr>
+              <w:t>Rui Gonçalo</w:t>
+            </w:r>
+            <w:r>
+              <w:rPr>
+                <w:rFonts w:ascii="Calibri" w:hAnsi="Calibri" w:cs="Calibri"/>
+              </w:rPr>
+              <w:t xml:space="preserve"> </w:t>
+            </w:r>
+            <w:r>
+              <w:rPr>
+                <w:rFonts w:ascii="Calibri" w:hAnsi="Calibri" w:cs="Calibri"/>
+              </w:rPr>
+              <w:t>- 1191831</w:t>
             </w:r>
           </w:p>
         </w:tc>
@@ -1284,25 +1807,7 @@
               <w:rPr>
                 <w:rFonts w:ascii="Calibri" w:hAnsi="Calibri" w:cs="Calibri"/>
               </w:rPr>
-              <w:t>Rui Gonçal</w:t>
-            </w:r>
-            <w:r>
-              <w:rPr>
-                <w:rFonts w:ascii="Calibri" w:hAnsi="Calibri" w:cs="Calibri"/>
-              </w:rPr>
-              <w:t>o</w:t>
-            </w:r>
-            <w:r>
-              <w:rPr>
-                <w:rFonts w:ascii="Calibri" w:hAnsi="Calibri" w:cs="Calibri"/>
-              </w:rPr>
-              <w:t xml:space="preserve"> </w:t>
-            </w:r>
-            <w:r>
-              <w:rPr>
-                <w:rFonts w:ascii="Calibri" w:hAnsi="Calibri" w:cs="Calibri"/>
-              </w:rPr>
-              <w:t>- 1191831</w:t>
+              <w:t>Pedro Mendes - 1210913</w:t>
             </w:r>
           </w:p>
         </w:tc>
@@ -1360,25 +1865,19 @@
               <w:rPr>
                 <w:rFonts w:ascii="Calibri" w:hAnsi="Calibri" w:cs="Calibri"/>
               </w:rPr>
-              <w:t>Rui Gonçal</w:t>
+              <w:t>Martim</w:t>
             </w:r>
             <w:r>
               <w:rPr>
                 <w:rFonts w:ascii="Calibri" w:hAnsi="Calibri" w:cs="Calibri"/>
               </w:rPr>
-              <w:t>o</w:t>
+              <w:t xml:space="preserve"> </w:t>
             </w:r>
             <w:r>
               <w:rPr>
                 <w:rFonts w:ascii="Calibri" w:hAnsi="Calibri" w:cs="Calibri"/>
               </w:rPr>
-              <w:t xml:space="preserve"> </w:t>
-            </w:r>
-            <w:r>
-              <w:rPr>
-                <w:rFonts w:ascii="Calibri" w:hAnsi="Calibri" w:cs="Calibri"/>
-              </w:rPr>
-              <w:t>- 1191831</w:t>
+              <w:t>Botelho - 1211523</w:t>
             </w:r>
           </w:p>
         </w:tc>
@@ -1424,7 +1923,13 @@
               <w:rPr>
                 <w:rFonts w:ascii="Calibri" w:hAnsi="Calibri" w:cs="Calibri"/>
               </w:rPr>
-              <w:t>Ficou responsável pelo Pedro Mendes - 1210913</w:t>
+              <w:t xml:space="preserve">Ficou responsável pelo </w:t>
+            </w:r>
+            <w:r>
+              <w:rPr>
+                <w:rFonts w:ascii="Calibri" w:hAnsi="Calibri" w:cs="Calibri"/>
+              </w:rPr>
+              <w:t>João Castro - 1210816</w:t>
             </w:r>
           </w:p>
         </w:tc>
@@ -1470,7 +1975,279 @@
               <w:rPr>
                 <w:rFonts w:ascii="Calibri" w:hAnsi="Calibri" w:cs="Calibri"/>
               </w:rPr>
+              <w:t xml:space="preserve">Ficou responsável pelo </w:t>
+            </w:r>
+            <w:r>
+              <w:rPr>
+                <w:rFonts w:ascii="Calibri" w:hAnsi="Calibri" w:cs="Calibri"/>
+              </w:rPr>
+              <w:t>Martim</w:t>
+            </w:r>
+            <w:r>
+              <w:rPr>
+                <w:rFonts w:ascii="Calibri" w:hAnsi="Calibri" w:cs="Calibri"/>
+              </w:rPr>
+              <w:t xml:space="preserve"> </w:t>
+            </w:r>
+            <w:r>
+              <w:rPr>
+                <w:rFonts w:ascii="Calibri" w:hAnsi="Calibri" w:cs="Calibri"/>
+              </w:rPr>
+              <w:t>Botelho - 1211523</w:t>
+            </w:r>
+          </w:p>
+        </w:tc>
+      </w:tr>
+      <w:tr>
+        <w:tc>
+          <w:tcPr>
+            <w:tcW w:w="2830" w:type="dxa"/>
+          </w:tcPr>
+          <w:p>
+            <w:pPr>
+              <w:spacing w:before="240" w:line="480" w:lineRule="auto"/>
+              <w:jc w:val="center"/>
+              <w:rPr>
+                <w:rFonts w:ascii="Calibri" w:hAnsi="Calibri" w:cs="Calibri"/>
+                <w:b/>
+                <w:bCs/>
+              </w:rPr>
+            </w:pPr>
+            <w:r>
+              <w:rPr>
+                <w:rFonts w:ascii="Calibri" w:hAnsi="Calibri" w:cs="Calibri"/>
+                <w:b/>
+                <w:bCs/>
+              </w:rPr>
+              <w:t xml:space="preserve">Alínea </w:t>
+            </w:r>
+            <w:r>
+              <w:rPr>
+                <w:rFonts w:ascii="Calibri" w:hAnsi="Calibri" w:cs="Calibri"/>
+                <w:b/>
+                <w:bCs/>
+              </w:rPr>
+              <w:t>9</w:t>
+            </w:r>
+          </w:p>
+        </w:tc>
+        <w:tc>
+          <w:tcPr>
+            <w:tcW w:w="6520" w:type="dxa"/>
+          </w:tcPr>
+          <w:p>
+            <w:pPr>
+              <w:spacing w:before="240" w:line="480" w:lineRule="auto"/>
+              <w:rPr>
+                <w:rFonts w:ascii="Calibri" w:hAnsi="Calibri" w:cs="Calibri"/>
+              </w:rPr>
+            </w:pPr>
+            <w:r>
+              <w:rPr>
+                <w:rFonts w:ascii="Calibri" w:hAnsi="Calibri" w:cs="Calibri"/>
+              </w:rPr>
+              <w:t xml:space="preserve">Ficou responsável pelo </w:t>
+            </w:r>
+            <w:r>
+              <w:rPr>
+                <w:rFonts w:ascii="Calibri" w:hAnsi="Calibri" w:cs="Calibri"/>
+              </w:rPr>
+              <w:t>Pedro Mendes - 1210913</w:t>
+            </w:r>
+          </w:p>
+        </w:tc>
+      </w:tr>
+      <w:tr>
+        <w:tc>
+          <w:tcPr>
+            <w:tcW w:w="2830" w:type="dxa"/>
+          </w:tcPr>
+          <w:p>
+            <w:pPr>
+              <w:spacing w:before="240" w:line="480" w:lineRule="auto"/>
+              <w:jc w:val="center"/>
+              <w:rPr>
+                <w:rFonts w:ascii="Calibri" w:hAnsi="Calibri" w:cs="Calibri"/>
+                <w:b/>
+                <w:bCs/>
+              </w:rPr>
+            </w:pPr>
+            <w:r>
+              <w:rPr>
+                <w:rFonts w:ascii="Calibri" w:hAnsi="Calibri" w:cs="Calibri"/>
+                <w:b/>
+                <w:bCs/>
+              </w:rPr>
+              <w:t xml:space="preserve">Alínea </w:t>
+            </w:r>
+            <w:r>
+              <w:rPr>
+                <w:rFonts w:ascii="Calibri" w:hAnsi="Calibri" w:cs="Calibri"/>
+                <w:b/>
+                <w:bCs/>
+              </w:rPr>
+              <w:t>10</w:t>
+            </w:r>
+          </w:p>
+        </w:tc>
+        <w:tc>
+          <w:tcPr>
+            <w:tcW w:w="6520" w:type="dxa"/>
+          </w:tcPr>
+          <w:p>
+            <w:pPr>
+              <w:spacing w:before="240" w:line="480" w:lineRule="auto"/>
+              <w:rPr>
+                <w:rFonts w:ascii="Calibri" w:hAnsi="Calibri" w:cs="Calibri"/>
+              </w:rPr>
+            </w:pPr>
+            <w:r>
+              <w:rPr>
+                <w:rFonts w:ascii="Calibri" w:hAnsi="Calibri" w:cs="Calibri"/>
+              </w:rPr>
               <w:t>Ficou responsável pelo João Castro - 1210816</w:t>
+            </w:r>
+          </w:p>
+        </w:tc>
+      </w:tr>
+      <w:tr>
+        <w:tc>
+          <w:tcPr>
+            <w:tcW w:w="2830" w:type="dxa"/>
+          </w:tcPr>
+          <w:p>
+            <w:pPr>
+              <w:spacing w:before="240" w:line="480" w:lineRule="auto"/>
+              <w:jc w:val="center"/>
+              <w:rPr>
+                <w:rFonts w:ascii="Calibri" w:hAnsi="Calibri" w:cs="Calibri"/>
+                <w:b/>
+                <w:bCs/>
+              </w:rPr>
+            </w:pPr>
+            <w:r>
+              <w:rPr>
+                <w:rFonts w:ascii="Calibri" w:hAnsi="Calibri" w:cs="Calibri"/>
+                <w:b/>
+                <w:bCs/>
+              </w:rPr>
+              <w:t xml:space="preserve">Alínea </w:t>
+            </w:r>
+            <w:r>
+              <w:rPr>
+                <w:rFonts w:ascii="Calibri" w:hAnsi="Calibri" w:cs="Calibri"/>
+                <w:b/>
+                <w:bCs/>
+              </w:rPr>
+              <w:t>11</w:t>
+            </w:r>
+          </w:p>
+        </w:tc>
+        <w:tc>
+          <w:tcPr>
+            <w:tcW w:w="6520" w:type="dxa"/>
+          </w:tcPr>
+          <w:p>
+            <w:pPr>
+              <w:spacing w:before="240" w:line="480" w:lineRule="auto"/>
+              <w:rPr>
+                <w:rFonts w:ascii="Calibri" w:hAnsi="Calibri" w:cs="Calibri"/>
+              </w:rPr>
+            </w:pPr>
+            <w:r>
+              <w:rPr>
+                <w:rFonts w:ascii="Calibri" w:hAnsi="Calibri" w:cs="Calibri"/>
+              </w:rPr>
+              <w:t xml:space="preserve">Ficou responsável pelo </w:t>
+            </w:r>
+            <w:r>
+              <w:rPr>
+                <w:rFonts w:ascii="Calibri" w:hAnsi="Calibri" w:cs="Calibri"/>
+              </w:rPr>
+              <w:t>Rui Gonçalo</w:t>
+            </w:r>
+            <w:r>
+              <w:rPr>
+                <w:rFonts w:ascii="Calibri" w:hAnsi="Calibri" w:cs="Calibri"/>
+              </w:rPr>
+              <w:t xml:space="preserve"> </w:t>
+            </w:r>
+            <w:r>
+              <w:rPr>
+                <w:rFonts w:ascii="Calibri" w:hAnsi="Calibri" w:cs="Calibri"/>
+              </w:rPr>
+              <w:t>- 1191831</w:t>
+            </w:r>
+          </w:p>
+        </w:tc>
+      </w:tr>
+      <w:tr>
+        <w:tc>
+          <w:tcPr>
+            <w:tcW w:w="2830" w:type="dxa"/>
+          </w:tcPr>
+          <w:p>
+            <w:pPr>
+              <w:spacing w:before="240" w:line="480" w:lineRule="auto"/>
+              <w:jc w:val="center"/>
+              <w:rPr>
+                <w:rFonts w:ascii="Calibri" w:hAnsi="Calibri" w:cs="Calibri"/>
+                <w:b/>
+                <w:bCs/>
+              </w:rPr>
+            </w:pPr>
+            <w:r>
+              <w:rPr>
+                <w:rFonts w:ascii="Calibri" w:hAnsi="Calibri" w:cs="Calibri"/>
+                <w:b/>
+                <w:bCs/>
+              </w:rPr>
+              <w:t xml:space="preserve">Alínea </w:t>
+            </w:r>
+            <w:r>
+              <w:rPr>
+                <w:rFonts w:ascii="Calibri" w:hAnsi="Calibri" w:cs="Calibri"/>
+                <w:b/>
+                <w:bCs/>
+              </w:rPr>
+              <w:t>12</w:t>
+            </w:r>
+          </w:p>
+        </w:tc>
+        <w:tc>
+          <w:tcPr>
+            <w:tcW w:w="6520" w:type="dxa"/>
+          </w:tcPr>
+          <w:p>
+            <w:pPr>
+              <w:spacing w:before="240" w:line="480" w:lineRule="auto"/>
+              <w:rPr>
+                <w:rFonts w:ascii="Calibri" w:hAnsi="Calibri" w:cs="Calibri"/>
+              </w:rPr>
+            </w:pPr>
+            <w:r>
+              <w:rPr>
+                <w:rFonts w:ascii="Calibri" w:hAnsi="Calibri" w:cs="Calibri"/>
+              </w:rPr>
+              <w:t xml:space="preserve">Ficou responsável pelo </w:t>
+            </w:r>
+            <w:r>
+              <w:rPr>
+                <w:rFonts w:ascii="Calibri" w:hAnsi="Calibri" w:cs="Calibri"/>
+              </w:rPr>
+              <w:t>Martim</w:t>
+            </w:r>
+            <w:r>
+              <w:rPr>
+                <w:rFonts w:ascii="Calibri" w:hAnsi="Calibri" w:cs="Calibri"/>
+              </w:rPr>
+              <w:t xml:space="preserve"> </w:t>
+            </w:r>
+            <w:r>
+              <w:rPr>
+                <w:rFonts w:ascii="Calibri" w:hAnsi="Calibri" w:cs="Calibri"/>
+              </w:rPr>
+              <w:t>Botelho - 1211523</w:t>
             </w:r>
           </w:p>
         </w:tc>
@@ -1521,7 +2298,7 @@
           <w:szCs w:val="40"/>
         </w:rPr>
       </w:pPr>
-      <w:bookmarkStart w:id="0" w:name="_Toc149511452"/>
+      <w:bookmarkStart w:id="3" w:name="_Toc155124870"/>
       <w:r>
         <w:rPr>
           <w:rFonts w:ascii="Myriad Pro" w:hAnsi="Myriad Pro"/>
@@ -1534,7 +2311,7 @@
         <w:lastRenderedPageBreak/>
         <w:t>Alínea 1</w:t>
       </w:r>
-      <w:bookmarkEnd w:id="0"/>
+      <w:bookmarkEnd w:id="3"/>
     </w:p>
     <w:p>
       <w:pPr>
@@ -2663,6 +3440,7 @@
           <w:szCs w:val="40"/>
         </w:rPr>
       </w:pPr>
+      <w:bookmarkStart w:id="4" w:name="_Toc155124871"/>
       <w:r>
         <w:rPr>
           <w:rFonts w:ascii="Myriad Pro" w:hAnsi="Myriad Pro"/>
@@ -2685,6 +3463,7 @@
         </w:rPr>
         <w:t>2</w:t>
       </w:r>
+      <w:bookmarkEnd w:id="4"/>
     </w:p>
     <w:p>
       <w:pPr>
@@ -3675,6 +4454,7 @@
           <w:szCs w:val="40"/>
         </w:rPr>
       </w:pPr>
+      <w:bookmarkStart w:id="5" w:name="_Toc155124872"/>
       <w:r>
         <w:rPr>
           <w:rFonts w:ascii="Myriad Pro" w:hAnsi="Myriad Pro"/>
@@ -3697,6 +4477,7 @@
         </w:rPr>
         <w:t>3</w:t>
       </w:r>
+      <w:bookmarkEnd w:id="5"/>
     </w:p>
     <w:p>
       <w:pPr>
@@ -4002,6 +4783,7 @@
           <w:szCs w:val="40"/>
         </w:rPr>
       </w:pPr>
+      <w:bookmarkStart w:id="6" w:name="_Toc155124873"/>
       <w:r>
         <w:rPr>
           <w:rFonts w:ascii="Myriad Pro" w:hAnsi="Myriad Pro"/>
@@ -4024,6 +4806,7 @@
         </w:rPr>
         <w:t>4</w:t>
       </w:r>
+      <w:bookmarkEnd w:id="6"/>
     </w:p>
     <w:p>
       <w:pPr>
@@ -4155,6 +4938,7 @@
           <w:szCs w:val="40"/>
         </w:rPr>
       </w:pPr>
+      <w:bookmarkStart w:id="7" w:name="_Toc155124874"/>
       <w:r>
         <w:rPr>
           <w:noProof/>
@@ -4215,6 +4999,7 @@
           </wp:anchor>
         </w:drawing>
       </w:r>
+      <w:bookmarkEnd w:id="7"/>
     </w:p>
     <w:p>
       <w:pPr>
@@ -4243,6 +5028,7 @@
           <w:szCs w:val="40"/>
         </w:rPr>
       </w:pPr>
+      <w:bookmarkStart w:id="8" w:name="_Toc155124875"/>
       <w:r>
         <w:rPr>
           <w:noProof/>
@@ -4303,6 +5089,7 @@
           </wp:anchor>
         </w:drawing>
       </w:r>
+      <w:bookmarkEnd w:id="8"/>
     </w:p>
     <w:p>
       <w:pPr>
@@ -4394,12 +5181,60 @@
     <w:p/>
     <w:p>
       <w:r>
-        <w:t>As primeiras linhas de instruções só serão executadas quando for um determinado dia do mês. No qual será verificafo e depois que confimardo, envia uma mensagem de registo para alertar que existiu um backup naquele especifico dia. Começando por eliminar os dados do mesmo mês só que do ano passado. E de seguida executa o ficheiro desenvolvido na US passada.</w:t>
-      </w:r>
-    </w:p>
-    <w:p>
-      <w:r>
-        <w:t>De seguida para verificar os backuos do últimos mês e da ultima semana , primeiro verifica-se qual o mês atual e caso seja 12, ou seja, o último mês do ano. Caso for ele executa as linhas de instruções que estão dentro da condição. As seguintes linhas de execução criam um ciclo tendo em conta o nome dos ficheiro que estão presentes na cloud. Faz os backups dos dias atuais e para terminar elimina os do ano passado seguindo as conduções. A mesma coisa acontece quando se verifica que há um ficheiro que no passado foi criado na última semana e copia caso a atual semana seja a última.</w:t>
+        <w:t>As primeiras linhas de instruções só serão executadas quando for um determinado dia do mês. No qual será verifica</w:t>
+      </w:r>
+      <w:r>
+        <w:t>d</w:t>
+      </w:r>
+      <w:r>
+        <w:t xml:space="preserve">o e depois que </w:t>
+      </w:r>
+      <w:r>
+        <w:t>confirmado</w:t>
+      </w:r>
+      <w:r>
+        <w:t xml:space="preserve">, envia uma mensagem de registo para alertar que existiu um backup naquele </w:t>
+      </w:r>
+      <w:r>
+        <w:t>específico</w:t>
+      </w:r>
+      <w:r>
+        <w:t xml:space="preserve"> dia. Começando por eliminar os dados do mesmo mês só que do ano passado. E de seguida executa o ficheiro desenvolvido na US passada.</w:t>
+      </w:r>
+    </w:p>
+    <w:p>
+      <w:r>
+        <w:t>De seguida para verificar os backu</w:t>
+      </w:r>
+      <w:r>
+        <w:t>p</w:t>
+      </w:r>
+      <w:r>
+        <w:t xml:space="preserve">s </w:t>
+      </w:r>
+      <w:r>
+        <w:t>dos últimos meses</w:t>
+      </w:r>
+      <w:r>
+        <w:t xml:space="preserve"> e da </w:t>
+      </w:r>
+      <w:r>
+        <w:t>ú</w:t>
+      </w:r>
+      <w:r>
+        <w:t>ltima semana, verifica-se qual o mês atual e caso seja 12, ou seja, o último mês do ano. Caso for ele executa as linhas de instruções que estão dentro da condição. As seguintes linhas de execução criam um ciclo tendo em conta o nome dos</w:t>
+      </w:r>
+      <w:r>
+        <w:t xml:space="preserve"> </w:t>
+      </w:r>
+      <w:r>
+        <w:t>ficheiro</w:t>
+      </w:r>
+      <w:r>
+        <w:t>s</w:t>
+      </w:r>
+      <w:r>
+        <w:t xml:space="preserve"> que estão presentes na cloud. Faz os backups dos dias atuais e para terminar elimina os do ano passado seguindo as conduções. A mesma coisa acontece quando se verifica que há um ficheiro que no passado foi criado na última semana e copia caso a atual semana seja a última.</w:t>
       </w:r>
     </w:p>
     <w:p>
@@ -4561,6 +5396,7 @@
           <w:szCs w:val="40"/>
         </w:rPr>
       </w:pPr>
+      <w:bookmarkStart w:id="9" w:name="_Toc155124876"/>
       <w:r>
         <w:rPr>
           <w:rFonts w:ascii="Myriad Pro" w:hAnsi="Myriad Pro"/>
@@ -4583,6 +5419,7 @@
         </w:rPr>
         <w:t>5</w:t>
       </w:r>
+      <w:bookmarkEnd w:id="9"/>
     </w:p>
     <w:p>
       <w:pPr>
@@ -4644,7 +5481,37 @@
           <w:szCs w:val="24"/>
           <w:shd w:val="clear" w:color="auto" w:fill="FFFFFF"/>
         </w:rPr>
-        <w:t>ta user storie pretende se que o utilizador seja informado de qualquer falha em relação a realização do backup, para isso foi necessária editar o ficheiro /etc/rsyslog.conf e descomentar o facility cron.* acrescentando o facility cron.err e o seu devidamente ficheiro de log –/var/log/cron.err.</w:t>
+        <w:t>ta user storie pretende se que o utilizador seja informado de qualquer falha em relação a realização do backup, para isso foi necessári</w:t>
+      </w:r>
+      <w:r>
+        <w:rPr>
+          <w:rFonts w:ascii="Times New Roman" w:hAnsi="Times New Roman" w:cs="Times New Roman"/>
+          <w:color w:val="343A40"/>
+          <w:sz w:val="24"/>
+          <w:szCs w:val="24"/>
+          <w:shd w:val="clear" w:color="auto" w:fill="FFFFFF"/>
+        </w:rPr>
+        <w:t>o</w:t>
+      </w:r>
+      <w:r>
+        <w:rPr>
+          <w:rFonts w:ascii="Times New Roman" w:hAnsi="Times New Roman" w:cs="Times New Roman"/>
+          <w:color w:val="343A40"/>
+          <w:sz w:val="24"/>
+          <w:szCs w:val="24"/>
+          <w:shd w:val="clear" w:color="auto" w:fill="FFFFFF"/>
+        </w:rPr>
+        <w:t xml:space="preserve"> editar o ficheiro /etc/rsyslog.conf e descomentar o facility cron.* acrescentando o facility cron.err e o seu devidamente ficheiro de log –/var/log/cron.err</w:t>
+      </w:r>
+      <w:r>
+        <w:rPr>
+          <w:rFonts w:ascii="Times New Roman" w:hAnsi="Times New Roman" w:cs="Times New Roman"/>
+          <w:color w:val="343A40"/>
+          <w:sz w:val="24"/>
+          <w:szCs w:val="24"/>
+          <w:shd w:val="clear" w:color="auto" w:fill="FFFFFF"/>
+        </w:rPr>
+        <w:t>. Essas alterações garantirão que as mensagens de erro do cron sejas registadas no arquivo /var/log/cron.err e, assim, o admin será informado sobre algum erro.</w:t>
       </w:r>
     </w:p>
     <w:p>
@@ -4714,7 +5581,23 @@
           <w:sz w:val="24"/>
           <w:szCs w:val="24"/>
         </w:rPr>
-        <w:t>De seguida, fomos ao ficheiro /etc/profile onde acrescentou-se uma variável com o uso de wc -l com o objetivo de imprimir o numero de linhas presentes no ficheiro que antes foi adicionado.</w:t>
+        <w:t xml:space="preserve">De seguida, fomos ao ficheiro /etc/profile onde acrescentou-se uma variável com o uso de wc -l com o objetivo de imprimir o </w:t>
+      </w:r>
+      <w:r>
+        <w:rPr>
+          <w:rFonts w:ascii="Times New Roman" w:hAnsi="Times New Roman" w:cs="Times New Roman"/>
+          <w:sz w:val="24"/>
+          <w:szCs w:val="24"/>
+        </w:rPr>
+        <w:t>número</w:t>
+      </w:r>
+      <w:r>
+        <w:rPr>
+          <w:rFonts w:ascii="Times New Roman" w:hAnsi="Times New Roman" w:cs="Times New Roman"/>
+          <w:sz w:val="24"/>
+          <w:szCs w:val="24"/>
+        </w:rPr>
+        <w:t xml:space="preserve"> de linhas presentes no ficheiro que antes foi adicionado.</w:t>
       </w:r>
     </w:p>
     <w:p>
@@ -4799,6 +5682,7 @@
           <w:szCs w:val="40"/>
         </w:rPr>
       </w:pPr>
+      <w:bookmarkStart w:id="10" w:name="_Toc155124877"/>
       <w:r>
         <w:rPr>
           <w:rFonts w:ascii="Myriad Pro" w:hAnsi="Myriad Pro"/>
@@ -4821,6 +5705,7 @@
         </w:rPr>
         <w:t>6</w:t>
       </w:r>
+      <w:bookmarkEnd w:id="10"/>
     </w:p>
     <w:p>
       <w:pPr>
@@ -5087,6 +5972,7 @@
           <w:szCs w:val="40"/>
         </w:rPr>
       </w:pPr>
+      <w:bookmarkStart w:id="11" w:name="_Toc155124878"/>
       <w:r>
         <w:rPr>
           <w:rFonts w:ascii="Myriad Pro" w:hAnsi="Myriad Pro"/>
@@ -5109,6 +5995,7 @@
         </w:rPr>
         <w:t>7</w:t>
       </w:r>
+      <w:bookmarkEnd w:id="11"/>
     </w:p>
     <w:p>
       <w:pPr>
@@ -5155,22 +6042,22 @@
       <w:pPr>
         <w:spacing w:before="360" w:after="360" w:line="360" w:lineRule="atLeast"/>
         <w:rPr>
-          <w:rFonts w:ascii="Arial" w:eastAsia="Times New Roman" w:hAnsi="Arial" w:cs="Arial"/>
+          <w:rFonts w:ascii="Segoe UI" w:eastAsia="Times New Roman" w:hAnsi="Segoe UI" w:cs="Segoe UI"/>
           <w:color w:val="1F1F1F"/>
           <w:kern w:val="0"/>
-          <w:sz w:val="24"/>
-          <w:szCs w:val="24"/>
+          <w:sz w:val="18"/>
+          <w:szCs w:val="18"/>
           <w:bdr w:val="none" w:sz="0" w:space="0" w:color="auto" w:frame="1"/>
           <w14:ligatures w14:val="none"/>
         </w:rPr>
       </w:pPr>
       <w:r>
         <w:rPr>
-          <w:rFonts w:ascii="Arial" w:eastAsia="Times New Roman" w:hAnsi="Arial" w:cs="Arial"/>
+          <w:rFonts w:ascii="Segoe UI" w:eastAsia="Times New Roman" w:hAnsi="Segoe UI" w:cs="Segoe UI"/>
           <w:color w:val="1F1F1F"/>
           <w:kern w:val="0"/>
-          <w:sz w:val="24"/>
-          <w:szCs w:val="24"/>
+          <w:sz w:val="18"/>
+          <w:szCs w:val="18"/>
           <w:bdr w:val="none" w:sz="0" w:space="0" w:color="auto" w:frame="1"/>
           <w14:ligatures w14:val="none"/>
         </w:rPr>
@@ -5181,364 +6068,364 @@
       <w:pPr>
         <w:spacing w:before="360" w:after="360" w:line="360" w:lineRule="atLeast"/>
         <w:rPr>
-          <w:rFonts w:ascii="Arial" w:eastAsia="Times New Roman" w:hAnsi="Arial" w:cs="Arial"/>
+          <w:rFonts w:ascii="Segoe UI" w:eastAsia="Times New Roman" w:hAnsi="Segoe UI" w:cs="Segoe UI"/>
           <w:color w:val="1F1F1F"/>
           <w:kern w:val="0"/>
-          <w:sz w:val="24"/>
-          <w:szCs w:val="24"/>
-          <w14:ligatures w14:val="none"/>
-        </w:rPr>
-      </w:pPr>
-      <w:r>
-        <w:rPr>
-          <w:rFonts w:ascii="Arial" w:eastAsia="Times New Roman" w:hAnsi="Arial" w:cs="Arial"/>
+          <w:sz w:val="18"/>
+          <w:szCs w:val="18"/>
+          <w14:ligatures w14:val="none"/>
+        </w:rPr>
+      </w:pPr>
+      <w:r>
+        <w:rPr>
+          <w:rFonts w:ascii="Segoe UI" w:eastAsia="Times New Roman" w:hAnsi="Segoe UI" w:cs="Segoe UI"/>
           <w:color w:val="1F1F1F"/>
           <w:kern w:val="0"/>
-          <w:sz w:val="24"/>
-          <w:szCs w:val="24"/>
+          <w:sz w:val="18"/>
+          <w:szCs w:val="18"/>
+          <w14:ligatures w14:val="none"/>
+        </w:rPr>
+        <w:t>Iremos começar por abordar os valores de risco dos módulos</w:t>
+      </w:r>
+      <w:r>
+        <w:rPr>
+          <w:rFonts w:ascii="Segoe UI" w:eastAsia="Times New Roman" w:hAnsi="Segoe UI" w:cs="Segoe UI"/>
+          <w:color w:val="1F1F1F"/>
+          <w:kern w:val="0"/>
+          <w:sz w:val="18"/>
+          <w:szCs w:val="18"/>
+          <w14:ligatures w14:val="none"/>
+        </w:rPr>
+        <w:t>.</w:t>
+      </w:r>
+    </w:p>
+    <w:p>
+      <w:pPr>
+        <w:spacing w:before="360" w:after="360" w:line="360" w:lineRule="atLeast"/>
+        <w:rPr>
+          <w:rFonts w:ascii="Segoe UI" w:eastAsia="Times New Roman" w:hAnsi="Segoe UI" w:cs="Segoe UI"/>
+          <w:color w:val="1F1F1F"/>
+          <w:kern w:val="0"/>
+          <w:sz w:val="18"/>
+          <w:szCs w:val="18"/>
+          <w14:ligatures w14:val="none"/>
+        </w:rPr>
+      </w:pPr>
+      <w:r>
+        <w:rPr>
+          <w:rFonts w:ascii="Segoe UI" w:eastAsia="Times New Roman" w:hAnsi="Segoe UI" w:cs="Segoe UI"/>
+          <w:color w:val="1F1F1F"/>
+          <w:kern w:val="0"/>
+          <w:sz w:val="18"/>
+          <w:szCs w:val="18"/>
           <w14:ligatures w14:val="none"/>
         </w:rPr>
         <w:lastRenderedPageBreak/>
-        <w:t>Iremos começar por abordar os valores de risco dos módulos</w:t>
-      </w:r>
-      <w:r>
-        <w:rPr>
-          <w:rFonts w:ascii="Arial" w:eastAsia="Times New Roman" w:hAnsi="Arial" w:cs="Arial"/>
+        <w:t xml:space="preserve">Neste capítulo, tendo em conta o nosso projeto, conseguimos afirmar que alguns não são 100% essenciais para o funcionamento ideal do sistema como por exemplo, o modulo </w:t>
+      </w:r>
+      <w:r>
+        <w:rPr>
+          <w:rFonts w:ascii="Segoe UI" w:eastAsia="Times New Roman" w:hAnsi="Segoe UI" w:cs="Segoe UI"/>
           <w:color w:val="1F1F1F"/>
           <w:kern w:val="0"/>
-          <w:sz w:val="24"/>
-          <w:szCs w:val="24"/>
+          <w:sz w:val="18"/>
+          <w:szCs w:val="18"/>
+          <w:bdr w:val="none" w:sz="0" w:space="0" w:color="auto" w:frame="1"/>
+          <w14:ligatures w14:val="none"/>
+        </w:rPr>
+        <w:t>SPA</w:t>
+      </w:r>
+      <w:r>
+        <w:rPr>
+          <w:rFonts w:ascii="Segoe UI" w:eastAsia="Times New Roman" w:hAnsi="Segoe UI" w:cs="Segoe UI"/>
+          <w:color w:val="1F1F1F"/>
+          <w:kern w:val="0"/>
+          <w:sz w:val="18"/>
+          <w:szCs w:val="18"/>
+          <w:bdr w:val="none" w:sz="0" w:space="0" w:color="auto" w:frame="1"/>
           <w14:ligatures w14:val="none"/>
         </w:rPr>
         <w:t>.</w:t>
       </w:r>
+      <w:r>
+        <w:rPr>
+          <w:rFonts w:ascii="Segoe UI" w:eastAsia="Times New Roman" w:hAnsi="Segoe UI" w:cs="Segoe UI"/>
+          <w:color w:val="1F1F1F"/>
+          <w:kern w:val="0"/>
+          <w:sz w:val="18"/>
+          <w:szCs w:val="18"/>
+          <w14:ligatures w14:val="none"/>
+        </w:rPr>
+        <w:t xml:space="preserve"> Este módulo é responsável pela interface do </w:t>
+      </w:r>
+      <w:r>
+        <w:rPr>
+          <w:rFonts w:ascii="Segoe UI" w:eastAsia="Times New Roman" w:hAnsi="Segoe UI" w:cs="Segoe UI"/>
+          <w:color w:val="1F1F1F"/>
+          <w:kern w:val="0"/>
+          <w:sz w:val="18"/>
+          <w:szCs w:val="18"/>
+          <w14:ligatures w14:val="none"/>
+        </w:rPr>
+        <w:t>utilizador</w:t>
+      </w:r>
+      <w:r>
+        <w:rPr>
+          <w:rFonts w:ascii="Segoe UI" w:eastAsia="Times New Roman" w:hAnsi="Segoe UI" w:cs="Segoe UI"/>
+          <w:color w:val="1F1F1F"/>
+          <w:kern w:val="0"/>
+          <w:sz w:val="18"/>
+          <w:szCs w:val="18"/>
+          <w14:ligatures w14:val="none"/>
+        </w:rPr>
+        <w:t xml:space="preserve"> do sistema. Se o módulo SPA </w:t>
+      </w:r>
+      <w:r>
+        <w:rPr>
+          <w:rFonts w:ascii="Segoe UI" w:eastAsia="Times New Roman" w:hAnsi="Segoe UI" w:cs="Segoe UI"/>
+          <w:color w:val="1F1F1F"/>
+          <w:kern w:val="0"/>
+          <w:sz w:val="18"/>
+          <w:szCs w:val="18"/>
+          <w14:ligatures w14:val="none"/>
+        </w:rPr>
+        <w:t>não estiver 100% funcional</w:t>
+      </w:r>
+      <w:r>
+        <w:rPr>
+          <w:rFonts w:ascii="Segoe UI" w:eastAsia="Times New Roman" w:hAnsi="Segoe UI" w:cs="Segoe UI"/>
+          <w:color w:val="1F1F1F"/>
+          <w:kern w:val="0"/>
+          <w:sz w:val="18"/>
+          <w:szCs w:val="18"/>
+          <w14:ligatures w14:val="none"/>
+        </w:rPr>
+        <w:t xml:space="preserve">, os </w:t>
+      </w:r>
+      <w:r>
+        <w:rPr>
+          <w:rFonts w:ascii="Segoe UI" w:eastAsia="Times New Roman" w:hAnsi="Segoe UI" w:cs="Segoe UI"/>
+          <w:color w:val="1F1F1F"/>
+          <w:kern w:val="0"/>
+          <w:sz w:val="18"/>
+          <w:szCs w:val="18"/>
+          <w14:ligatures w14:val="none"/>
+        </w:rPr>
+        <w:t>utilizadores</w:t>
+      </w:r>
+      <w:r>
+        <w:rPr>
+          <w:rFonts w:ascii="Segoe UI" w:eastAsia="Times New Roman" w:hAnsi="Segoe UI" w:cs="Segoe UI"/>
+          <w:color w:val="1F1F1F"/>
+          <w:kern w:val="0"/>
+          <w:sz w:val="18"/>
+          <w:szCs w:val="18"/>
+          <w14:ligatures w14:val="none"/>
+        </w:rPr>
+        <w:t xml:space="preserve"> não </w:t>
+      </w:r>
+      <w:r>
+        <w:rPr>
+          <w:rFonts w:ascii="Segoe UI" w:eastAsia="Times New Roman" w:hAnsi="Segoe UI" w:cs="Segoe UI"/>
+          <w:color w:val="1F1F1F"/>
+          <w:kern w:val="0"/>
+          <w:sz w:val="18"/>
+          <w:szCs w:val="18"/>
+          <w14:ligatures w14:val="none"/>
+        </w:rPr>
+        <w:t>irão conseguir</w:t>
+      </w:r>
+      <w:r>
+        <w:rPr>
+          <w:rFonts w:ascii="Segoe UI" w:eastAsia="Times New Roman" w:hAnsi="Segoe UI" w:cs="Segoe UI"/>
+          <w:color w:val="1F1F1F"/>
+          <w:kern w:val="0"/>
+          <w:sz w:val="18"/>
+          <w:szCs w:val="18"/>
+          <w14:ligatures w14:val="none"/>
+        </w:rPr>
+        <w:t xml:space="preserve"> usar o sistema</w:t>
+      </w:r>
+      <w:r>
+        <w:rPr>
+          <w:rFonts w:ascii="Segoe UI" w:eastAsia="Times New Roman" w:hAnsi="Segoe UI" w:cs="Segoe UI"/>
+          <w:color w:val="1F1F1F"/>
+          <w:kern w:val="0"/>
+          <w:sz w:val="18"/>
+          <w:szCs w:val="18"/>
+          <w14:ligatures w14:val="none"/>
+        </w:rPr>
+        <w:t>, logo podemos concluir que o valor de risco é 9</w:t>
+      </w:r>
     </w:p>
     <w:p>
       <w:pPr>
         <w:spacing w:before="360" w:after="360" w:line="360" w:lineRule="atLeast"/>
         <w:rPr>
-          <w:rFonts w:ascii="Arial" w:eastAsia="Times New Roman" w:hAnsi="Arial" w:cs="Arial"/>
+          <w:rFonts w:ascii="Segoe UI" w:eastAsia="Times New Roman" w:hAnsi="Segoe UI" w:cs="Segoe UI"/>
           <w:color w:val="1F1F1F"/>
           <w:kern w:val="0"/>
-          <w:sz w:val="24"/>
-          <w:szCs w:val="24"/>
-          <w14:ligatures w14:val="none"/>
-        </w:rPr>
-      </w:pPr>
-      <w:r>
-        <w:rPr>
-          <w:rFonts w:ascii="Arial" w:eastAsia="Times New Roman" w:hAnsi="Arial" w:cs="Arial"/>
+          <w:sz w:val="18"/>
+          <w:szCs w:val="18"/>
+          <w14:ligatures w14:val="none"/>
+        </w:rPr>
+      </w:pPr>
+      <w:r>
+        <w:rPr>
+          <w:rFonts w:ascii="Segoe UI" w:eastAsia="Times New Roman" w:hAnsi="Segoe UI" w:cs="Segoe UI"/>
           <w:color w:val="1F1F1F"/>
           <w:kern w:val="0"/>
-          <w:sz w:val="24"/>
-          <w:szCs w:val="24"/>
-          <w14:ligatures w14:val="none"/>
-        </w:rPr>
-        <w:t xml:space="preserve">Neste capítulo, tendo em conta o nosso projeto, conseguimos afirmar que alguns não são 100% essenciais para o funcionamento ideal do sistema como por exemplo, o modulo </w:t>
-      </w:r>
-      <w:r>
-        <w:rPr>
-          <w:rFonts w:ascii="Arial" w:eastAsia="Times New Roman" w:hAnsi="Arial" w:cs="Arial"/>
+          <w:sz w:val="18"/>
+          <w:szCs w:val="18"/>
+          <w14:ligatures w14:val="none"/>
+        </w:rPr>
+        <w:t>Os valores de risco são uma medida da importância do módulo para o negócio. Um valor de risco mais alto significa que o módulo é mais crítico para o negócio.</w:t>
+      </w:r>
+    </w:p>
+    <w:p>
+      <w:pPr>
+        <w:spacing w:after="0" w:line="360" w:lineRule="atLeast"/>
+        <w:rPr>
+          <w:rFonts w:ascii="Segoe UI" w:eastAsia="Times New Roman" w:hAnsi="Segoe UI" w:cs="Segoe UI"/>
           <w:color w:val="1F1F1F"/>
           <w:kern w:val="0"/>
-          <w:sz w:val="24"/>
-          <w:szCs w:val="24"/>
+          <w:sz w:val="18"/>
+          <w:szCs w:val="18"/>
+          <w14:ligatures w14:val="none"/>
+        </w:rPr>
+      </w:pPr>
+      <w:r>
+        <w:rPr>
+          <w:rFonts w:ascii="Segoe UI" w:eastAsia="Times New Roman" w:hAnsi="Segoe UI" w:cs="Segoe UI"/>
+          <w:color w:val="1F1F1F"/>
+          <w:kern w:val="0"/>
+          <w:sz w:val="18"/>
+          <w:szCs w:val="18"/>
           <w:bdr w:val="none" w:sz="0" w:space="0" w:color="auto" w:frame="1"/>
           <w14:ligatures w14:val="none"/>
         </w:rPr>
-        <w:t>SPA</w:t>
-      </w:r>
-      <w:r>
-        <w:rPr>
-          <w:rFonts w:ascii="Arial" w:eastAsia="Times New Roman" w:hAnsi="Arial" w:cs="Arial"/>
+        <w:t>Conclusão:</w:t>
+      </w:r>
+      <w:r>
+        <w:rPr>
+          <w:rFonts w:ascii="Segoe UI" w:eastAsia="Times New Roman" w:hAnsi="Segoe UI" w:cs="Segoe UI"/>
           <w:color w:val="1F1F1F"/>
           <w:kern w:val="0"/>
-          <w:sz w:val="24"/>
-          <w:szCs w:val="24"/>
+          <w:sz w:val="18"/>
+          <w:szCs w:val="18"/>
           <w:bdr w:val="none" w:sz="0" w:space="0" w:color="auto" w:frame="1"/>
           <w14:ligatures w14:val="none"/>
         </w:rPr>
-        <w:t>.</w:t>
-      </w:r>
-      <w:r>
-        <w:rPr>
-          <w:rFonts w:ascii="Arial" w:eastAsia="Times New Roman" w:hAnsi="Arial" w:cs="Arial"/>
+        <w:t xml:space="preserve"> </w:t>
+      </w:r>
+      <w:r>
+        <w:rPr>
+          <w:rFonts w:ascii="Segoe UI" w:eastAsia="Times New Roman" w:hAnsi="Segoe UI" w:cs="Segoe UI"/>
           <w:color w:val="1F1F1F"/>
           <w:kern w:val="0"/>
-          <w:sz w:val="24"/>
-          <w:szCs w:val="24"/>
-          <w14:ligatures w14:val="none"/>
-        </w:rPr>
-        <w:t xml:space="preserve"> Este módulo é responsável pela interface do </w:t>
-      </w:r>
-      <w:r>
-        <w:rPr>
-          <w:rFonts w:ascii="Arial" w:eastAsia="Times New Roman" w:hAnsi="Arial" w:cs="Arial"/>
+          <w:sz w:val="18"/>
+          <w:szCs w:val="18"/>
+          <w14:ligatures w14:val="none"/>
+        </w:rPr>
+        <w:t xml:space="preserve">Os resultados da BIA indicam que o módulo SPA </w:t>
+      </w:r>
+      <w:r>
+        <w:rPr>
+          <w:rFonts w:ascii="Segoe UI" w:eastAsia="Times New Roman" w:hAnsi="Segoe UI" w:cs="Segoe UI"/>
           <w:color w:val="1F1F1F"/>
           <w:kern w:val="0"/>
-          <w:sz w:val="24"/>
-          <w:szCs w:val="24"/>
-          <w14:ligatures w14:val="none"/>
-        </w:rPr>
-        <w:t>utilizador</w:t>
-      </w:r>
-      <w:r>
-        <w:rPr>
-          <w:rFonts w:ascii="Arial" w:eastAsia="Times New Roman" w:hAnsi="Arial" w:cs="Arial"/>
+          <w:sz w:val="18"/>
+          <w:szCs w:val="18"/>
+          <w14:ligatures w14:val="none"/>
+        </w:rPr>
+        <w:t>é</w:t>
+      </w:r>
+      <w:r>
+        <w:rPr>
+          <w:rFonts w:ascii="Segoe UI" w:eastAsia="Times New Roman" w:hAnsi="Segoe UI" w:cs="Segoe UI"/>
           <w:color w:val="1F1F1F"/>
           <w:kern w:val="0"/>
-          <w:sz w:val="24"/>
-          <w:szCs w:val="24"/>
-          <w14:ligatures w14:val="none"/>
-        </w:rPr>
-        <w:t xml:space="preserve"> do sistema. Se o módulo SPA </w:t>
-      </w:r>
-      <w:r>
-        <w:rPr>
-          <w:rFonts w:ascii="Arial" w:eastAsia="Times New Roman" w:hAnsi="Arial" w:cs="Arial"/>
+          <w:sz w:val="18"/>
+          <w:szCs w:val="18"/>
+          <w14:ligatures w14:val="none"/>
+        </w:rPr>
+        <w:t xml:space="preserve"> </w:t>
+      </w:r>
+      <w:r>
+        <w:rPr>
+          <w:rFonts w:ascii="Segoe UI" w:eastAsia="Times New Roman" w:hAnsi="Segoe UI" w:cs="Segoe UI"/>
           <w:color w:val="1F1F1F"/>
           <w:kern w:val="0"/>
-          <w:sz w:val="24"/>
-          <w:szCs w:val="24"/>
-          <w14:ligatures w14:val="none"/>
-        </w:rPr>
-        <w:t>não estiver 100% funcional</w:t>
-      </w:r>
-      <w:r>
-        <w:rPr>
-          <w:rFonts w:ascii="Arial" w:eastAsia="Times New Roman" w:hAnsi="Arial" w:cs="Arial"/>
+          <w:sz w:val="18"/>
+          <w:szCs w:val="18"/>
+          <w14:ligatures w14:val="none"/>
+        </w:rPr>
+        <w:t>um dos</w:t>
+      </w:r>
+      <w:r>
+        <w:rPr>
+          <w:rFonts w:ascii="Segoe UI" w:eastAsia="Times New Roman" w:hAnsi="Segoe UI" w:cs="Segoe UI"/>
           <w:color w:val="1F1F1F"/>
           <w:kern w:val="0"/>
-          <w:sz w:val="24"/>
-          <w:szCs w:val="24"/>
-          <w14:ligatures w14:val="none"/>
-        </w:rPr>
-        <w:t xml:space="preserve">, os </w:t>
-      </w:r>
-      <w:r>
-        <w:rPr>
-          <w:rFonts w:ascii="Arial" w:eastAsia="Times New Roman" w:hAnsi="Arial" w:cs="Arial"/>
+          <w:sz w:val="18"/>
+          <w:szCs w:val="18"/>
+          <w14:ligatures w14:val="none"/>
+        </w:rPr>
+        <w:t xml:space="preserve"> mais críticos para o funcionamento do sistema. As empresas devem priorizar a proteção desses módulos para garantir que o sistema esteja disponível para os </w:t>
+      </w:r>
+      <w:r>
+        <w:rPr>
+          <w:rFonts w:ascii="Segoe UI" w:eastAsia="Times New Roman" w:hAnsi="Segoe UI" w:cs="Segoe UI"/>
           <w:color w:val="1F1F1F"/>
           <w:kern w:val="0"/>
-          <w:sz w:val="24"/>
-          <w:szCs w:val="24"/>
+          <w:sz w:val="18"/>
+          <w:szCs w:val="18"/>
           <w14:ligatures w14:val="none"/>
         </w:rPr>
         <w:t>utilizadores</w:t>
       </w:r>
       <w:r>
         <w:rPr>
-          <w:rFonts w:ascii="Arial" w:eastAsia="Times New Roman" w:hAnsi="Arial" w:cs="Arial"/>
+          <w:rFonts w:ascii="Segoe UI" w:eastAsia="Times New Roman" w:hAnsi="Segoe UI" w:cs="Segoe UI"/>
           <w:color w:val="1F1F1F"/>
           <w:kern w:val="0"/>
-          <w:sz w:val="24"/>
-          <w:szCs w:val="24"/>
-          <w14:ligatures w14:val="none"/>
-        </w:rPr>
-        <w:t xml:space="preserve"> não </w:t>
-      </w:r>
-      <w:r>
-        <w:rPr>
-          <w:rFonts w:ascii="Arial" w:eastAsia="Times New Roman" w:hAnsi="Arial" w:cs="Arial"/>
+          <w:sz w:val="18"/>
+          <w:szCs w:val="18"/>
+          <w14:ligatures w14:val="none"/>
+        </w:rPr>
+        <w:t xml:space="preserve"> quando necessário.</w:t>
+      </w:r>
+    </w:p>
+    <w:p>
+      <w:pPr>
+        <w:rPr>
+          <w:rFonts w:ascii="Segoe UI" w:eastAsia="Times New Roman" w:hAnsi="Segoe UI" w:cs="Segoe UI"/>
           <w:color w:val="1F1F1F"/>
           <w:kern w:val="0"/>
-          <w:sz w:val="24"/>
-          <w:szCs w:val="24"/>
-          <w14:ligatures w14:val="none"/>
-        </w:rPr>
-        <w:t>irão conseguir</w:t>
-      </w:r>
-      <w:r>
-        <w:rPr>
-          <w:rFonts w:ascii="Arial" w:eastAsia="Times New Roman" w:hAnsi="Arial" w:cs="Arial"/>
+          <w:sz w:val="18"/>
+          <w:szCs w:val="18"/>
+          <w14:ligatures w14:val="none"/>
+        </w:rPr>
+      </w:pPr>
+    </w:p>
+    <w:p>
+      <w:pPr>
+        <w:rPr>
+          <w:rFonts w:ascii="Segoe UI" w:eastAsia="Times New Roman" w:hAnsi="Segoe UI" w:cs="Segoe UI"/>
           <w:color w:val="1F1F1F"/>
           <w:kern w:val="0"/>
-          <w:sz w:val="24"/>
-          <w:szCs w:val="24"/>
-          <w14:ligatures w14:val="none"/>
-        </w:rPr>
-        <w:t xml:space="preserve"> usar o sistema</w:t>
-      </w:r>
-      <w:r>
-        <w:rPr>
-          <w:rFonts w:ascii="Arial" w:eastAsia="Times New Roman" w:hAnsi="Arial" w:cs="Arial"/>
+          <w:sz w:val="18"/>
+          <w:szCs w:val="18"/>
+          <w14:ligatures w14:val="none"/>
+        </w:rPr>
+      </w:pPr>
+      <w:r>
+        <w:rPr>
+          <w:rFonts w:ascii="Segoe UI" w:eastAsia="Times New Roman" w:hAnsi="Segoe UI" w:cs="Segoe UI"/>
           <w:color w:val="1F1F1F"/>
           <w:kern w:val="0"/>
-          <w:sz w:val="24"/>
-          <w:szCs w:val="24"/>
-          <w14:ligatures w14:val="none"/>
-        </w:rPr>
-        <w:t>, logo podemos concluir que o valor de risco é 9</w:t>
-      </w:r>
-    </w:p>
-    <w:p>
-      <w:pPr>
-        <w:spacing w:before="360" w:after="360" w:line="360" w:lineRule="atLeast"/>
-        <w:rPr>
-          <w:rFonts w:ascii="Arial" w:eastAsia="Times New Roman" w:hAnsi="Arial" w:cs="Arial"/>
-          <w:color w:val="1F1F1F"/>
-          <w:kern w:val="0"/>
-          <w:sz w:val="24"/>
-          <w:szCs w:val="24"/>
-          <w14:ligatures w14:val="none"/>
-        </w:rPr>
-      </w:pPr>
-      <w:r>
-        <w:rPr>
-          <w:rFonts w:ascii="Arial" w:eastAsia="Times New Roman" w:hAnsi="Arial" w:cs="Arial"/>
-          <w:color w:val="1F1F1F"/>
-          <w:kern w:val="0"/>
-          <w:sz w:val="24"/>
-          <w:szCs w:val="24"/>
-          <w14:ligatures w14:val="none"/>
-        </w:rPr>
-        <w:t>Os valores de risco são uma medida da importância do módulo para o negócio. Um valor de risco mais alto significa que o módulo é mais crítico para o negócio.</w:t>
-      </w:r>
-    </w:p>
-    <w:p>
-      <w:pPr>
-        <w:spacing w:after="0" w:line="360" w:lineRule="atLeast"/>
-        <w:rPr>
-          <w:rFonts w:ascii="Arial" w:eastAsia="Times New Roman" w:hAnsi="Arial" w:cs="Arial"/>
-          <w:color w:val="1F1F1F"/>
-          <w:kern w:val="0"/>
-          <w:sz w:val="24"/>
-          <w:szCs w:val="24"/>
-          <w14:ligatures w14:val="none"/>
-        </w:rPr>
-      </w:pPr>
-      <w:r>
-        <w:rPr>
-          <w:rFonts w:ascii="Arial" w:eastAsia="Times New Roman" w:hAnsi="Arial" w:cs="Arial"/>
-          <w:color w:val="1F1F1F"/>
-          <w:kern w:val="0"/>
-          <w:sz w:val="24"/>
-          <w:szCs w:val="24"/>
-          <w:bdr w:val="none" w:sz="0" w:space="0" w:color="auto" w:frame="1"/>
-          <w14:ligatures w14:val="none"/>
-        </w:rPr>
-        <w:t>Conclusão:</w:t>
-      </w:r>
-      <w:r>
-        <w:rPr>
-          <w:rFonts w:ascii="Arial" w:eastAsia="Times New Roman" w:hAnsi="Arial" w:cs="Arial"/>
-          <w:color w:val="1F1F1F"/>
-          <w:kern w:val="0"/>
-          <w:sz w:val="24"/>
-          <w:szCs w:val="24"/>
-          <w:bdr w:val="none" w:sz="0" w:space="0" w:color="auto" w:frame="1"/>
-          <w14:ligatures w14:val="none"/>
-        </w:rPr>
-        <w:t xml:space="preserve"> </w:t>
-      </w:r>
-      <w:r>
-        <w:rPr>
-          <w:rFonts w:ascii="Arial" w:eastAsia="Times New Roman" w:hAnsi="Arial" w:cs="Arial"/>
-          <w:color w:val="1F1F1F"/>
-          <w:kern w:val="0"/>
-          <w:sz w:val="24"/>
-          <w:szCs w:val="24"/>
-          <w14:ligatures w14:val="none"/>
-        </w:rPr>
-        <w:t xml:space="preserve">Os resultados da BIA indicam que o módulo SPA </w:t>
-      </w:r>
-      <w:r>
-        <w:rPr>
-          <w:rFonts w:ascii="Arial" w:eastAsia="Times New Roman" w:hAnsi="Arial" w:cs="Arial"/>
-          <w:color w:val="1F1F1F"/>
-          <w:kern w:val="0"/>
-          <w:sz w:val="24"/>
-          <w:szCs w:val="24"/>
-          <w14:ligatures w14:val="none"/>
-        </w:rPr>
-        <w:t>é</w:t>
-      </w:r>
-      <w:r>
-        <w:rPr>
-          <w:rFonts w:ascii="Arial" w:eastAsia="Times New Roman" w:hAnsi="Arial" w:cs="Arial"/>
-          <w:color w:val="1F1F1F"/>
-          <w:kern w:val="0"/>
-          <w:sz w:val="24"/>
-          <w:szCs w:val="24"/>
-          <w14:ligatures w14:val="none"/>
-        </w:rPr>
-        <w:t xml:space="preserve"> </w:t>
-      </w:r>
-      <w:r>
-        <w:rPr>
-          <w:rFonts w:ascii="Arial" w:eastAsia="Times New Roman" w:hAnsi="Arial" w:cs="Arial"/>
-          <w:color w:val="1F1F1F"/>
-          <w:kern w:val="0"/>
-          <w:sz w:val="24"/>
-          <w:szCs w:val="24"/>
-          <w14:ligatures w14:val="none"/>
-        </w:rPr>
-        <w:t>um dos</w:t>
-      </w:r>
-      <w:r>
-        <w:rPr>
-          <w:rFonts w:ascii="Arial" w:eastAsia="Times New Roman" w:hAnsi="Arial" w:cs="Arial"/>
-          <w:color w:val="1F1F1F"/>
-          <w:kern w:val="0"/>
-          <w:sz w:val="24"/>
-          <w:szCs w:val="24"/>
-          <w14:ligatures w14:val="none"/>
-        </w:rPr>
-        <w:t xml:space="preserve"> mais críticos para o funcionamento do sistema. As empresas devem priorizar a proteção desses módulos para garantir que o sistema esteja disponível para os </w:t>
-      </w:r>
-      <w:r>
-        <w:rPr>
-          <w:rFonts w:ascii="Arial" w:eastAsia="Times New Roman" w:hAnsi="Arial" w:cs="Arial"/>
-          <w:color w:val="1F1F1F"/>
-          <w:kern w:val="0"/>
-          <w:sz w:val="24"/>
-          <w:szCs w:val="24"/>
-          <w14:ligatures w14:val="none"/>
-        </w:rPr>
-        <w:t>utilizadores</w:t>
-      </w:r>
-      <w:r>
-        <w:rPr>
-          <w:rFonts w:ascii="Arial" w:eastAsia="Times New Roman" w:hAnsi="Arial" w:cs="Arial"/>
-          <w:color w:val="1F1F1F"/>
-          <w:kern w:val="0"/>
-          <w:sz w:val="24"/>
-          <w:szCs w:val="24"/>
-          <w14:ligatures w14:val="none"/>
-        </w:rPr>
-        <w:t xml:space="preserve"> quando necessário.</w:t>
-      </w:r>
-    </w:p>
-    <w:p>
-      <w:pPr>
-        <w:rPr>
-          <w:rFonts w:ascii="Arial" w:eastAsia="Times New Roman" w:hAnsi="Arial" w:cs="Arial"/>
-          <w:color w:val="1F1F1F"/>
-          <w:kern w:val="0"/>
-          <w:sz w:val="24"/>
-          <w:szCs w:val="24"/>
-          <w14:ligatures w14:val="none"/>
-        </w:rPr>
-      </w:pPr>
-    </w:p>
-    <w:p>
-      <w:pPr>
-        <w:rPr>
-          <w:rFonts w:ascii="Arial" w:eastAsia="Times New Roman" w:hAnsi="Arial" w:cs="Arial"/>
-          <w:color w:val="1F1F1F"/>
-          <w:kern w:val="0"/>
-          <w:sz w:val="24"/>
-          <w:szCs w:val="24"/>
-          <w14:ligatures w14:val="none"/>
-        </w:rPr>
-      </w:pPr>
-      <w:r>
-        <w:rPr>
-          <w:rFonts w:ascii="Arial" w:eastAsia="Times New Roman" w:hAnsi="Arial" w:cs="Arial"/>
-          <w:color w:val="1F1F1F"/>
-          <w:kern w:val="0"/>
-          <w:sz w:val="24"/>
-          <w:szCs w:val="24"/>
+          <w:sz w:val="18"/>
+          <w:szCs w:val="18"/>
           <w14:ligatures w14:val="none"/>
         </w:rPr>
         <w:t>Por fim vamos abordar o nível de criticidade:</w:t>
@@ -5565,18 +6452,18 @@
           <w:p>
             <w:pPr>
               <w:rPr>
-                <w:rFonts w:ascii="Arial" w:eastAsia="Times New Roman" w:hAnsi="Arial" w:cs="Arial"/>
+                <w:rFonts w:ascii="Segoe UI" w:eastAsia="Times New Roman" w:hAnsi="Segoe UI" w:cs="Segoe UI"/>
                 <w:color w:val="1F1F1F"/>
-                <w:sz w:val="24"/>
-                <w:szCs w:val="24"/>
+                <w:sz w:val="18"/>
+                <w:szCs w:val="18"/>
               </w:rPr>
             </w:pPr>
             <w:r>
               <w:rPr>
-                <w:rFonts w:ascii="Arial" w:eastAsia="Times New Roman" w:hAnsi="Arial" w:cs="Arial"/>
+                <w:rFonts w:ascii="Segoe UI" w:eastAsia="Times New Roman" w:hAnsi="Segoe UI" w:cs="Segoe UI"/>
                 <w:color w:val="1F1F1F"/>
-                <w:sz w:val="24"/>
-                <w:szCs w:val="24"/>
+                <w:sz w:val="18"/>
+                <w:szCs w:val="18"/>
               </w:rPr>
               <w:t>RTO</w:t>
             </w:r>
@@ -5589,18 +6476,18 @@
           <w:p>
             <w:pPr>
               <w:rPr>
-                <w:rFonts w:ascii="Arial" w:eastAsia="Times New Roman" w:hAnsi="Arial" w:cs="Arial"/>
+                <w:rFonts w:ascii="Segoe UI" w:eastAsia="Times New Roman" w:hAnsi="Segoe UI" w:cs="Segoe UI"/>
                 <w:color w:val="1F1F1F"/>
-                <w:sz w:val="24"/>
-                <w:szCs w:val="24"/>
+                <w:sz w:val="18"/>
+                <w:szCs w:val="18"/>
               </w:rPr>
             </w:pPr>
             <w:r>
               <w:rPr>
-                <w:rFonts w:ascii="Arial" w:eastAsia="Times New Roman" w:hAnsi="Arial" w:cs="Arial"/>
+                <w:rFonts w:ascii="Segoe UI" w:eastAsia="Times New Roman" w:hAnsi="Segoe UI" w:cs="Segoe UI"/>
                 <w:color w:val="1F1F1F"/>
-                <w:sz w:val="24"/>
-                <w:szCs w:val="24"/>
+                <w:sz w:val="18"/>
+                <w:szCs w:val="18"/>
               </w:rPr>
               <w:t>RPO</w:t>
             </w:r>
@@ -5613,18 +6500,18 @@
           <w:p>
             <w:pPr>
               <w:rPr>
-                <w:rFonts w:ascii="Arial" w:eastAsia="Times New Roman" w:hAnsi="Arial" w:cs="Arial"/>
+                <w:rFonts w:ascii="Segoe UI" w:eastAsia="Times New Roman" w:hAnsi="Segoe UI" w:cs="Segoe UI"/>
                 <w:color w:val="1F1F1F"/>
-                <w:sz w:val="24"/>
-                <w:szCs w:val="24"/>
+                <w:sz w:val="18"/>
+                <w:szCs w:val="18"/>
               </w:rPr>
             </w:pPr>
             <w:r>
               <w:rPr>
-                <w:rFonts w:ascii="Arial" w:eastAsia="Times New Roman" w:hAnsi="Arial" w:cs="Arial"/>
+                <w:rFonts w:ascii="Segoe UI" w:eastAsia="Times New Roman" w:hAnsi="Segoe UI" w:cs="Segoe UI"/>
                 <w:color w:val="1F1F1F"/>
-                <w:sz w:val="24"/>
-                <w:szCs w:val="24"/>
+                <w:sz w:val="18"/>
+                <w:szCs w:val="18"/>
               </w:rPr>
               <w:t>MPTD</w:t>
             </w:r>
@@ -5637,18 +6524,18 @@
           <w:p>
             <w:pPr>
               <w:rPr>
-                <w:rFonts w:ascii="Arial" w:eastAsia="Times New Roman" w:hAnsi="Arial" w:cs="Arial"/>
+                <w:rFonts w:ascii="Segoe UI" w:eastAsia="Times New Roman" w:hAnsi="Segoe UI" w:cs="Segoe UI"/>
                 <w:color w:val="1F1F1F"/>
-                <w:sz w:val="24"/>
-                <w:szCs w:val="24"/>
+                <w:sz w:val="18"/>
+                <w:szCs w:val="18"/>
               </w:rPr>
             </w:pPr>
             <w:r>
               <w:rPr>
-                <w:rFonts w:ascii="Arial" w:eastAsia="Times New Roman" w:hAnsi="Arial" w:cs="Arial"/>
+                <w:rFonts w:ascii="Segoe UI" w:eastAsia="Times New Roman" w:hAnsi="Segoe UI" w:cs="Segoe UI"/>
                 <w:color w:val="1F1F1F"/>
-                <w:sz w:val="24"/>
-                <w:szCs w:val="24"/>
+                <w:sz w:val="18"/>
+                <w:szCs w:val="18"/>
               </w:rPr>
               <w:t>Nível de Criticidade</w:t>
             </w:r>
@@ -5663,15 +6550,17 @@
           <w:p>
             <w:pPr>
               <w:rPr>
-                <w:rFonts w:ascii="Arial" w:eastAsia="Times New Roman" w:hAnsi="Arial" w:cs="Arial"/>
+                <w:rFonts w:ascii="Segoe UI" w:eastAsia="Times New Roman" w:hAnsi="Segoe UI" w:cs="Segoe UI"/>
                 <w:color w:val="1F1F1F"/>
-                <w:sz w:val="24"/>
-                <w:szCs w:val="24"/>
+                <w:sz w:val="18"/>
+                <w:szCs w:val="18"/>
               </w:rPr>
             </w:pPr>
             <w:r>
               <w:rPr>
-                <w:rFonts w:ascii="Calibri" w:eastAsia="Calibri" w:hAnsi="Calibri" w:cs="Calibri"/>
+                <w:rFonts w:ascii="Segoe UI" w:eastAsia="Calibri" w:hAnsi="Segoe UI" w:cs="Segoe UI"/>
+                <w:sz w:val="18"/>
+                <w:szCs w:val="18"/>
               </w:rPr>
               <w:t>&lt;4h</w:t>
             </w:r>
@@ -5684,15 +6573,17 @@
           <w:p>
             <w:pPr>
               <w:rPr>
-                <w:rFonts w:ascii="Arial" w:eastAsia="Times New Roman" w:hAnsi="Arial" w:cs="Arial"/>
+                <w:rFonts w:ascii="Segoe UI" w:eastAsia="Times New Roman" w:hAnsi="Segoe UI" w:cs="Segoe UI"/>
                 <w:color w:val="1F1F1F"/>
-                <w:sz w:val="24"/>
-                <w:szCs w:val="24"/>
+                <w:sz w:val="18"/>
+                <w:szCs w:val="18"/>
               </w:rPr>
             </w:pPr>
             <w:r>
               <w:rPr>
-                <w:rFonts w:ascii="Calibri" w:eastAsia="Calibri" w:hAnsi="Calibri" w:cs="Calibri"/>
+                <w:rFonts w:ascii="Segoe UI" w:eastAsia="Calibri" w:hAnsi="Segoe UI" w:cs="Segoe UI"/>
+                <w:sz w:val="18"/>
+                <w:szCs w:val="18"/>
               </w:rPr>
               <w:t>&lt;4h</w:t>
             </w:r>
@@ -5705,15 +6596,17 @@
           <w:p>
             <w:pPr>
               <w:rPr>
-                <w:rFonts w:ascii="Arial" w:eastAsia="Times New Roman" w:hAnsi="Arial" w:cs="Arial"/>
+                <w:rFonts w:ascii="Segoe UI" w:eastAsia="Times New Roman" w:hAnsi="Segoe UI" w:cs="Segoe UI"/>
                 <w:color w:val="1F1F1F"/>
-                <w:sz w:val="24"/>
-                <w:szCs w:val="24"/>
+                <w:sz w:val="18"/>
+                <w:szCs w:val="18"/>
               </w:rPr>
             </w:pPr>
             <w:r>
               <w:rPr>
-                <w:rFonts w:ascii="Calibri" w:eastAsia="Calibri" w:hAnsi="Calibri" w:cs="Calibri"/>
+                <w:rFonts w:ascii="Segoe UI" w:eastAsia="Calibri" w:hAnsi="Segoe UI" w:cs="Segoe UI"/>
+                <w:sz w:val="18"/>
+                <w:szCs w:val="18"/>
               </w:rPr>
               <w:t>&gt;0h e &lt;1h</w:t>
             </w:r>
@@ -5726,15 +6619,17 @@
           <w:p>
             <w:pPr>
               <w:rPr>
-                <w:rFonts w:ascii="Arial" w:eastAsia="Times New Roman" w:hAnsi="Arial" w:cs="Arial"/>
+                <w:rFonts w:ascii="Segoe UI" w:eastAsia="Times New Roman" w:hAnsi="Segoe UI" w:cs="Segoe UI"/>
                 <w:color w:val="1F1F1F"/>
-                <w:sz w:val="24"/>
-                <w:szCs w:val="24"/>
+                <w:sz w:val="18"/>
+                <w:szCs w:val="18"/>
               </w:rPr>
             </w:pPr>
             <w:r>
               <w:rPr>
-                <w:rFonts w:ascii="Calibri" w:eastAsia="Calibri" w:hAnsi="Calibri" w:cs="Calibri"/>
+                <w:rFonts w:ascii="Segoe UI" w:eastAsia="Calibri" w:hAnsi="Segoe UI" w:cs="Segoe UI"/>
+                <w:sz w:val="18"/>
+                <w:szCs w:val="18"/>
               </w:rPr>
               <w:t>Muito alto</w:t>
             </w:r>
@@ -5749,15 +6644,17 @@
           <w:p>
             <w:pPr>
               <w:rPr>
-                <w:rFonts w:ascii="Arial" w:eastAsia="Times New Roman" w:hAnsi="Arial" w:cs="Arial"/>
+                <w:rFonts w:ascii="Segoe UI" w:eastAsia="Times New Roman" w:hAnsi="Segoe UI" w:cs="Segoe UI"/>
                 <w:color w:val="1F1F1F"/>
-                <w:sz w:val="24"/>
-                <w:szCs w:val="24"/>
+                <w:sz w:val="18"/>
+                <w:szCs w:val="18"/>
               </w:rPr>
             </w:pPr>
             <w:r>
               <w:rPr>
-                <w:rFonts w:ascii="Calibri" w:eastAsia="Calibri" w:hAnsi="Calibri" w:cs="Calibri"/>
+                <w:rFonts w:ascii="Segoe UI" w:eastAsia="Calibri" w:hAnsi="Segoe UI" w:cs="Segoe UI"/>
+                <w:sz w:val="18"/>
+                <w:szCs w:val="18"/>
               </w:rPr>
               <w:t>&gt;4h e &lt;1d</w:t>
             </w:r>
@@ -5770,15 +6667,17 @@
           <w:p>
             <w:pPr>
               <w:rPr>
-                <w:rFonts w:ascii="Arial" w:eastAsia="Times New Roman" w:hAnsi="Arial" w:cs="Arial"/>
+                <w:rFonts w:ascii="Segoe UI" w:eastAsia="Times New Roman" w:hAnsi="Segoe UI" w:cs="Segoe UI"/>
                 <w:color w:val="1F1F1F"/>
-                <w:sz w:val="24"/>
-                <w:szCs w:val="24"/>
+                <w:sz w:val="18"/>
+                <w:szCs w:val="18"/>
               </w:rPr>
             </w:pPr>
             <w:r>
               <w:rPr>
-                <w:rFonts w:ascii="Calibri" w:eastAsia="Calibri" w:hAnsi="Calibri" w:cs="Calibri"/>
+                <w:rFonts w:ascii="Segoe UI" w:eastAsia="Calibri" w:hAnsi="Segoe UI" w:cs="Segoe UI"/>
+                <w:sz w:val="18"/>
+                <w:szCs w:val="18"/>
               </w:rPr>
               <w:t>&gt;4h e &lt;1,5d</w:t>
             </w:r>
@@ -5791,15 +6690,17 @@
           <w:p>
             <w:pPr>
               <w:rPr>
-                <w:rFonts w:ascii="Arial" w:eastAsia="Times New Roman" w:hAnsi="Arial" w:cs="Arial"/>
+                <w:rFonts w:ascii="Segoe UI" w:eastAsia="Times New Roman" w:hAnsi="Segoe UI" w:cs="Segoe UI"/>
                 <w:color w:val="1F1F1F"/>
-                <w:sz w:val="24"/>
-                <w:szCs w:val="24"/>
+                <w:sz w:val="18"/>
+                <w:szCs w:val="18"/>
               </w:rPr>
             </w:pPr>
             <w:r>
               <w:rPr>
-                <w:rFonts w:ascii="Calibri" w:eastAsia="Calibri" w:hAnsi="Calibri" w:cs="Calibri"/>
+                <w:rFonts w:ascii="Segoe UI" w:eastAsia="Calibri" w:hAnsi="Segoe UI" w:cs="Segoe UI"/>
+                <w:sz w:val="18"/>
+                <w:szCs w:val="18"/>
               </w:rPr>
               <w:t>&gt;1h e &lt;1d</w:t>
             </w:r>
@@ -5812,15 +6713,17 @@
           <w:p>
             <w:pPr>
               <w:rPr>
-                <w:rFonts w:ascii="Arial" w:eastAsia="Times New Roman" w:hAnsi="Arial" w:cs="Arial"/>
+                <w:rFonts w:ascii="Segoe UI" w:eastAsia="Times New Roman" w:hAnsi="Segoe UI" w:cs="Segoe UI"/>
                 <w:color w:val="1F1F1F"/>
-                <w:sz w:val="24"/>
-                <w:szCs w:val="24"/>
+                <w:sz w:val="18"/>
+                <w:szCs w:val="18"/>
               </w:rPr>
             </w:pPr>
             <w:r>
               <w:rPr>
-                <w:rFonts w:ascii="Calibri" w:eastAsia="Calibri" w:hAnsi="Calibri" w:cs="Calibri"/>
+                <w:rFonts w:ascii="Segoe UI" w:eastAsia="Calibri" w:hAnsi="Segoe UI" w:cs="Segoe UI"/>
+                <w:sz w:val="18"/>
+                <w:szCs w:val="18"/>
               </w:rPr>
               <w:t>Alto</w:t>
             </w:r>
@@ -5835,15 +6738,17 @@
           <w:p>
             <w:pPr>
               <w:rPr>
-                <w:rFonts w:ascii="Arial" w:eastAsia="Times New Roman" w:hAnsi="Arial" w:cs="Arial"/>
+                <w:rFonts w:ascii="Segoe UI" w:eastAsia="Times New Roman" w:hAnsi="Segoe UI" w:cs="Segoe UI"/>
                 <w:color w:val="1F1F1F"/>
-                <w:sz w:val="24"/>
-                <w:szCs w:val="24"/>
+                <w:sz w:val="18"/>
+                <w:szCs w:val="18"/>
               </w:rPr>
             </w:pPr>
             <w:r>
               <w:rPr>
-                <w:rFonts w:ascii="Calibri" w:eastAsia="Calibri" w:hAnsi="Calibri" w:cs="Calibri"/>
+                <w:rFonts w:ascii="Segoe UI" w:eastAsia="Calibri" w:hAnsi="Segoe UI" w:cs="Segoe UI"/>
+                <w:sz w:val="18"/>
+                <w:szCs w:val="18"/>
               </w:rPr>
               <w:t>&gt;1d e &lt;3d</w:t>
             </w:r>
@@ -5856,15 +6761,17 @@
           <w:p>
             <w:pPr>
               <w:rPr>
-                <w:rFonts w:ascii="Arial" w:eastAsia="Times New Roman" w:hAnsi="Arial" w:cs="Arial"/>
+                <w:rFonts w:ascii="Segoe UI" w:eastAsia="Times New Roman" w:hAnsi="Segoe UI" w:cs="Segoe UI"/>
                 <w:color w:val="1F1F1F"/>
-                <w:sz w:val="24"/>
-                <w:szCs w:val="24"/>
+                <w:sz w:val="18"/>
+                <w:szCs w:val="18"/>
               </w:rPr>
             </w:pPr>
             <w:r>
               <w:rPr>
-                <w:rFonts w:ascii="Calibri" w:eastAsia="Calibri" w:hAnsi="Calibri" w:cs="Calibri"/>
+                <w:rFonts w:ascii="Segoe UI" w:eastAsia="Calibri" w:hAnsi="Segoe UI" w:cs="Segoe UI"/>
+                <w:sz w:val="18"/>
+                <w:szCs w:val="18"/>
               </w:rPr>
               <w:t>&gt;1,5d e &lt;4d</w:t>
             </w:r>
@@ -5877,15 +6784,17 @@
           <w:p>
             <w:pPr>
               <w:rPr>
-                <w:rFonts w:ascii="Arial" w:eastAsia="Times New Roman" w:hAnsi="Arial" w:cs="Arial"/>
+                <w:rFonts w:ascii="Segoe UI" w:eastAsia="Times New Roman" w:hAnsi="Segoe UI" w:cs="Segoe UI"/>
                 <w:color w:val="1F1F1F"/>
-                <w:sz w:val="24"/>
-                <w:szCs w:val="24"/>
+                <w:sz w:val="18"/>
+                <w:szCs w:val="18"/>
               </w:rPr>
             </w:pPr>
             <w:r>
               <w:rPr>
-                <w:rFonts w:ascii="Calibri" w:eastAsia="Calibri" w:hAnsi="Calibri" w:cs="Calibri"/>
+                <w:rFonts w:ascii="Segoe UI" w:eastAsia="Calibri" w:hAnsi="Segoe UI" w:cs="Segoe UI"/>
+                <w:sz w:val="18"/>
+                <w:szCs w:val="18"/>
               </w:rPr>
               <w:t>&gt;1d e &lt;3d</w:t>
             </w:r>
@@ -5898,15 +6807,17 @@
           <w:p>
             <w:pPr>
               <w:rPr>
-                <w:rFonts w:ascii="Arial" w:eastAsia="Times New Roman" w:hAnsi="Arial" w:cs="Arial"/>
+                <w:rFonts w:ascii="Segoe UI" w:eastAsia="Times New Roman" w:hAnsi="Segoe UI" w:cs="Segoe UI"/>
                 <w:color w:val="1F1F1F"/>
-                <w:sz w:val="24"/>
-                <w:szCs w:val="24"/>
+                <w:sz w:val="18"/>
+                <w:szCs w:val="18"/>
               </w:rPr>
             </w:pPr>
             <w:r>
               <w:rPr>
-                <w:rFonts w:ascii="Calibri" w:eastAsia="Calibri" w:hAnsi="Calibri" w:cs="Calibri"/>
+                <w:rFonts w:ascii="Segoe UI" w:eastAsia="Calibri" w:hAnsi="Segoe UI" w:cs="Segoe UI"/>
+                <w:sz w:val="18"/>
+                <w:szCs w:val="18"/>
               </w:rPr>
               <w:t>Moderado</w:t>
             </w:r>
@@ -5921,15 +6832,17 @@
           <w:p>
             <w:pPr>
               <w:rPr>
-                <w:rFonts w:ascii="Arial" w:eastAsia="Times New Roman" w:hAnsi="Arial" w:cs="Arial"/>
+                <w:rFonts w:ascii="Segoe UI" w:eastAsia="Times New Roman" w:hAnsi="Segoe UI" w:cs="Segoe UI"/>
                 <w:color w:val="1F1F1F"/>
-                <w:sz w:val="24"/>
-                <w:szCs w:val="24"/>
+                <w:sz w:val="18"/>
+                <w:szCs w:val="18"/>
               </w:rPr>
             </w:pPr>
             <w:r>
               <w:rPr>
-                <w:rFonts w:ascii="Calibri" w:eastAsia="Calibri" w:hAnsi="Calibri" w:cs="Calibri"/>
+                <w:rFonts w:ascii="Segoe UI" w:eastAsia="Calibri" w:hAnsi="Segoe UI" w:cs="Segoe UI"/>
+                <w:sz w:val="18"/>
+                <w:szCs w:val="18"/>
               </w:rPr>
               <w:t>&gt;3d e &lt;14d</w:t>
             </w:r>
@@ -5942,15 +6855,17 @@
           <w:p>
             <w:pPr>
               <w:rPr>
-                <w:rFonts w:ascii="Arial" w:eastAsia="Times New Roman" w:hAnsi="Arial" w:cs="Arial"/>
+                <w:rFonts w:ascii="Segoe UI" w:eastAsia="Times New Roman" w:hAnsi="Segoe UI" w:cs="Segoe UI"/>
                 <w:color w:val="1F1F1F"/>
-                <w:sz w:val="24"/>
-                <w:szCs w:val="24"/>
+                <w:sz w:val="18"/>
+                <w:szCs w:val="18"/>
               </w:rPr>
             </w:pPr>
             <w:r>
               <w:rPr>
-                <w:rFonts w:ascii="Calibri" w:eastAsia="Calibri" w:hAnsi="Calibri" w:cs="Calibri"/>
+                <w:rFonts w:ascii="Segoe UI" w:eastAsia="Calibri" w:hAnsi="Segoe UI" w:cs="Segoe UI"/>
+                <w:sz w:val="18"/>
+                <w:szCs w:val="18"/>
               </w:rPr>
               <w:t>&gt;4d e &lt;15d</w:t>
             </w:r>
@@ -5963,15 +6878,17 @@
           <w:p>
             <w:pPr>
               <w:rPr>
-                <w:rFonts w:ascii="Arial" w:eastAsia="Times New Roman" w:hAnsi="Arial" w:cs="Arial"/>
+                <w:rFonts w:ascii="Segoe UI" w:eastAsia="Times New Roman" w:hAnsi="Segoe UI" w:cs="Segoe UI"/>
                 <w:color w:val="1F1F1F"/>
-                <w:sz w:val="24"/>
-                <w:szCs w:val="24"/>
+                <w:sz w:val="18"/>
+                <w:szCs w:val="18"/>
               </w:rPr>
             </w:pPr>
             <w:r>
               <w:rPr>
-                <w:rFonts w:ascii="Calibri" w:eastAsia="Calibri" w:hAnsi="Calibri" w:cs="Calibri"/>
+                <w:rFonts w:ascii="Segoe UI" w:eastAsia="Calibri" w:hAnsi="Segoe UI" w:cs="Segoe UI"/>
+                <w:sz w:val="18"/>
+                <w:szCs w:val="18"/>
               </w:rPr>
               <w:t>&gt;3d e &lt;7d</w:t>
             </w:r>
@@ -5984,15 +6901,17 @@
           <w:p>
             <w:pPr>
               <w:rPr>
-                <w:rFonts w:ascii="Arial" w:eastAsia="Times New Roman" w:hAnsi="Arial" w:cs="Arial"/>
+                <w:rFonts w:ascii="Segoe UI" w:eastAsia="Times New Roman" w:hAnsi="Segoe UI" w:cs="Segoe UI"/>
                 <w:color w:val="1F1F1F"/>
-                <w:sz w:val="24"/>
-                <w:szCs w:val="24"/>
+                <w:sz w:val="18"/>
+                <w:szCs w:val="18"/>
               </w:rPr>
             </w:pPr>
             <w:r>
               <w:rPr>
-                <w:rFonts w:ascii="Calibri" w:eastAsia="Calibri" w:hAnsi="Calibri" w:cs="Calibri"/>
+                <w:rFonts w:ascii="Segoe UI" w:eastAsia="Calibri" w:hAnsi="Segoe UI" w:cs="Segoe UI"/>
+                <w:sz w:val="18"/>
+                <w:szCs w:val="18"/>
               </w:rPr>
               <w:t>Baixo</w:t>
             </w:r>
@@ -6007,15 +6926,17 @@
           <w:p>
             <w:pPr>
               <w:rPr>
-                <w:rFonts w:ascii="Arial" w:eastAsia="Times New Roman" w:hAnsi="Arial" w:cs="Arial"/>
+                <w:rFonts w:ascii="Segoe UI" w:eastAsia="Times New Roman" w:hAnsi="Segoe UI" w:cs="Segoe UI"/>
                 <w:color w:val="1F1F1F"/>
-                <w:sz w:val="24"/>
-                <w:szCs w:val="24"/>
+                <w:sz w:val="18"/>
+                <w:szCs w:val="18"/>
               </w:rPr>
             </w:pPr>
             <w:r>
               <w:rPr>
-                <w:rFonts w:ascii="Calibri" w:eastAsia="Calibri" w:hAnsi="Calibri" w:cs="Calibri"/>
+                <w:rFonts w:ascii="Segoe UI" w:eastAsia="Calibri" w:hAnsi="Segoe UI" w:cs="Segoe UI"/>
+                <w:sz w:val="18"/>
+                <w:szCs w:val="18"/>
               </w:rPr>
               <w:t>&gt;14d e &lt;30d</w:t>
             </w:r>
@@ -6028,15 +6949,17 @@
           <w:p>
             <w:pPr>
               <w:rPr>
-                <w:rFonts w:ascii="Arial" w:eastAsia="Times New Roman" w:hAnsi="Arial" w:cs="Arial"/>
+                <w:rFonts w:ascii="Segoe UI" w:eastAsia="Times New Roman" w:hAnsi="Segoe UI" w:cs="Segoe UI"/>
                 <w:color w:val="1F1F1F"/>
-                <w:sz w:val="24"/>
-                <w:szCs w:val="24"/>
+                <w:sz w:val="18"/>
+                <w:szCs w:val="18"/>
               </w:rPr>
             </w:pPr>
             <w:r>
               <w:rPr>
-                <w:rFonts w:ascii="Calibri" w:eastAsia="Calibri" w:hAnsi="Calibri" w:cs="Calibri"/>
+                <w:rFonts w:ascii="Segoe UI" w:eastAsia="Calibri" w:hAnsi="Segoe UI" w:cs="Segoe UI"/>
+                <w:sz w:val="18"/>
+                <w:szCs w:val="18"/>
               </w:rPr>
               <w:t>&gt;15d e &lt;37d</w:t>
             </w:r>
@@ -6049,15 +6972,17 @@
           <w:p>
             <w:pPr>
               <w:rPr>
-                <w:rFonts w:ascii="Arial" w:eastAsia="Times New Roman" w:hAnsi="Arial" w:cs="Arial"/>
+                <w:rFonts w:ascii="Segoe UI" w:eastAsia="Times New Roman" w:hAnsi="Segoe UI" w:cs="Segoe UI"/>
                 <w:color w:val="1F1F1F"/>
-                <w:sz w:val="24"/>
-                <w:szCs w:val="24"/>
+                <w:sz w:val="18"/>
+                <w:szCs w:val="18"/>
               </w:rPr>
             </w:pPr>
             <w:r>
               <w:rPr>
-                <w:rFonts w:ascii="Calibri" w:eastAsia="Calibri" w:hAnsi="Calibri" w:cs="Calibri"/>
+                <w:rFonts w:ascii="Segoe UI" w:eastAsia="Calibri" w:hAnsi="Segoe UI" w:cs="Segoe UI"/>
+                <w:sz w:val="18"/>
+                <w:szCs w:val="18"/>
               </w:rPr>
               <w:t>&gt;7d e &lt;14d</w:t>
             </w:r>
@@ -6070,15 +6995,17 @@
           <w:p>
             <w:pPr>
               <w:rPr>
-                <w:rFonts w:ascii="Arial" w:eastAsia="Times New Roman" w:hAnsi="Arial" w:cs="Arial"/>
+                <w:rFonts w:ascii="Segoe UI" w:eastAsia="Times New Roman" w:hAnsi="Segoe UI" w:cs="Segoe UI"/>
                 <w:color w:val="1F1F1F"/>
-                <w:sz w:val="24"/>
-                <w:szCs w:val="24"/>
+                <w:sz w:val="18"/>
+                <w:szCs w:val="18"/>
               </w:rPr>
             </w:pPr>
             <w:r>
               <w:rPr>
-                <w:rFonts w:ascii="Calibri" w:eastAsia="Calibri" w:hAnsi="Calibri" w:cs="Calibri"/>
+                <w:rFonts w:ascii="Segoe UI" w:eastAsia="Calibri" w:hAnsi="Segoe UI" w:cs="Segoe UI"/>
+                <w:sz w:val="18"/>
+                <w:szCs w:val="18"/>
               </w:rPr>
               <w:t>Muito baixo</w:t>
             </w:r>
@@ -6089,11 +7016,11 @@
     <w:p>
       <w:pPr>
         <w:rPr>
-          <w:rFonts w:ascii="Arial" w:eastAsia="Times New Roman" w:hAnsi="Arial" w:cs="Arial"/>
+          <w:rFonts w:ascii="Segoe UI" w:eastAsia="Times New Roman" w:hAnsi="Segoe UI" w:cs="Segoe UI"/>
           <w:color w:val="1F1F1F"/>
           <w:kern w:val="0"/>
-          <w:sz w:val="24"/>
-          <w:szCs w:val="24"/>
+          <w:sz w:val="18"/>
+          <w:szCs w:val="18"/>
           <w14:ligatures w14:val="none"/>
         </w:rPr>
       </w:pPr>
@@ -6109,14 +7036,22 @@
         </w:rPr>
       </w:pPr>
     </w:p>
-    <w:p/>
-    <w:p>
-      <w:pPr>
-        <w:rPr>
-          <w:rFonts w:ascii="Times New Roman" w:hAnsi="Times New Roman" w:cs="Times New Roman"/>
-          <w:color w:val="343A40"/>
-          <w:sz w:val="24"/>
-          <w:szCs w:val="24"/>
+    <w:p>
+      <w:pPr>
+        <w:rPr>
+          <w:rFonts w:ascii="Segoe UI" w:hAnsi="Segoe UI" w:cs="Segoe UI"/>
+          <w:sz w:val="18"/>
+          <w:szCs w:val="18"/>
+        </w:rPr>
+      </w:pPr>
+    </w:p>
+    <w:p>
+      <w:pPr>
+        <w:rPr>
+          <w:rFonts w:ascii="Segoe UI" w:hAnsi="Segoe UI" w:cs="Segoe UI"/>
+          <w:color w:val="343A40"/>
+          <w:sz w:val="18"/>
+          <w:szCs w:val="18"/>
           <w:shd w:val="clear" w:color="auto" w:fill="FFFFFF"/>
         </w:rPr>
       </w:pPr>
@@ -6142,15 +7077,23 @@
         <w:br/>
       </w:r>
     </w:p>
-    <w:p/>
+    <w:p>
+      <w:pPr>
+        <w:rPr>
+          <w:rFonts w:ascii="Segoe UI" w:hAnsi="Segoe UI" w:cs="Segoe UI"/>
+          <w:sz w:val="18"/>
+          <w:szCs w:val="18"/>
+        </w:rPr>
+      </w:pPr>
+    </w:p>
     <w:p>
       <w:pPr>
         <w:spacing w:before="100" w:beforeAutospacing="1" w:after="150" w:line="240" w:lineRule="auto"/>
         <w:rPr>
-          <w:rFonts w:ascii="Arial" w:eastAsia="Times New Roman" w:hAnsi="Arial" w:cs="Arial"/>
-          <w:kern w:val="0"/>
-          <w:sz w:val="24"/>
-          <w:szCs w:val="24"/>
+          <w:rFonts w:ascii="Segoe UI" w:eastAsia="Times New Roman" w:hAnsi="Segoe UI" w:cs="Segoe UI"/>
+          <w:kern w:val="0"/>
+          <w:sz w:val="18"/>
+          <w:szCs w:val="18"/>
           <w14:ligatures w14:val="none"/>
         </w:rPr>
       </w:pPr>
@@ -6159,10 +7102,10 @@
       <w:pPr>
         <w:spacing w:before="100" w:beforeAutospacing="1" w:after="150" w:line="240" w:lineRule="auto"/>
         <w:rPr>
-          <w:rFonts w:ascii="Times New Roman" w:eastAsia="Times New Roman" w:hAnsi="Times New Roman" w:cs="Times New Roman"/>
-          <w:kern w:val="0"/>
-          <w:sz w:val="24"/>
-          <w:szCs w:val="24"/>
+          <w:rFonts w:ascii="Segoe UI" w:eastAsia="Times New Roman" w:hAnsi="Segoe UI" w:cs="Segoe UI"/>
+          <w:kern w:val="0"/>
+          <w:sz w:val="18"/>
+          <w:szCs w:val="18"/>
           <w14:ligatures w14:val="none"/>
         </w:rPr>
       </w:pPr>
@@ -6171,16 +7114,16 @@
       <w:pPr>
         <w:spacing w:line="257" w:lineRule="auto"/>
         <w:rPr>
-          <w:rFonts w:ascii="Times New Roman" w:eastAsia="Calibri" w:hAnsi="Times New Roman" w:cs="Times New Roman"/>
-          <w:sz w:val="24"/>
-          <w:szCs w:val="24"/>
-        </w:rPr>
-      </w:pPr>
-      <w:r>
-        <w:rPr>
-          <w:rFonts w:ascii="Times New Roman" w:eastAsia="Calibri" w:hAnsi="Times New Roman" w:cs="Times New Roman"/>
-          <w:sz w:val="24"/>
-          <w:szCs w:val="24"/>
+          <w:rFonts w:ascii="Segoe UI" w:eastAsia="Calibri" w:hAnsi="Segoe UI" w:cs="Segoe UI"/>
+          <w:sz w:val="18"/>
+          <w:szCs w:val="18"/>
+        </w:rPr>
+      </w:pPr>
+      <w:r>
+        <w:rPr>
+          <w:rFonts w:ascii="Segoe UI" w:eastAsia="Calibri" w:hAnsi="Segoe UI" w:cs="Segoe UI"/>
+          <w:sz w:val="18"/>
+          <w:szCs w:val="18"/>
         </w:rPr>
         <w:t>-Segundo o impacto da reputação:</w:t>
       </w:r>
@@ -6204,18 +7147,26 @@
             <w:pPr>
               <w:spacing w:line="257" w:lineRule="auto"/>
               <w:rPr>
-                <w:rFonts w:ascii="Times New Roman" w:hAnsi="Times New Roman" w:cs="Times New Roman"/>
-                <w:sz w:val="24"/>
-                <w:szCs w:val="24"/>
+                <w:rFonts w:ascii="Segoe UI" w:hAnsi="Segoe UI" w:cs="Segoe UI"/>
+                <w:sz w:val="18"/>
+                <w:szCs w:val="18"/>
               </w:rPr>
             </w:pPr>
             <w:r>
               <w:rPr>
-                <w:rFonts w:ascii="Times New Roman" w:hAnsi="Times New Roman" w:cs="Times New Roman"/>
-                <w:sz w:val="24"/>
-                <w:szCs w:val="24"/>
-              </w:rPr>
-              <w:t>Impacto no Negocio</w:t>
+                <w:rFonts w:ascii="Segoe UI" w:hAnsi="Segoe UI" w:cs="Segoe UI"/>
+                <w:sz w:val="18"/>
+                <w:szCs w:val="18"/>
+              </w:rPr>
+              <w:t xml:space="preserve">Impacto no </w:t>
+            </w:r>
+            <w:r>
+              <w:rPr>
+                <w:rFonts w:ascii="Segoe UI" w:hAnsi="Segoe UI" w:cs="Segoe UI"/>
+                <w:sz w:val="18"/>
+                <w:szCs w:val="18"/>
+              </w:rPr>
+              <w:t>Negócio</w:t>
             </w:r>
           </w:p>
         </w:tc>
@@ -6227,16 +7178,16 @@
             <w:pPr>
               <w:spacing w:line="257" w:lineRule="auto"/>
               <w:rPr>
-                <w:rFonts w:ascii="Times New Roman" w:hAnsi="Times New Roman" w:cs="Times New Roman"/>
-                <w:sz w:val="24"/>
-                <w:szCs w:val="24"/>
+                <w:rFonts w:ascii="Segoe UI" w:hAnsi="Segoe UI" w:cs="Segoe UI"/>
+                <w:sz w:val="18"/>
+                <w:szCs w:val="18"/>
               </w:rPr>
             </w:pPr>
             <w:r>
               <w:rPr>
-                <w:rFonts w:ascii="Times New Roman" w:hAnsi="Times New Roman" w:cs="Times New Roman"/>
-                <w:sz w:val="24"/>
-                <w:szCs w:val="24"/>
+                <w:rFonts w:ascii="Segoe UI" w:hAnsi="Segoe UI" w:cs="Segoe UI"/>
+                <w:sz w:val="18"/>
+                <w:szCs w:val="18"/>
               </w:rPr>
               <w:t>Nível de criticidade</w:t>
             </w:r>
@@ -6252,52 +7203,18 @@
             <w:pPr>
               <w:spacing w:line="257" w:lineRule="auto"/>
               <w:rPr>
-                <w:rFonts w:ascii="Times New Roman" w:hAnsi="Times New Roman" w:cs="Times New Roman"/>
-                <w:sz w:val="24"/>
-                <w:szCs w:val="24"/>
+                <w:rFonts w:ascii="Segoe UI" w:hAnsi="Segoe UI" w:cs="Segoe UI"/>
+                <w:sz w:val="18"/>
+                <w:szCs w:val="18"/>
               </w:rPr>
             </w:pPr>
             <w:r>
               <w:rPr>
-                <w:rFonts w:ascii="Calibri" w:eastAsia="Calibri" w:hAnsi="Calibri" w:cs="Calibri"/>
-              </w:rPr>
-              <w:t xml:space="preserve">Falha </w:t>
-            </w:r>
-            <w:r>
-              <w:rPr>
-                <w:rFonts w:ascii="Calibri" w:eastAsia="Calibri" w:hAnsi="Calibri" w:cs="Calibri"/>
-              </w:rPr>
-              <w:t>no</w:t>
-            </w:r>
-            <w:r>
-              <w:rPr>
-                <w:rFonts w:ascii="Calibri" w:eastAsia="Calibri" w:hAnsi="Calibri" w:cs="Calibri"/>
-              </w:rPr>
-              <w:t xml:space="preserve"> negócio, </w:t>
-            </w:r>
-            <w:r>
-              <w:rPr>
-                <w:rFonts w:ascii="Calibri" w:eastAsia="Calibri" w:hAnsi="Calibri" w:cs="Calibri"/>
-              </w:rPr>
-              <w:t>provocando</w:t>
-            </w:r>
-            <w:r>
-              <w:rPr>
-                <w:rFonts w:ascii="Calibri" w:eastAsia="Calibri" w:hAnsi="Calibri" w:cs="Calibri"/>
-              </w:rPr>
-              <w:t xml:space="preserve"> várias implicações, como por exemplo o cliente ficar insatisfeito, perdas de rendimento</w:t>
-            </w:r>
-            <w:r>
-              <w:rPr>
-                <w:rFonts w:ascii="Calibri" w:eastAsia="Calibri" w:hAnsi="Calibri" w:cs="Calibri"/>
-              </w:rPr>
-              <w:t xml:space="preserve"> </w:t>
-            </w:r>
-            <w:r>
-              <w:rPr>
-                <w:rFonts w:ascii="Calibri" w:eastAsia="Calibri" w:hAnsi="Calibri" w:cs="Calibri"/>
-              </w:rPr>
-              <w:t>comprometendo-o de forma irreversível a médio/grande-prazo</w:t>
+                <w:rFonts w:ascii="Segoe UI" w:eastAsia="Calibri" w:hAnsi="Segoe UI" w:cs="Segoe UI"/>
+                <w:sz w:val="18"/>
+                <w:szCs w:val="18"/>
+              </w:rPr>
+              <w:t>Falha no negócio, provocando várias implicações, como por exemplo o cliente ficar insatisfeito, perdas de rendimento comprometendo-o de forma irreversível a médio/grande-prazo</w:t>
             </w:r>
           </w:p>
         </w:tc>
@@ -6309,16 +7226,16 @@
             <w:pPr>
               <w:spacing w:line="257" w:lineRule="auto"/>
               <w:rPr>
-                <w:rFonts w:ascii="Times New Roman" w:hAnsi="Times New Roman" w:cs="Times New Roman"/>
-                <w:sz w:val="24"/>
-                <w:szCs w:val="24"/>
+                <w:rFonts w:ascii="Segoe UI" w:hAnsi="Segoe UI" w:cs="Segoe UI"/>
+                <w:sz w:val="18"/>
+                <w:szCs w:val="18"/>
               </w:rPr>
             </w:pPr>
             <w:r>
               <w:rPr>
-                <w:rFonts w:ascii="Times New Roman" w:hAnsi="Times New Roman" w:cs="Times New Roman"/>
-                <w:sz w:val="24"/>
-                <w:szCs w:val="24"/>
+                <w:rFonts w:ascii="Segoe UI" w:hAnsi="Segoe UI" w:cs="Segoe UI"/>
+                <w:sz w:val="18"/>
+                <w:szCs w:val="18"/>
               </w:rPr>
               <w:t>Muito alto</w:t>
             </w:r>
@@ -6334,59 +7251,18 @@
             <w:pPr>
               <w:spacing w:line="257" w:lineRule="auto"/>
               <w:rPr>
-                <w:rFonts w:ascii="Times New Roman" w:hAnsi="Times New Roman" w:cs="Times New Roman"/>
-                <w:sz w:val="24"/>
-                <w:szCs w:val="24"/>
+                <w:rFonts w:ascii="Segoe UI" w:hAnsi="Segoe UI" w:cs="Segoe UI"/>
+                <w:sz w:val="18"/>
+                <w:szCs w:val="18"/>
               </w:rPr>
             </w:pPr>
             <w:r>
               <w:rPr>
-                <w:rFonts w:ascii="Calibri" w:eastAsia="Calibri" w:hAnsi="Calibri" w:cs="Calibri"/>
-              </w:rPr>
-              <w:lastRenderedPageBreak/>
-              <w:t xml:space="preserve">Falha </w:t>
-            </w:r>
-            <w:r>
-              <w:rPr>
-                <w:rFonts w:ascii="Calibri" w:eastAsia="Calibri" w:hAnsi="Calibri" w:cs="Calibri"/>
-              </w:rPr>
-              <w:t>no</w:t>
-            </w:r>
-            <w:r>
-              <w:rPr>
-                <w:rFonts w:ascii="Calibri" w:eastAsia="Calibri" w:hAnsi="Calibri" w:cs="Calibri"/>
-              </w:rPr>
-              <w:t xml:space="preserve"> negócio, </w:t>
-            </w:r>
-            <w:r>
-              <w:rPr>
-                <w:rFonts w:ascii="Calibri" w:eastAsia="Calibri" w:hAnsi="Calibri" w:cs="Calibri"/>
-              </w:rPr>
-              <w:t>provocando</w:t>
-            </w:r>
-            <w:r>
-              <w:rPr>
-                <w:rFonts w:ascii="Calibri" w:eastAsia="Calibri" w:hAnsi="Calibri" w:cs="Calibri"/>
-              </w:rPr>
-              <w:t xml:space="preserve"> várias implicações, como por exemplo o cliente ficar insatisfeito, perdas de rendimento</w:t>
-            </w:r>
-            <w:r>
-              <w:rPr>
-                <w:rFonts w:ascii="Calibri" w:eastAsia="Calibri" w:hAnsi="Calibri" w:cs="Calibri"/>
-              </w:rPr>
-              <w:t xml:space="preserve"> </w:t>
-            </w:r>
-            <w:r>
-              <w:rPr>
-                <w:rFonts w:ascii="Calibri" w:eastAsia="Calibri" w:hAnsi="Calibri" w:cs="Calibri"/>
-              </w:rPr>
-              <w:t>comprometendo-o de forma irreversível a curto-prazo</w:t>
-            </w:r>
-            <w:r>
-              <w:rPr>
-                <w:rFonts w:ascii="Calibri" w:eastAsia="Calibri" w:hAnsi="Calibri" w:cs="Calibri"/>
-              </w:rPr>
-              <w:t>.</w:t>
+                <w:rFonts w:ascii="Segoe UI" w:eastAsia="Calibri" w:hAnsi="Segoe UI" w:cs="Segoe UI"/>
+                <w:sz w:val="18"/>
+                <w:szCs w:val="18"/>
+              </w:rPr>
+              <w:t>Falha no negócio, provocando várias implicações, como por exemplo o cliente ficar insatisfeito, perdas de rendimento comprometendo-o de forma irreversível a curto-prazo.</w:t>
             </w:r>
           </w:p>
         </w:tc>
@@ -6398,16 +7274,16 @@
             <w:pPr>
               <w:spacing w:line="257" w:lineRule="auto"/>
               <w:rPr>
-                <w:rFonts w:ascii="Times New Roman" w:hAnsi="Times New Roman" w:cs="Times New Roman"/>
-                <w:sz w:val="24"/>
-                <w:szCs w:val="24"/>
+                <w:rFonts w:ascii="Segoe UI" w:hAnsi="Segoe UI" w:cs="Segoe UI"/>
+                <w:sz w:val="18"/>
+                <w:szCs w:val="18"/>
               </w:rPr>
             </w:pPr>
             <w:r>
               <w:rPr>
-                <w:rFonts w:ascii="Times New Roman" w:hAnsi="Times New Roman" w:cs="Times New Roman"/>
-                <w:sz w:val="24"/>
-                <w:szCs w:val="24"/>
+                <w:rFonts w:ascii="Segoe UI" w:hAnsi="Segoe UI" w:cs="Segoe UI"/>
+                <w:sz w:val="18"/>
+                <w:szCs w:val="18"/>
               </w:rPr>
               <w:t>Alto</w:t>
             </w:r>
@@ -6420,35 +7296,20 @@
             <w:tcW w:w="4675" w:type="dxa"/>
           </w:tcPr>
           <w:p>
-            <w:r>
-              <w:rPr>
-                <w:rFonts w:ascii="Calibri" w:eastAsia="Calibri" w:hAnsi="Calibri" w:cs="Calibri"/>
-              </w:rPr>
-              <w:t>Falha no âmbito de determinadas operações de</w:t>
-            </w:r>
-            <w:r>
-              <w:rPr>
-                <w:rFonts w:ascii="Calibri" w:eastAsia="Calibri" w:hAnsi="Calibri" w:cs="Calibri"/>
-              </w:rPr>
-              <w:t xml:space="preserve"> </w:t>
-            </w:r>
-            <w:r>
-              <w:rPr>
-                <w:rFonts w:ascii="Calibri" w:eastAsia="Calibri" w:hAnsi="Calibri" w:cs="Calibri"/>
-              </w:rPr>
-              <w:t>negócio, que originam alertas ou reclamações, mas que não</w:t>
-            </w:r>
-            <w:r>
-              <w:rPr>
-                <w:rFonts w:ascii="Calibri" w:eastAsia="Calibri" w:hAnsi="Calibri" w:cs="Calibri"/>
-              </w:rPr>
-              <w:t xml:space="preserve"> </w:t>
-            </w:r>
-            <w:r>
-              <w:rPr>
-                <w:rFonts w:ascii="Calibri" w:eastAsia="Calibri" w:hAnsi="Calibri" w:cs="Calibri"/>
-              </w:rPr>
-              <w:t>impedem o negócio na sua totalidade</w:t>
+            <w:pPr>
+              <w:rPr>
+                <w:rFonts w:ascii="Segoe UI" w:hAnsi="Segoe UI" w:cs="Segoe UI"/>
+                <w:sz w:val="18"/>
+                <w:szCs w:val="18"/>
+              </w:rPr>
+            </w:pPr>
+            <w:r>
+              <w:rPr>
+                <w:rFonts w:ascii="Segoe UI" w:eastAsia="Calibri" w:hAnsi="Segoe UI" w:cs="Segoe UI"/>
+                <w:sz w:val="18"/>
+                <w:szCs w:val="18"/>
+              </w:rPr>
+              <w:t>Falha no âmbito de determinadas operações de negócio, que originam alertas ou reclamações, mas que não impedem o negócio na sua totalidade</w:t>
             </w:r>
           </w:p>
         </w:tc>
@@ -6460,16 +7321,16 @@
             <w:pPr>
               <w:spacing w:line="257" w:lineRule="auto"/>
               <w:rPr>
-                <w:rFonts w:ascii="Times New Roman" w:hAnsi="Times New Roman" w:cs="Times New Roman"/>
-                <w:sz w:val="24"/>
-                <w:szCs w:val="24"/>
+                <w:rFonts w:ascii="Segoe UI" w:hAnsi="Segoe UI" w:cs="Segoe UI"/>
+                <w:sz w:val="18"/>
+                <w:szCs w:val="18"/>
               </w:rPr>
             </w:pPr>
             <w:r>
               <w:rPr>
-                <w:rFonts w:ascii="Times New Roman" w:hAnsi="Times New Roman" w:cs="Times New Roman"/>
-                <w:sz w:val="24"/>
-                <w:szCs w:val="24"/>
+                <w:rFonts w:ascii="Segoe UI" w:hAnsi="Segoe UI" w:cs="Segoe UI"/>
+                <w:sz w:val="18"/>
+                <w:szCs w:val="18"/>
               </w:rPr>
               <w:t>Moderado</w:t>
             </w:r>
@@ -6482,35 +7343,21 @@
             <w:tcW w:w="4675" w:type="dxa"/>
           </w:tcPr>
           <w:p>
-            <w:r>
-              <w:rPr>
-                <w:rFonts w:ascii="Calibri" w:eastAsia="Calibri" w:hAnsi="Calibri" w:cs="Calibri"/>
-              </w:rPr>
-              <w:t xml:space="preserve">Falhas com impacto residual </w:t>
-            </w:r>
-            <w:r>
-              <w:rPr>
-                <w:rFonts w:ascii="Calibri" w:eastAsia="Calibri" w:hAnsi="Calibri" w:cs="Calibri"/>
-              </w:rPr>
-              <w:t>no</w:t>
-            </w:r>
-            <w:r>
-              <w:rPr>
-                <w:rFonts w:ascii="Calibri" w:eastAsia="Calibri" w:hAnsi="Calibri" w:cs="Calibri"/>
-              </w:rPr>
-              <w:t xml:space="preserve"> negócio </w:t>
-            </w:r>
-            <w:r>
-              <w:rPr>
-                <w:rFonts w:ascii="Calibri" w:eastAsia="Calibri" w:hAnsi="Calibri" w:cs="Calibri"/>
-              </w:rPr>
-              <w:t>com pouca</w:t>
-            </w:r>
-            <w:r>
-              <w:rPr>
-                <w:rFonts w:ascii="Calibri" w:eastAsia="Calibri" w:hAnsi="Calibri" w:cs="Calibri"/>
-              </w:rPr>
-              <w:t xml:space="preserve"> relevância para o negócio</w:t>
+            <w:pPr>
+              <w:rPr>
+                <w:rFonts w:ascii="Segoe UI" w:hAnsi="Segoe UI" w:cs="Segoe UI"/>
+                <w:sz w:val="18"/>
+                <w:szCs w:val="18"/>
+              </w:rPr>
+            </w:pPr>
+            <w:r>
+              <w:rPr>
+                <w:rFonts w:ascii="Segoe UI" w:eastAsia="Calibri" w:hAnsi="Segoe UI" w:cs="Segoe UI"/>
+                <w:sz w:val="18"/>
+                <w:szCs w:val="18"/>
+              </w:rPr>
+              <w:lastRenderedPageBreak/>
+              <w:t>Falhas com impacto residual no negócio com pouca relevância para o negócio</w:t>
             </w:r>
           </w:p>
         </w:tc>
@@ -6522,16 +7369,16 @@
             <w:pPr>
               <w:spacing w:line="257" w:lineRule="auto"/>
               <w:rPr>
-                <w:rFonts w:ascii="Times New Roman" w:hAnsi="Times New Roman" w:cs="Times New Roman"/>
-                <w:sz w:val="24"/>
-                <w:szCs w:val="24"/>
+                <w:rFonts w:ascii="Segoe UI" w:hAnsi="Segoe UI" w:cs="Segoe UI"/>
+                <w:sz w:val="18"/>
+                <w:szCs w:val="18"/>
               </w:rPr>
             </w:pPr>
             <w:r>
               <w:rPr>
-                <w:rFonts w:ascii="Times New Roman" w:hAnsi="Times New Roman" w:cs="Times New Roman"/>
-                <w:sz w:val="24"/>
-                <w:szCs w:val="24"/>
+                <w:rFonts w:ascii="Segoe UI" w:hAnsi="Segoe UI" w:cs="Segoe UI"/>
+                <w:sz w:val="18"/>
+                <w:szCs w:val="18"/>
               </w:rPr>
               <w:t>Baixo</w:t>
             </w:r>
@@ -6544,23 +7391,20 @@
             <w:tcW w:w="4675" w:type="dxa"/>
           </w:tcPr>
           <w:p>
-            <w:r>
-              <w:rPr>
-                <w:rFonts w:ascii="Calibri" w:eastAsia="Calibri" w:hAnsi="Calibri" w:cs="Calibri"/>
-              </w:rPr>
-              <w:t>Falhas internas sem interação com comunicações externas,</w:t>
-            </w:r>
-            <w:r>
-              <w:rPr>
-                <w:rFonts w:ascii="Calibri" w:eastAsia="Calibri" w:hAnsi="Calibri" w:cs="Calibri"/>
-              </w:rPr>
-              <w:t xml:space="preserve"> sem</w:t>
-            </w:r>
-            <w:r>
-              <w:rPr>
-                <w:rFonts w:ascii="Calibri" w:eastAsia="Calibri" w:hAnsi="Calibri" w:cs="Calibri"/>
-              </w:rPr>
-              <w:t xml:space="preserve"> qualquer impacto na continuação do negócio</w:t>
+            <w:pPr>
+              <w:rPr>
+                <w:rFonts w:ascii="Segoe UI" w:hAnsi="Segoe UI" w:cs="Segoe UI"/>
+                <w:sz w:val="18"/>
+                <w:szCs w:val="18"/>
+              </w:rPr>
+            </w:pPr>
+            <w:r>
+              <w:rPr>
+                <w:rFonts w:ascii="Segoe UI" w:eastAsia="Calibri" w:hAnsi="Segoe UI" w:cs="Segoe UI"/>
+                <w:sz w:val="18"/>
+                <w:szCs w:val="18"/>
+              </w:rPr>
+              <w:t>Falhas internas sem interação com comunicações externas, sem qualquer impacto na continuação do negócio</w:t>
             </w:r>
           </w:p>
         </w:tc>
@@ -6572,16 +7416,16 @@
             <w:pPr>
               <w:spacing w:line="257" w:lineRule="auto"/>
               <w:rPr>
-                <w:rFonts w:ascii="Times New Roman" w:hAnsi="Times New Roman" w:cs="Times New Roman"/>
-                <w:sz w:val="24"/>
-                <w:szCs w:val="24"/>
+                <w:rFonts w:ascii="Segoe UI" w:hAnsi="Segoe UI" w:cs="Segoe UI"/>
+                <w:sz w:val="18"/>
+                <w:szCs w:val="18"/>
               </w:rPr>
             </w:pPr>
             <w:r>
               <w:rPr>
-                <w:rFonts w:ascii="Times New Roman" w:hAnsi="Times New Roman" w:cs="Times New Roman"/>
-                <w:sz w:val="24"/>
-                <w:szCs w:val="24"/>
+                <w:rFonts w:ascii="Segoe UI" w:hAnsi="Segoe UI" w:cs="Segoe UI"/>
+                <w:sz w:val="18"/>
+                <w:szCs w:val="18"/>
               </w:rPr>
               <w:t>Muito Baixo</w:t>
             </w:r>
@@ -6593,9 +7437,9 @@
       <w:pPr>
         <w:spacing w:line="257" w:lineRule="auto"/>
         <w:rPr>
-          <w:rFonts w:ascii="Times New Roman" w:hAnsi="Times New Roman" w:cs="Times New Roman"/>
-          <w:sz w:val="24"/>
-          <w:szCs w:val="24"/>
+          <w:rFonts w:ascii="Segoe UI" w:hAnsi="Segoe UI" w:cs="Segoe UI"/>
+          <w:sz w:val="18"/>
+          <w:szCs w:val="18"/>
         </w:rPr>
       </w:pPr>
     </w:p>
@@ -6603,10 +7447,10 @@
       <w:pPr>
         <w:spacing w:before="100" w:beforeAutospacing="1" w:after="150" w:line="240" w:lineRule="auto"/>
         <w:rPr>
-          <w:rFonts w:ascii="Arial" w:eastAsia="Times New Roman" w:hAnsi="Arial" w:cs="Arial"/>
-          <w:kern w:val="0"/>
-          <w:sz w:val="24"/>
-          <w:szCs w:val="24"/>
+          <w:rFonts w:ascii="Segoe UI" w:eastAsia="Times New Roman" w:hAnsi="Segoe UI" w:cs="Segoe UI"/>
+          <w:kern w:val="0"/>
+          <w:sz w:val="18"/>
+          <w:szCs w:val="18"/>
           <w14:ligatures w14:val="none"/>
         </w:rPr>
       </w:pPr>
@@ -6624,6 +7468,7 @@
           <w:szCs w:val="40"/>
         </w:rPr>
       </w:pPr>
+      <w:bookmarkStart w:id="12" w:name="_Toc155124879"/>
       <w:r>
         <w:rPr>
           <w:rFonts w:ascii="Myriad Pro" w:hAnsi="Myriad Pro"/>
@@ -6646,6 +7491,7 @@
         </w:rPr>
         <w:t>8</w:t>
       </w:r>
+      <w:bookmarkEnd w:id="12"/>
     </w:p>
     <w:p>
       <w:pPr>
@@ -6810,7 +7656,17 @@
           <w:szCs w:val="24"/>
           <w14:ligatures w14:val="none"/>
         </w:rPr>
-        <w:t>Politicas de acesso: Este tópico, é para estabelecer regras de utilização das funcionalidades da aplicação. As regras podem ser:</w:t>
+        <w:t>Políticas</w:t>
+      </w:r>
+      <w:r>
+        <w:rPr>
+          <w:rFonts w:ascii="Times New Roman" w:eastAsia="Times New Roman" w:hAnsi="Times New Roman" w:cs="Times New Roman"/>
+          <w:kern w:val="0"/>
+          <w:sz w:val="24"/>
+          <w:szCs w:val="24"/>
+          <w14:ligatures w14:val="none"/>
+        </w:rPr>
+        <w:t xml:space="preserve"> de acesso: Este tópico, é para estabelecer regras de utilização das funcionalidades da aplicação. As regras podem ser:</w:t>
       </w:r>
     </w:p>
     <w:p>
@@ -6915,6 +7771,7 @@
           <w:szCs w:val="40"/>
         </w:rPr>
       </w:pPr>
+      <w:bookmarkStart w:id="13" w:name="_Toc155124880"/>
       <w:r>
         <w:rPr>
           <w:rFonts w:ascii="Myriad Pro" w:hAnsi="Myriad Pro"/>
@@ -6924,7 +7781,6 @@
           <w:sz w:val="40"/>
           <w:szCs w:val="40"/>
         </w:rPr>
-        <w:lastRenderedPageBreak/>
         <w:t xml:space="preserve">Alínea </w:t>
       </w:r>
       <w:r>
@@ -6938,6 +7794,7 @@
         </w:rPr>
         <w:t>9</w:t>
       </w:r>
+      <w:bookmarkEnd w:id="13"/>
     </w:p>
     <w:p>
       <w:pPr>
@@ -7040,11 +7897,9 @@
           <w:szCs w:val="18"/>
           <w:shd w:val="clear" w:color="auto" w:fill="FFFFFF"/>
         </w:rPr>
-        <w:t>Para configurar este cluster, decidimos utilizar o HAProxy, este é usado para mudar a direçao dos pedidos para os clusters</w:t>
-      </w:r>
-    </w:p>
-    <w:p>
-      <w:pPr>
+        <w:t xml:space="preserve">Para configurar este cluster, decidimos utilizar o HAProxy, este é usado para mudar a </w:t>
+      </w:r>
+      <w:r>
         <w:rPr>
           <w:rFonts w:ascii="Segoe UI" w:hAnsi="Segoe UI" w:cs="Segoe UI"/>
           <w:color w:val="343A40"/>
@@ -7052,7 +7907,8 @@
           <w:szCs w:val="18"/>
           <w:shd w:val="clear" w:color="auto" w:fill="FFFFFF"/>
         </w:rPr>
-      </w:pPr>
+        <w:t>direção</w:t>
+      </w:r>
       <w:r>
         <w:rPr>
           <w:rFonts w:ascii="Segoe UI" w:hAnsi="Segoe UI" w:cs="Segoe UI"/>
@@ -7061,9 +7917,11 @@
           <w:szCs w:val="18"/>
           <w:shd w:val="clear" w:color="auto" w:fill="FFFFFF"/>
         </w:rPr>
-        <w:t xml:space="preserve">Para começar instala mos o HAProxy através do sudo apt install haproxy, de seguida temos de nos dirigir ao ficheiro de configuração do HAProxy através do comando: </w:t>
-      </w:r>
-      <w:r>
+        <w:t xml:space="preserve"> dos pedidos para os clusters</w:t>
+      </w:r>
+    </w:p>
+    <w:p>
+      <w:pPr>
         <w:rPr>
           <w:rFonts w:ascii="Segoe UI" w:hAnsi="Segoe UI" w:cs="Segoe UI"/>
           <w:color w:val="343A40"/>
@@ -7071,6 +7929,46 @@
           <w:szCs w:val="18"/>
           <w:shd w:val="clear" w:color="auto" w:fill="FFFFFF"/>
         </w:rPr>
+      </w:pPr>
+      <w:r>
+        <w:rPr>
+          <w:rFonts w:ascii="Segoe UI" w:hAnsi="Segoe UI" w:cs="Segoe UI"/>
+          <w:color w:val="343A40"/>
+          <w:sz w:val="18"/>
+          <w:szCs w:val="18"/>
+          <w:shd w:val="clear" w:color="auto" w:fill="FFFFFF"/>
+        </w:rPr>
+        <w:lastRenderedPageBreak/>
+        <w:t xml:space="preserve">Para começar </w:t>
+      </w:r>
+      <w:r>
+        <w:rPr>
+          <w:rFonts w:ascii="Segoe UI" w:hAnsi="Segoe UI" w:cs="Segoe UI"/>
+          <w:color w:val="343A40"/>
+          <w:sz w:val="18"/>
+          <w:szCs w:val="18"/>
+          <w:shd w:val="clear" w:color="auto" w:fill="FFFFFF"/>
+        </w:rPr>
+        <w:t>instala-mos</w:t>
+      </w:r>
+      <w:r>
+        <w:rPr>
+          <w:rFonts w:ascii="Segoe UI" w:hAnsi="Segoe UI" w:cs="Segoe UI"/>
+          <w:color w:val="343A40"/>
+          <w:sz w:val="18"/>
+          <w:szCs w:val="18"/>
+          <w:shd w:val="clear" w:color="auto" w:fill="FFFFFF"/>
+        </w:rPr>
+        <w:t xml:space="preserve"> o HAProxy através do sudo apt install haproxy, de seguida temos de nos dirigir ao ficheiro de configuração do HAProxy através do comando: </w:t>
+      </w:r>
+      <w:r>
+        <w:rPr>
+          <w:rFonts w:ascii="Segoe UI" w:hAnsi="Segoe UI" w:cs="Segoe UI"/>
+          <w:color w:val="343A40"/>
+          <w:sz w:val="18"/>
+          <w:szCs w:val="18"/>
+          <w:shd w:val="clear" w:color="auto" w:fill="FFFFFF"/>
+        </w:rPr>
         <w:t>sudo nano /etc/haproxy/haproxy.cfg</w:t>
       </w:r>
     </w:p>
@@ -7087,6 +7985,7 @@
       <w:r>
         <w:rPr>
           <w:rFonts w:ascii="Segoe UI" w:hAnsi="Segoe UI" w:cs="Segoe UI"/>
+          <w:noProof/>
           <w:color w:val="343A40"/>
           <w:sz w:val="18"/>
           <w:szCs w:val="18"/>
@@ -7147,11 +8046,34 @@
           <w:szCs w:val="18"/>
           <w:shd w:val="clear" w:color="auto" w:fill="FFFFFF"/>
         </w:rPr>
-        <w:t>E de seguida testamos e verificamos que estava valido.</w:t>
-      </w:r>
-    </w:p>
-    <w:p>
-      <w:r>
+        <w:t>E de seguida testamos e verificamos que estava v</w:t>
+      </w:r>
+      <w:r>
+        <w:rPr>
+          <w:rFonts w:ascii="Segoe UI" w:hAnsi="Segoe UI" w:cs="Segoe UI"/>
+          <w:color w:val="343A40"/>
+          <w:sz w:val="18"/>
+          <w:szCs w:val="18"/>
+          <w:shd w:val="clear" w:color="auto" w:fill="FFFFFF"/>
+        </w:rPr>
+        <w:t>á</w:t>
+      </w:r>
+      <w:r>
+        <w:rPr>
+          <w:rFonts w:ascii="Segoe UI" w:hAnsi="Segoe UI" w:cs="Segoe UI"/>
+          <w:color w:val="343A40"/>
+          <w:sz w:val="18"/>
+          <w:szCs w:val="18"/>
+          <w:shd w:val="clear" w:color="auto" w:fill="FFFFFF"/>
+        </w:rPr>
+        <w:t>lido.</w:t>
+      </w:r>
+    </w:p>
+    <w:p>
+      <w:r>
+        <w:rPr>
+          <w:noProof/>
+        </w:rPr>
         <w:drawing>
           <wp:inline distT="0" distB="0" distL="0" distR="0" wp14:anchorId="1F5F2F9B" wp14:editId="21B204E8">
             <wp:extent cx="5128704" cy="487722"/>
@@ -7202,6 +8124,7 @@
           <w:szCs w:val="40"/>
         </w:rPr>
       </w:pPr>
+      <w:bookmarkStart w:id="14" w:name="_Toc155124881"/>
       <w:r>
         <w:rPr>
           <w:rFonts w:ascii="Myriad Pro" w:hAnsi="Myriad Pro"/>
@@ -7224,6 +8147,7 @@
         </w:rPr>
         <w:t>10</w:t>
       </w:r>
+      <w:bookmarkEnd w:id="14"/>
     </w:p>
     <w:p>
       <w:pPr>
@@ -7237,7 +8161,6 @@
           <w14:ligatures w14:val="none"/>
         </w:rPr>
       </w:pPr>
-      <w:bookmarkStart w:id="1" w:name="_Toc149511453"/>
       <w:r>
         <w:rPr>
           <w:rFonts w:ascii="Segoe UI" w:eastAsia="Times New Roman" w:hAnsi="Segoe UI" w:cs="Segoe UI"/>
@@ -7321,7 +8244,6 @@
           <w:szCs w:val="24"/>
           <w14:ligatures w14:val="none"/>
         </w:rPr>
-        <w:lastRenderedPageBreak/>
         <w:drawing>
           <wp:inline distT="0" distB="0" distL="0" distR="0" wp14:anchorId="6989A8C3" wp14:editId="611C2026">
             <wp:extent cx="3299746" cy="1402202"/>
@@ -7489,6 +8411,7 @@
           <w:szCs w:val="24"/>
           <w14:ligatures w14:val="none"/>
         </w:rPr>
+        <w:lastRenderedPageBreak/>
         <w:t xml:space="preserve">Após isso acedeu se ao </w:t>
       </w:r>
       <w:r>
@@ -7570,7 +8493,29 @@
           <w:szCs w:val="24"/>
           <w14:ligatures w14:val="none"/>
         </w:rPr>
-        <w:t xml:space="preserve"> a chave que copiamos no ficheiro do ssh.</w:t>
+        <w:t xml:space="preserve"> a chave que copiamos no ficheiro do ssh</w:t>
+      </w:r>
+      <w:r>
+        <w:rPr>
+          <w:rFonts w:ascii="Times New Roman" w:eastAsia="Times New Roman" w:hAnsi="Times New Roman" w:cs="Times New Roman"/>
+          <w:color w:val="343A40"/>
+          <w:kern w:val="0"/>
+          <w:sz w:val="24"/>
+          <w:szCs w:val="24"/>
+          <w14:ligatures w14:val="none"/>
+        </w:rPr>
+        <w:t xml:space="preserve"> sendo esta a nossa chave</w:t>
+      </w:r>
+      <w:r>
+        <w:rPr>
+          <w:rFonts w:ascii="Times New Roman" w:eastAsia="Times New Roman" w:hAnsi="Times New Roman" w:cs="Times New Roman"/>
+          <w:color w:val="343A40"/>
+          <w:kern w:val="0"/>
+          <w:sz w:val="24"/>
+          <w:szCs w:val="24"/>
+          <w14:ligatures w14:val="none"/>
+        </w:rPr>
+        <w:t>.</w:t>
       </w:r>
     </w:p>
     <w:p>
@@ -7730,6 +8675,7 @@
           <w:szCs w:val="40"/>
         </w:rPr>
       </w:pPr>
+      <w:bookmarkStart w:id="15" w:name="_Toc155124882"/>
       <w:r>
         <w:rPr>
           <w:rFonts w:ascii="Myriad Pro" w:hAnsi="Myriad Pro"/>
@@ -7752,6 +8698,7 @@
         </w:rPr>
         <w:t>11</w:t>
       </w:r>
+      <w:bookmarkEnd w:id="15"/>
     </w:p>
     <w:p>
       <w:pPr>
@@ -7792,7 +8739,27 @@
           <w:szCs w:val="18"/>
           <w:shd w:val="clear" w:color="auto" w:fill="FFFFFF"/>
         </w:rPr>
-        <w:t>Para a realização desta user storie o primeiro passo foi a instalação do samba na maquina virtual através do comando sudo apt-get samba.</w:t>
+        <w:t xml:space="preserve">Para a realização desta user storie o primeiro passo foi a instalação do samba na </w:t>
+      </w:r>
+      <w:r>
+        <w:rPr>
+          <w:rFonts w:ascii="Segoe UI" w:hAnsi="Segoe UI" w:cs="Segoe UI"/>
+          <w:color w:val="343A40"/>
+          <w:sz w:val="18"/>
+          <w:szCs w:val="18"/>
+          <w:shd w:val="clear" w:color="auto" w:fill="FFFFFF"/>
+        </w:rPr>
+        <w:t>máquina</w:t>
+      </w:r>
+      <w:r>
+        <w:rPr>
+          <w:rFonts w:ascii="Segoe UI" w:hAnsi="Segoe UI" w:cs="Segoe UI"/>
+          <w:color w:val="343A40"/>
+          <w:sz w:val="18"/>
+          <w:szCs w:val="18"/>
+          <w:shd w:val="clear" w:color="auto" w:fill="FFFFFF"/>
+        </w:rPr>
+        <w:t xml:space="preserve"> virtual através do comando sudo apt-get samba.</w:t>
       </w:r>
     </w:p>
     <w:p>
@@ -7809,22 +8776,78 @@
           <w:szCs w:val="18"/>
           <w:shd w:val="clear" w:color="auto" w:fill="FFFFFF"/>
         </w:rPr>
-        <w:t>De seguida acedemos ao ficheiro smb.conf, através do comando sudo nano /etc/samba/smb.conf e adicionamos uma secção de compartilhamento para isso metemos la estes comandos e reiniciamos o sistema:</w:t>
+        <w:t xml:space="preserve">De seguida acedemos ao ficheiro smb.conf, através do comando nano /etc/samba/smb.conf e adicionamos uma secção de compartilhamento </w:t>
       </w:r>
       <w:r>
         <w:rPr>
           <w:rFonts w:ascii="Segoe UI" w:hAnsi="Segoe UI" w:cs="Segoe UI"/>
+          <w:color w:val="343A40"/>
+          <w:sz w:val="18"/>
+          <w:szCs w:val="18"/>
+          <w:shd w:val="clear" w:color="auto" w:fill="FFFFFF"/>
+        </w:rPr>
+        <w:t>metendo</w:t>
+      </w:r>
+      <w:r>
+        <w:rPr>
+          <w:rFonts w:ascii="Segoe UI" w:hAnsi="Segoe UI" w:cs="Segoe UI"/>
+          <w:color w:val="343A40"/>
+          <w:sz w:val="18"/>
+          <w:szCs w:val="18"/>
+          <w:shd w:val="clear" w:color="auto" w:fill="FFFFFF"/>
+        </w:rPr>
+        <w:t xml:space="preserve"> estes comandos</w:t>
+      </w:r>
+      <w:r>
+        <w:rPr>
+          <w:rFonts w:ascii="Segoe UI" w:hAnsi="Segoe UI" w:cs="Segoe UI"/>
+          <w:color w:val="343A40"/>
+          <w:sz w:val="18"/>
+          <w:szCs w:val="18"/>
+          <w:shd w:val="clear" w:color="auto" w:fill="FFFFFF"/>
+        </w:rPr>
+        <w:t xml:space="preserve"> para tornar a pasta /shared pública</w:t>
+      </w:r>
+      <w:r>
+        <w:rPr>
+          <w:rFonts w:ascii="Segoe UI" w:hAnsi="Segoe UI" w:cs="Segoe UI"/>
+          <w:color w:val="343A40"/>
+          <w:sz w:val="18"/>
+          <w:szCs w:val="18"/>
+          <w:shd w:val="clear" w:color="auto" w:fill="FFFFFF"/>
+        </w:rPr>
+        <w:t xml:space="preserve"> e reiniciamos o sistema:</w:t>
+      </w:r>
+      <w:r>
+        <w:rPr>
           <w:noProof/>
+        </w:rPr>
+        <w:t xml:space="preserve"> </w:t>
+      </w:r>
+    </w:p>
+    <w:p>
+      <w:pPr>
+        <w:rPr>
+          <w:rFonts w:ascii="Segoe UI" w:hAnsi="Segoe UI" w:cs="Segoe UI"/>
           <w:color w:val="343A40"/>
           <w:sz w:val="18"/>
           <w:szCs w:val="18"/>
           <w:shd w:val="clear" w:color="auto" w:fill="FFFFFF"/>
         </w:rPr>
+      </w:pPr>
+      <w:r>
+        <w:rPr>
+          <w:rFonts w:ascii="Segoe UI" w:hAnsi="Segoe UI" w:cs="Segoe UI"/>
+          <w:color w:val="343A40"/>
+          <w:sz w:val="18"/>
+          <w:szCs w:val="18"/>
+          <w:shd w:val="clear" w:color="auto" w:fill="FFFFFF"/>
+        </w:rPr>
         <w:drawing>
-          <wp:inline distT="0" distB="0" distL="0" distR="0" wp14:anchorId="0F33FE06" wp14:editId="58A4D983">
-            <wp:extent cx="3475021" cy="1097375"/>
-            <wp:effectExtent l="0" t="0" r="0" b="7620"/>
-            <wp:docPr id="13536798" name="Imagem 1" descr="Uma imagem com texto, captura de ecrã, Tipo de letra&#10;&#10;Descrição gerada automaticamente"/>
+          <wp:inline distT="0" distB="0" distL="0" distR="0" wp14:anchorId="066A6487" wp14:editId="3A9F328F">
+            <wp:extent cx="3132091" cy="1204064"/>
+            <wp:effectExtent l="0" t="0" r="0" b="0"/>
+            <wp:docPr id="570738670" name="Imagem 1" descr="Uma imagem com texto, captura de ecrã, Tipo de letra, design&#10;&#10;Descrição gerada automaticamente"/>
             <wp:cNvGraphicFramePr>
               <a:graphicFrameLocks xmlns:a="http://schemas.openxmlformats.org/drawingml/2006/main" noChangeAspect="1"/>
             </wp:cNvGraphicFramePr>
@@ -7832,7 +8855,7 @@
               <a:graphicData uri="http://schemas.openxmlformats.org/drawingml/2006/picture">
                 <pic:pic xmlns:pic="http://schemas.openxmlformats.org/drawingml/2006/picture">
                   <pic:nvPicPr>
-                    <pic:cNvPr id="13536798" name="Imagem 1" descr="Uma imagem com texto, captura de ecrã, Tipo de letra&#10;&#10;Descrição gerada automaticamente"/>
+                    <pic:cNvPr id="570738670" name="Imagem 1" descr="Uma imagem com texto, captura de ecrã, Tipo de letra, design&#10;&#10;Descrição gerada automaticamente"/>
                     <pic:cNvPicPr/>
                   </pic:nvPicPr>
                   <pic:blipFill>
@@ -7844,7 +8867,7 @@
                   <pic:spPr>
                     <a:xfrm>
                       <a:off x="0" y="0"/>
-                      <a:ext cx="3475021" cy="1097375"/>
+                      <a:ext cx="3132091" cy="1204064"/>
                     </a:xfrm>
                     <a:prstGeom prst="rect">
                       <a:avLst/>
@@ -7911,18 +8934,16 @@
       <w:r>
         <w:rPr>
           <w:rFonts w:ascii="Segoe UI" w:hAnsi="Segoe UI" w:cs="Segoe UI"/>
-          <w:noProof/>
           <w:color w:val="343A40"/>
           <w:sz w:val="18"/>
           <w:szCs w:val="18"/>
           <w:shd w:val="clear" w:color="auto" w:fill="FFFFFF"/>
         </w:rPr>
-        <w:lastRenderedPageBreak/>
         <w:drawing>
-          <wp:inline distT="0" distB="0" distL="0" distR="0" wp14:anchorId="5219EC92" wp14:editId="7D45F591">
-            <wp:extent cx="5943600" cy="2064385"/>
+          <wp:inline distT="0" distB="0" distL="0" distR="0" wp14:anchorId="26AF782A" wp14:editId="34A1B1A2">
+            <wp:extent cx="4519052" cy="251482"/>
             <wp:effectExtent l="0" t="0" r="0" b="0"/>
-            <wp:docPr id="2013801867" name="Imagem 1" descr="Uma imagem com texto, captura de ecrã, software, Tipo de letra&#10;&#10;Descrição gerada automaticamente"/>
+            <wp:docPr id="1163390171" name="Imagem 1"/>
             <wp:cNvGraphicFramePr>
               <a:graphicFrameLocks xmlns:a="http://schemas.openxmlformats.org/drawingml/2006/main" noChangeAspect="1"/>
             </wp:cNvGraphicFramePr>
@@ -7930,7 +8951,7 @@
               <a:graphicData uri="http://schemas.openxmlformats.org/drawingml/2006/picture">
                 <pic:pic xmlns:pic="http://schemas.openxmlformats.org/drawingml/2006/picture">
                   <pic:nvPicPr>
-                    <pic:cNvPr id="2013801867" name="Imagem 1" descr="Uma imagem com texto, captura de ecrã, software, Tipo de letra&#10;&#10;Descrição gerada automaticamente"/>
+                    <pic:cNvPr id="1163390171" name=""/>
                     <pic:cNvPicPr/>
                   </pic:nvPicPr>
                   <pic:blipFill>
@@ -7942,7 +8963,7 @@
                   <pic:spPr>
                     <a:xfrm>
                       <a:off x="0" y="0"/>
-                      <a:ext cx="5943600" cy="2064385"/>
+                      <a:ext cx="4519052" cy="251482"/>
                     </a:xfrm>
                     <a:prstGeom prst="rect">
                       <a:avLst/>
@@ -8005,19 +9026,19 @@
           <w:numId w:val="27"/>
         </w:numPr>
         <w:rPr>
-          <w:rFonts w:ascii="Times New Roman" w:hAnsi="Times New Roman" w:cs="Times New Roman"/>
-          <w:color w:val="343A40"/>
-          <w:sz w:val="24"/>
-          <w:szCs w:val="24"/>
+          <w:rFonts w:ascii="Segoe UI" w:hAnsi="Segoe UI" w:cs="Segoe UI"/>
+          <w:color w:val="343A40"/>
+          <w:sz w:val="18"/>
+          <w:szCs w:val="18"/>
           <w:shd w:val="clear" w:color="auto" w:fill="FFFFFF"/>
         </w:rPr>
       </w:pPr>
       <w:r>
         <w:rPr>
-          <w:rFonts w:ascii="Times New Roman" w:hAnsi="Times New Roman" w:cs="Times New Roman"/>
-          <w:color w:val="343A40"/>
-          <w:sz w:val="24"/>
-          <w:szCs w:val="24"/>
+          <w:rFonts w:ascii="Segoe UI" w:hAnsi="Segoe UI" w:cs="Segoe UI"/>
+          <w:color w:val="343A40"/>
+          <w:sz w:val="18"/>
+          <w:szCs w:val="18"/>
           <w:shd w:val="clear" w:color="auto" w:fill="FFFFFF"/>
         </w:rPr>
         <w:t>Permissões:</w:t>
@@ -8026,19 +9047,19 @@
     <w:p>
       <w:pPr>
         <w:rPr>
-          <w:rFonts w:ascii="Times New Roman" w:hAnsi="Times New Roman" w:cs="Times New Roman"/>
-          <w:color w:val="343A40"/>
-          <w:sz w:val="24"/>
-          <w:szCs w:val="24"/>
+          <w:rFonts w:ascii="Segoe UI" w:hAnsi="Segoe UI" w:cs="Segoe UI"/>
+          <w:color w:val="343A40"/>
+          <w:sz w:val="18"/>
+          <w:szCs w:val="18"/>
           <w:shd w:val="clear" w:color="auto" w:fill="FFFFFF"/>
         </w:rPr>
       </w:pPr>
       <w:r>
         <w:rPr>
-          <w:rFonts w:ascii="Times New Roman" w:hAnsi="Times New Roman" w:cs="Times New Roman"/>
-          <w:color w:val="343A40"/>
-          <w:sz w:val="24"/>
-          <w:szCs w:val="24"/>
+          <w:rFonts w:ascii="Segoe UI" w:hAnsi="Segoe UI" w:cs="Segoe UI"/>
+          <w:color w:val="343A40"/>
+          <w:sz w:val="18"/>
+          <w:szCs w:val="18"/>
           <w:shd w:val="clear" w:color="auto" w:fill="FFFFFF"/>
         </w:rPr>
         <w:t>Certifique-se de que as permissões no diretório compartilhado são configuradas corretamente para garantir que as equipes tenham as permissões adequadas.</w:t>
@@ -8052,19 +9073,19 @@
           <w:numId w:val="28"/>
         </w:numPr>
         <w:rPr>
-          <w:rFonts w:ascii="Times New Roman" w:hAnsi="Times New Roman" w:cs="Times New Roman"/>
-          <w:color w:val="343A40"/>
-          <w:sz w:val="24"/>
-          <w:szCs w:val="24"/>
+          <w:rFonts w:ascii="Segoe UI" w:hAnsi="Segoe UI" w:cs="Segoe UI"/>
+          <w:color w:val="343A40"/>
+          <w:sz w:val="18"/>
+          <w:szCs w:val="18"/>
           <w:shd w:val="clear" w:color="auto" w:fill="FFFFFF"/>
         </w:rPr>
       </w:pPr>
       <w:r>
         <w:rPr>
-          <w:rFonts w:ascii="Times New Roman" w:hAnsi="Times New Roman" w:cs="Times New Roman"/>
-          <w:color w:val="343A40"/>
-          <w:sz w:val="24"/>
-          <w:szCs w:val="24"/>
+          <w:rFonts w:ascii="Segoe UI" w:hAnsi="Segoe UI" w:cs="Segoe UI"/>
+          <w:color w:val="343A40"/>
+          <w:sz w:val="18"/>
+          <w:szCs w:val="18"/>
           <w:shd w:val="clear" w:color="auto" w:fill="FFFFFF"/>
         </w:rPr>
         <w:t>Firewall:</w:t>
@@ -8073,42 +9094,62 @@
     <w:p>
       <w:pPr>
         <w:rPr>
-          <w:rFonts w:ascii="Times New Roman" w:hAnsi="Times New Roman" w:cs="Times New Roman"/>
-          <w:color w:val="343A40"/>
-          <w:sz w:val="24"/>
-          <w:szCs w:val="24"/>
+          <w:rFonts w:ascii="Segoe UI" w:hAnsi="Segoe UI" w:cs="Segoe UI"/>
+          <w:color w:val="343A40"/>
+          <w:sz w:val="18"/>
+          <w:szCs w:val="18"/>
           <w:shd w:val="clear" w:color="auto" w:fill="FFFFFF"/>
         </w:rPr>
       </w:pPr>
       <w:r>
         <w:rPr>
-          <w:rFonts w:ascii="Times New Roman" w:hAnsi="Times New Roman" w:cs="Times New Roman"/>
-          <w:color w:val="343A40"/>
-          <w:sz w:val="24"/>
-          <w:szCs w:val="24"/>
+          <w:rFonts w:ascii="Segoe UI" w:hAnsi="Segoe UI" w:cs="Segoe UI"/>
+          <w:color w:val="343A40"/>
+          <w:sz w:val="18"/>
+          <w:szCs w:val="18"/>
           <w:shd w:val="clear" w:color="auto" w:fill="FFFFFF"/>
         </w:rPr>
         <w:t xml:space="preserve">Verifique se </w:t>
       </w:r>
       <w:r>
         <w:rPr>
-          <w:rFonts w:ascii="Times New Roman" w:hAnsi="Times New Roman" w:cs="Times New Roman"/>
-          <w:color w:val="343A40"/>
-          <w:sz w:val="24"/>
-          <w:szCs w:val="24"/>
+          <w:rFonts w:ascii="Segoe UI" w:hAnsi="Segoe UI" w:cs="Segoe UI"/>
+          <w:color w:val="343A40"/>
+          <w:sz w:val="18"/>
+          <w:szCs w:val="18"/>
           <w:shd w:val="clear" w:color="auto" w:fill="FFFFFF"/>
         </w:rPr>
         <w:t>a firewall</w:t>
       </w:r>
       <w:r>
         <w:rPr>
-          <w:rFonts w:ascii="Times New Roman" w:hAnsi="Times New Roman" w:cs="Times New Roman"/>
-          <w:color w:val="343A40"/>
-          <w:sz w:val="24"/>
-          <w:szCs w:val="24"/>
+          <w:rFonts w:ascii="Segoe UI" w:hAnsi="Segoe UI" w:cs="Segoe UI"/>
+          <w:color w:val="343A40"/>
+          <w:sz w:val="18"/>
+          <w:szCs w:val="18"/>
           <w:shd w:val="clear" w:color="auto" w:fill="FFFFFF"/>
         </w:rPr>
-        <w:t xml:space="preserve"> está configurado para permitir o tráfego nos protocolos (SMB ou NFS) e nas portas associadas.</w:t>
+        <w:t xml:space="preserve"> está </w:t>
+      </w:r>
+      <w:r>
+        <w:rPr>
+          <w:rFonts w:ascii="Segoe UI" w:hAnsi="Segoe UI" w:cs="Segoe UI"/>
+          <w:color w:val="343A40"/>
+          <w:sz w:val="18"/>
+          <w:szCs w:val="18"/>
+          <w:shd w:val="clear" w:color="auto" w:fill="FFFFFF"/>
+        </w:rPr>
+        <w:t>configurada</w:t>
+      </w:r>
+      <w:r>
+        <w:rPr>
+          <w:rFonts w:ascii="Segoe UI" w:hAnsi="Segoe UI" w:cs="Segoe UI"/>
+          <w:color w:val="343A40"/>
+          <w:sz w:val="18"/>
+          <w:szCs w:val="18"/>
+          <w:shd w:val="clear" w:color="auto" w:fill="FFFFFF"/>
+        </w:rPr>
+        <w:t xml:space="preserve"> para permitir o tráfego nos protocolos (SMB ou NFS) e nas portas associadas.</w:t>
       </w:r>
     </w:p>
     <w:p>
@@ -8119,19 +9160,19 @@
           <w:numId w:val="28"/>
         </w:numPr>
         <w:rPr>
-          <w:rFonts w:ascii="Times New Roman" w:hAnsi="Times New Roman" w:cs="Times New Roman"/>
-          <w:color w:val="343A40"/>
-          <w:sz w:val="24"/>
-          <w:szCs w:val="24"/>
+          <w:rFonts w:ascii="Segoe UI" w:hAnsi="Segoe UI" w:cs="Segoe UI"/>
+          <w:color w:val="343A40"/>
+          <w:sz w:val="18"/>
+          <w:szCs w:val="18"/>
           <w:shd w:val="clear" w:color="auto" w:fill="FFFFFF"/>
         </w:rPr>
       </w:pPr>
       <w:r>
         <w:rPr>
-          <w:rFonts w:ascii="Times New Roman" w:hAnsi="Times New Roman" w:cs="Times New Roman"/>
-          <w:color w:val="343A40"/>
-          <w:sz w:val="24"/>
-          <w:szCs w:val="24"/>
+          <w:rFonts w:ascii="Segoe UI" w:hAnsi="Segoe UI" w:cs="Segoe UI"/>
+          <w:color w:val="343A40"/>
+          <w:sz w:val="18"/>
+          <w:szCs w:val="18"/>
           <w:shd w:val="clear" w:color="auto" w:fill="FFFFFF"/>
         </w:rPr>
         <w:t>Segurança:</w:t>
@@ -8140,21 +9181,22 @@
     <w:p>
       <w:pPr>
         <w:rPr>
-          <w:rFonts w:ascii="Times New Roman" w:hAnsi="Times New Roman" w:cs="Times New Roman"/>
-          <w:color w:val="343A40"/>
-          <w:sz w:val="24"/>
-          <w:szCs w:val="24"/>
+          <w:rFonts w:ascii="Segoe UI" w:hAnsi="Segoe UI" w:cs="Segoe UI"/>
+          <w:color w:val="343A40"/>
+          <w:sz w:val="18"/>
+          <w:szCs w:val="18"/>
           <w:shd w:val="clear" w:color="auto" w:fill="FFFFFF"/>
         </w:rPr>
       </w:pPr>
       <w:r>
         <w:rPr>
-          <w:rFonts w:ascii="Times New Roman" w:hAnsi="Times New Roman" w:cs="Times New Roman"/>
-          <w:color w:val="343A40"/>
-          <w:sz w:val="24"/>
-          <w:szCs w:val="24"/>
+          <w:rFonts w:ascii="Segoe UI" w:hAnsi="Segoe UI" w:cs="Segoe UI"/>
+          <w:color w:val="343A40"/>
+          <w:sz w:val="18"/>
+          <w:szCs w:val="18"/>
           <w:shd w:val="clear" w:color="auto" w:fill="FFFFFF"/>
         </w:rPr>
+        <w:lastRenderedPageBreak/>
         <w:t>Considere a implementação de autenticação e autorização adequadas, dependendo dos requisitos de segurança da sua organização.</w:t>
       </w:r>
     </w:p>
@@ -8166,19 +9208,19 @@
           <w:numId w:val="28"/>
         </w:numPr>
         <w:rPr>
-          <w:rFonts w:ascii="Times New Roman" w:hAnsi="Times New Roman" w:cs="Times New Roman"/>
-          <w:color w:val="343A40"/>
-          <w:sz w:val="24"/>
-          <w:szCs w:val="24"/>
+          <w:rFonts w:ascii="Segoe UI" w:hAnsi="Segoe UI" w:cs="Segoe UI"/>
+          <w:color w:val="343A40"/>
+          <w:sz w:val="18"/>
+          <w:szCs w:val="18"/>
           <w:shd w:val="clear" w:color="auto" w:fill="FFFFFF"/>
         </w:rPr>
       </w:pPr>
       <w:r>
         <w:rPr>
-          <w:rFonts w:ascii="Times New Roman" w:hAnsi="Times New Roman" w:cs="Times New Roman"/>
-          <w:color w:val="343A40"/>
-          <w:sz w:val="24"/>
-          <w:szCs w:val="24"/>
+          <w:rFonts w:ascii="Segoe UI" w:hAnsi="Segoe UI" w:cs="Segoe UI"/>
+          <w:color w:val="343A40"/>
+          <w:sz w:val="18"/>
+          <w:szCs w:val="18"/>
           <w:shd w:val="clear" w:color="auto" w:fill="FFFFFF"/>
         </w:rPr>
         <w:t>Backup:</w:t>
@@ -8187,19 +9229,19 @@
     <w:p>
       <w:pPr>
         <w:rPr>
-          <w:rFonts w:ascii="Times New Roman" w:hAnsi="Times New Roman" w:cs="Times New Roman"/>
-          <w:color w:val="343A40"/>
-          <w:sz w:val="24"/>
-          <w:szCs w:val="24"/>
+          <w:rFonts w:ascii="Segoe UI" w:hAnsi="Segoe UI" w:cs="Segoe UI"/>
+          <w:color w:val="343A40"/>
+          <w:sz w:val="18"/>
+          <w:szCs w:val="18"/>
           <w:shd w:val="clear" w:color="auto" w:fill="FFFFFF"/>
         </w:rPr>
       </w:pPr>
       <w:r>
         <w:rPr>
-          <w:rFonts w:ascii="Times New Roman" w:hAnsi="Times New Roman" w:cs="Times New Roman"/>
-          <w:color w:val="343A40"/>
-          <w:sz w:val="24"/>
-          <w:szCs w:val="24"/>
+          <w:rFonts w:ascii="Segoe UI" w:hAnsi="Segoe UI" w:cs="Segoe UI"/>
+          <w:color w:val="343A40"/>
+          <w:sz w:val="18"/>
+          <w:szCs w:val="18"/>
           <w:shd w:val="clear" w:color="auto" w:fill="FFFFFF"/>
         </w:rPr>
         <w:t>Implemente um plano de backup regular para garantir a integridade dos dados compartilhados.</w:t>
@@ -8229,6 +9271,7 @@
           <w:szCs w:val="40"/>
         </w:rPr>
       </w:pPr>
+      <w:bookmarkStart w:id="16" w:name="_Toc155124883"/>
       <w:r>
         <w:rPr>
           <w:rFonts w:ascii="Myriad Pro" w:hAnsi="Myriad Pro"/>
@@ -8251,6 +9294,7 @@
         </w:rPr>
         <w:t>12</w:t>
       </w:r>
+      <w:bookmarkEnd w:id="16"/>
     </w:p>
     <w:p>
       <w:pPr>
@@ -8313,12 +9357,54 @@
           <w:szCs w:val="18"/>
           <w:shd w:val="clear" w:color="auto" w:fill="FFFFFF"/>
         </w:rPr>
-        <w:t>Antes de realizar o userstorie temos de configurar o ambiente, isto é a instalação do mongodb e mongosh para poder usar o script dá melhor maneira. Apos isso é só necessário a realização do script como mostra a seguinte imagem, agendando-o.</w:t>
-      </w:r>
-    </w:p>
-    <w:p>
-      <w:r>
-        <w:lastRenderedPageBreak/>
+        <w:t>Antes de realizar o user</w:t>
+      </w:r>
+      <w:r>
+        <w:rPr>
+          <w:rFonts w:ascii="Segoe UI" w:hAnsi="Segoe UI" w:cs="Segoe UI"/>
+          <w:color w:val="343A40"/>
+          <w:sz w:val="18"/>
+          <w:szCs w:val="18"/>
+          <w:shd w:val="clear" w:color="auto" w:fill="FFFFFF"/>
+        </w:rPr>
+        <w:t xml:space="preserve"> </w:t>
+      </w:r>
+      <w:r>
+        <w:rPr>
+          <w:rFonts w:ascii="Segoe UI" w:hAnsi="Segoe UI" w:cs="Segoe UI"/>
+          <w:color w:val="343A40"/>
+          <w:sz w:val="18"/>
+          <w:szCs w:val="18"/>
+          <w:shd w:val="clear" w:color="auto" w:fill="FFFFFF"/>
+        </w:rPr>
+        <w:t xml:space="preserve">storie temos de configurar o ambiente, isto é a instalação do mongodb e mongosh para poder usar o script dá melhor maneira. Apos isso é só necessário a realização do script como mostra a seguinte imagem, </w:t>
+      </w:r>
+      <w:r>
+        <w:rPr>
+          <w:rFonts w:ascii="Segoe UI" w:hAnsi="Segoe UI" w:cs="Segoe UI"/>
+          <w:color w:val="343A40"/>
+          <w:sz w:val="18"/>
+          <w:szCs w:val="18"/>
+          <w:shd w:val="clear" w:color="auto" w:fill="FFFFFF"/>
+        </w:rPr>
+        <w:t>e de seguida fomos ao ficheiro cron agendando este script</w:t>
+      </w:r>
+      <w:r>
+        <w:rPr>
+          <w:rFonts w:ascii="Segoe UI" w:hAnsi="Segoe UI" w:cs="Segoe UI"/>
+          <w:color w:val="343A40"/>
+          <w:sz w:val="18"/>
+          <w:szCs w:val="18"/>
+          <w:shd w:val="clear" w:color="auto" w:fill="FFFFFF"/>
+        </w:rPr>
+        <w:t>.</w:t>
+      </w:r>
+    </w:p>
+    <w:p>
+      <w:r>
+        <w:rPr>
+          <w:noProof/>
+        </w:rPr>
         <w:drawing>
           <wp:inline distT="0" distB="0" distL="0" distR="0" wp14:anchorId="283DD940" wp14:editId="67C43B5F">
             <wp:extent cx="5700254" cy="4115157"/>
@@ -8390,7 +9476,6 @@
         </w:rPr>
         <w:br w:type="page"/>
       </w:r>
-      <w:bookmarkEnd w:id="1"/>
     </w:p>
     <w:sectPr>
       <w:headerReference w:type="default" r:id="rId24"/>
@@ -13392,6 +14477,19 @@
       <w:bCs/>
     </w:rPr>
   </w:style>
+  <w:style w:type="character" w:styleId="CdigoHTML">
+    <w:name w:val="HTML Code"/>
+    <w:basedOn w:val="Tipodeletrapredefinidodopargrafo"/>
+    <w:uiPriority w:val="99"/>
+    <w:semiHidden/>
+    <w:unhideWhenUsed/>
+    <w:rsid w:val="001421A5"/>
+    <w:rPr>
+      <w:rFonts w:ascii="Courier New" w:eastAsia="Times New Roman" w:hAnsi="Courier New" w:cs="Courier New"/>
+      <w:sz w:val="20"/>
+      <w:szCs w:val="20"/>
+    </w:rPr>
+  </w:style>
 </w:styles>
 </file>
 

</xml_diff>

<commit_message>
SEM5-64 - Asist Doc
</commit_message>
<xml_diff>
--- a/docs/SprintC/3DF_1191831_1210913_1211523_1210816.docx
+++ b/docs/SprintC/3DF_1191831_1210913_1211523_1210816.docx
@@ -450,7 +450,23 @@
                 <w:rFonts w:ascii="Myriad Pro" w:hAnsi="Myriad Pro" w:cs="Calibri"/>
                 <w:noProof/>
               </w:rPr>
-              <w:t>Divisão - User Stories</w:t>
+              <w:t>Divisão - User Stori</w:t>
+            </w:r>
+            <w:r>
+              <w:rPr>
+                <w:rStyle w:val="Hiperligao"/>
+                <w:rFonts w:ascii="Myriad Pro" w:hAnsi="Myriad Pro" w:cs="Calibri"/>
+                <w:noProof/>
+              </w:rPr>
+              <w:t>e</w:t>
+            </w:r>
+            <w:r>
+              <w:rPr>
+                <w:rStyle w:val="Hiperligao"/>
+                <w:rFonts w:ascii="Myriad Pro" w:hAnsi="Myriad Pro" w:cs="Calibri"/>
+                <w:noProof/>
+              </w:rPr>
+              <w:t>s</w:t>
             </w:r>
             <w:r>
               <w:rPr>
@@ -1486,9 +1502,46 @@
           <w:szCs w:val="40"/>
         </w:rPr>
         <w:lastRenderedPageBreak/>
-        <w:t>Divisão - User Stories</w:t>
+        <w:t xml:space="preserve">Divisão - </w:t>
+      </w:r>
+      <w:proofErr w:type="spellStart"/>
+      <w:r>
+        <w:rPr>
+          <w:rFonts w:ascii="Myriad Pro" w:hAnsi="Myriad Pro" w:cs="Calibri"/>
+          <w:b/>
+          <w:bCs/>
+          <w:color w:val="auto"/>
+          <w:sz w:val="40"/>
+          <w:szCs w:val="40"/>
+        </w:rPr>
+        <w:t>User</w:t>
+      </w:r>
+      <w:proofErr w:type="spellEnd"/>
+      <w:r>
+        <w:rPr>
+          <w:rFonts w:ascii="Myriad Pro" w:hAnsi="Myriad Pro" w:cs="Calibri"/>
+          <w:b/>
+          <w:bCs/>
+          <w:color w:val="auto"/>
+          <w:sz w:val="40"/>
+          <w:szCs w:val="40"/>
+        </w:rPr>
+        <w:t xml:space="preserve"> </w:t>
+      </w:r>
+      <w:proofErr w:type="spellStart"/>
+      <w:r>
+        <w:rPr>
+          <w:rFonts w:ascii="Myriad Pro" w:hAnsi="Myriad Pro" w:cs="Calibri"/>
+          <w:b/>
+          <w:bCs/>
+          <w:color w:val="auto"/>
+          <w:sz w:val="40"/>
+          <w:szCs w:val="40"/>
+        </w:rPr>
+        <w:t>Stories</w:t>
       </w:r>
       <w:bookmarkEnd w:id="2"/>
+      <w:proofErr w:type="spellEnd"/>
     </w:p>
     <w:p/>
     <w:tbl>
@@ -1683,7 +1736,7 @@
       </w:tr>
       <w:tr>
         <w:trPr>
-          <w:trHeight w:val="1205"/>
+          <w:trHeight w:val="845"/>
         </w:trPr>
         <w:tc>
           <w:tcPr>
@@ -1731,13 +1784,7 @@
               <w:rPr>
                 <w:rFonts w:ascii="Calibri" w:hAnsi="Calibri" w:cs="Calibri"/>
               </w:rPr>
-              <w:t xml:space="preserve"> </w:t>
-            </w:r>
-            <w:r>
-              <w:rPr>
-                <w:rFonts w:ascii="Calibri" w:hAnsi="Calibri" w:cs="Calibri"/>
-              </w:rPr>
-              <w:t>Rui Gonçalo</w:t>
+              <w:t xml:space="preserve"> Rui Gonçalo</w:t>
             </w:r>
             <w:r>
               <w:rPr>
@@ -2002,6 +2049,7 @@
         <w:tc>
           <w:tcPr>
             <w:tcW w:w="2830" w:type="dxa"/>
+            <w:shd w:val="clear" w:color="auto" w:fill="FBE4D5" w:themeFill="accent2" w:themeFillTint="33"/>
           </w:tcPr>
           <w:p>
             <w:pPr>
@@ -2061,6 +2109,7 @@
         <w:tc>
           <w:tcPr>
             <w:tcW w:w="2830" w:type="dxa"/>
+            <w:shd w:val="clear" w:color="auto" w:fill="FBE4D5" w:themeFill="accent2" w:themeFillTint="33"/>
           </w:tcPr>
           <w:p>
             <w:pPr>
@@ -2114,6 +2163,7 @@
         <w:tc>
           <w:tcPr>
             <w:tcW w:w="2830" w:type="dxa"/>
+            <w:shd w:val="clear" w:color="auto" w:fill="FBE4D5" w:themeFill="accent2" w:themeFillTint="33"/>
           </w:tcPr>
           <w:p>
             <w:pPr>
@@ -2185,6 +2235,7 @@
         <w:tc>
           <w:tcPr>
             <w:tcW w:w="2830" w:type="dxa"/>
+            <w:shd w:val="clear" w:color="auto" w:fill="FBE4D5" w:themeFill="accent2" w:themeFillTint="33"/>
           </w:tcPr>
           <w:p>
             <w:pPr>
@@ -2366,7 +2417,47 @@
         <w:jc w:val="both"/>
       </w:pPr>
       <w:r>
-        <w:t xml:space="preserve">Métricas relativas ao tempo – Recovery Point Objective (RPO) e Recovery Time Objective (RTO) </w:t>
+        <w:t xml:space="preserve">Métricas relativas ao tempo – </w:t>
+      </w:r>
+      <w:proofErr w:type="spellStart"/>
+      <w:r>
+        <w:t>Recovery</w:t>
+      </w:r>
+      <w:proofErr w:type="spellEnd"/>
+      <w:r>
+        <w:t xml:space="preserve"> </w:t>
+      </w:r>
+      <w:proofErr w:type="spellStart"/>
+      <w:r>
+        <w:t>Point</w:t>
+      </w:r>
+      <w:proofErr w:type="spellEnd"/>
+      <w:r>
+        <w:t xml:space="preserve"> </w:t>
+      </w:r>
+      <w:proofErr w:type="spellStart"/>
+      <w:r>
+        <w:t>Objective</w:t>
+      </w:r>
+      <w:proofErr w:type="spellEnd"/>
+      <w:r>
+        <w:t xml:space="preserve"> (RPO) e </w:t>
+      </w:r>
+      <w:proofErr w:type="spellStart"/>
+      <w:r>
+        <w:t>Recovery</w:t>
+      </w:r>
+      <w:proofErr w:type="spellEnd"/>
+      <w:r>
+        <w:t xml:space="preserve"> Time </w:t>
+      </w:r>
+      <w:proofErr w:type="spellStart"/>
+      <w:r>
+        <w:t>Objective</w:t>
+      </w:r>
+      <w:proofErr w:type="spellEnd"/>
+      <w:r>
+        <w:t xml:space="preserve"> (RTO) </w:t>
       </w:r>
     </w:p>
     <w:p>
@@ -2735,7 +2826,29 @@
           <w:szCs w:val="24"/>
           <w14:ligatures w14:val="none"/>
         </w:rPr>
-        <w:t xml:space="preserve"> daí conter alguns elementos necessários para a realização do mesmo</w:t>
+        <w:t xml:space="preserve"> </w:t>
+      </w:r>
+      <w:proofErr w:type="gramStart"/>
+      <w:r>
+        <w:rPr>
+          <w:rFonts w:ascii="Times New Roman" w:eastAsia="Times New Roman" w:hAnsi="Times New Roman" w:cs="Times New Roman"/>
+          <w:kern w:val="0"/>
+          <w:sz w:val="24"/>
+          <w:szCs w:val="24"/>
+          <w14:ligatures w14:val="none"/>
+        </w:rPr>
+        <w:t>daí</w:t>
+      </w:r>
+      <w:proofErr w:type="gramEnd"/>
+      <w:r>
+        <w:rPr>
+          <w:rFonts w:ascii="Times New Roman" w:eastAsia="Times New Roman" w:hAnsi="Times New Roman" w:cs="Times New Roman"/>
+          <w:kern w:val="0"/>
+          <w:sz w:val="24"/>
+          <w:szCs w:val="24"/>
+          <w14:ligatures w14:val="none"/>
+        </w:rPr>
+        <w:t xml:space="preserve"> conter alguns elementos necessários para a realização do mesmo</w:t>
       </w:r>
       <w:r>
         <w:rPr>
@@ -3001,7 +3114,29 @@
           <w:szCs w:val="24"/>
           <w14:ligatures w14:val="none"/>
         </w:rPr>
-        <w:t>Procedimentos de recuperação de serviços: A organização implementou um sistema de failover para garantir que seus serviços essenciais</w:t>
+        <w:t xml:space="preserve">Procedimentos de recuperação de serviços: A organização implementou um sistema de </w:t>
+      </w:r>
+      <w:proofErr w:type="spellStart"/>
+      <w:r>
+        <w:rPr>
+          <w:rFonts w:ascii="Times New Roman" w:eastAsia="Times New Roman" w:hAnsi="Times New Roman" w:cs="Times New Roman"/>
+          <w:kern w:val="0"/>
+          <w:sz w:val="24"/>
+          <w:szCs w:val="24"/>
+          <w14:ligatures w14:val="none"/>
+        </w:rPr>
+        <w:t>failover</w:t>
+      </w:r>
+      <w:proofErr w:type="spellEnd"/>
+      <w:r>
+        <w:rPr>
+          <w:rFonts w:ascii="Times New Roman" w:eastAsia="Times New Roman" w:hAnsi="Times New Roman" w:cs="Times New Roman"/>
+          <w:kern w:val="0"/>
+          <w:sz w:val="24"/>
+          <w:szCs w:val="24"/>
+          <w14:ligatures w14:val="none"/>
+        </w:rPr>
+        <w:t xml:space="preserve"> para garantir que seus serviços essenciais</w:t>
       </w:r>
       <w:r>
         <w:rPr>
@@ -3047,7 +3182,29 @@
           <w:szCs w:val="24"/>
           <w14:ligatures w14:val="none"/>
         </w:rPr>
-        <w:t>Local de recuperação de desastres: A organização utiliza o Azure como seu local de recuperação de desastres.</w:t>
+        <w:t xml:space="preserve">Local de recuperação de desastres: A organização utiliza o </w:t>
+      </w:r>
+      <w:proofErr w:type="spellStart"/>
+      <w:r>
+        <w:rPr>
+          <w:rFonts w:ascii="Times New Roman" w:eastAsia="Times New Roman" w:hAnsi="Times New Roman" w:cs="Times New Roman"/>
+          <w:kern w:val="0"/>
+          <w:sz w:val="24"/>
+          <w:szCs w:val="24"/>
+          <w14:ligatures w14:val="none"/>
+        </w:rPr>
+        <w:t>Azure</w:t>
+      </w:r>
+      <w:proofErr w:type="spellEnd"/>
+      <w:r>
+        <w:rPr>
+          <w:rFonts w:ascii="Times New Roman" w:eastAsia="Times New Roman" w:hAnsi="Times New Roman" w:cs="Times New Roman"/>
+          <w:kern w:val="0"/>
+          <w:sz w:val="24"/>
+          <w:szCs w:val="24"/>
+          <w14:ligatures w14:val="none"/>
+        </w:rPr>
+        <w:t xml:space="preserve"> como seu local de recuperação de desastres.</w:t>
       </w:r>
     </w:p>
     <w:p>
@@ -3227,7 +3384,29 @@
           <w:szCs w:val="24"/>
           <w14:ligatures w14:val="none"/>
         </w:rPr>
-        <w:t>usa-se o serviço de failover para substituir o serviço que falhou</w:t>
+        <w:t xml:space="preserve">usa-se o serviço de </w:t>
+      </w:r>
+      <w:proofErr w:type="spellStart"/>
+      <w:r>
+        <w:rPr>
+          <w:rFonts w:ascii="Times New Roman" w:eastAsia="Times New Roman" w:hAnsi="Times New Roman" w:cs="Times New Roman"/>
+          <w:kern w:val="0"/>
+          <w:sz w:val="24"/>
+          <w:szCs w:val="24"/>
+          <w14:ligatures w14:val="none"/>
+        </w:rPr>
+        <w:t>failover</w:t>
+      </w:r>
+      <w:proofErr w:type="spellEnd"/>
+      <w:r>
+        <w:rPr>
+          <w:rFonts w:ascii="Times New Roman" w:eastAsia="Times New Roman" w:hAnsi="Times New Roman" w:cs="Times New Roman"/>
+          <w:kern w:val="0"/>
+          <w:sz w:val="24"/>
+          <w:szCs w:val="24"/>
+          <w14:ligatures w14:val="none"/>
+        </w:rPr>
+        <w:t xml:space="preserve"> para substituir o serviço que falhou</w:t>
       </w:r>
       <w:r>
         <w:rPr>
@@ -3483,7 +3662,73 @@
           <w:szCs w:val="18"/>
           <w:shd w:val="clear" w:color="auto" w:fill="FFFFFF"/>
         </w:rPr>
-        <w:t>Como administrador da organização quero que me seja apresentada de forma justificada a ou as alterações a realizar na infraestrutura por forma a assegurar um MTD (Maximum Tolerable Downtime) de 20 minutos</w:t>
+        <w:t>Como administrador da organização quero que me seja apresentada de forma justificada a ou as alterações a realizar na infraestrutura por forma a assegurar um MTD (</w:t>
+      </w:r>
+      <w:proofErr w:type="spellStart"/>
+      <w:r>
+        <w:rPr>
+          <w:rFonts w:ascii="Segoe UI" w:hAnsi="Segoe UI" w:cs="Segoe UI"/>
+          <w:color w:val="343A40"/>
+          <w:sz w:val="18"/>
+          <w:szCs w:val="18"/>
+          <w:shd w:val="clear" w:color="auto" w:fill="FFFFFF"/>
+        </w:rPr>
+        <w:t>Maximum</w:t>
+      </w:r>
+      <w:proofErr w:type="spellEnd"/>
+      <w:r>
+        <w:rPr>
+          <w:rFonts w:ascii="Segoe UI" w:hAnsi="Segoe UI" w:cs="Segoe UI"/>
+          <w:color w:val="343A40"/>
+          <w:sz w:val="18"/>
+          <w:szCs w:val="18"/>
+          <w:shd w:val="clear" w:color="auto" w:fill="FFFFFF"/>
+        </w:rPr>
+        <w:t xml:space="preserve"> </w:t>
+      </w:r>
+      <w:proofErr w:type="spellStart"/>
+      <w:r>
+        <w:rPr>
+          <w:rFonts w:ascii="Segoe UI" w:hAnsi="Segoe UI" w:cs="Segoe UI"/>
+          <w:color w:val="343A40"/>
+          <w:sz w:val="18"/>
+          <w:szCs w:val="18"/>
+          <w:shd w:val="clear" w:color="auto" w:fill="FFFFFF"/>
+        </w:rPr>
+        <w:t>Tolerable</w:t>
+      </w:r>
+      <w:proofErr w:type="spellEnd"/>
+      <w:r>
+        <w:rPr>
+          <w:rFonts w:ascii="Segoe UI" w:hAnsi="Segoe UI" w:cs="Segoe UI"/>
+          <w:color w:val="343A40"/>
+          <w:sz w:val="18"/>
+          <w:szCs w:val="18"/>
+          <w:shd w:val="clear" w:color="auto" w:fill="FFFFFF"/>
+        </w:rPr>
+        <w:t xml:space="preserve"> </w:t>
+      </w:r>
+      <w:proofErr w:type="spellStart"/>
+      <w:r>
+        <w:rPr>
+          <w:rFonts w:ascii="Segoe UI" w:hAnsi="Segoe UI" w:cs="Segoe UI"/>
+          <w:color w:val="343A40"/>
+          <w:sz w:val="18"/>
+          <w:szCs w:val="18"/>
+          <w:shd w:val="clear" w:color="auto" w:fill="FFFFFF"/>
+        </w:rPr>
+        <w:t>Downtime</w:t>
+      </w:r>
+      <w:proofErr w:type="spellEnd"/>
+      <w:r>
+        <w:rPr>
+          <w:rFonts w:ascii="Segoe UI" w:hAnsi="Segoe UI" w:cs="Segoe UI"/>
+          <w:color w:val="343A40"/>
+          <w:sz w:val="18"/>
+          <w:szCs w:val="18"/>
+          <w:shd w:val="clear" w:color="auto" w:fill="FFFFFF"/>
+        </w:rPr>
+        <w:t>) de 20 minutos</w:t>
       </w:r>
     </w:p>
     <w:p>
@@ -3609,6 +3854,7 @@
         </w:rPr>
         <w:t xml:space="preserve"> (</w:t>
       </w:r>
+      <w:proofErr w:type="spellStart"/>
       <w:r>
         <w:rPr>
           <w:rStyle w:val="Forte"/>
@@ -3618,7 +3864,43 @@
           <w:sz w:val="24"/>
           <w:szCs w:val="24"/>
         </w:rPr>
-        <w:t>Recovery Time Objective)</w:t>
+        <w:t>Recovery</w:t>
+      </w:r>
+      <w:proofErr w:type="spellEnd"/>
+      <w:r>
+        <w:rPr>
+          <w:rStyle w:val="Forte"/>
+          <w:rFonts w:ascii="Times New Roman" w:hAnsi="Times New Roman" w:cs="Times New Roman"/>
+          <w:b w:val="0"/>
+          <w:bCs w:val="0"/>
+          <w:sz w:val="24"/>
+          <w:szCs w:val="24"/>
+        </w:rPr>
+        <w:t xml:space="preserve"> Time </w:t>
+      </w:r>
+      <w:proofErr w:type="spellStart"/>
+      <w:r>
+        <w:rPr>
+          <w:rStyle w:val="Forte"/>
+          <w:rFonts w:ascii="Times New Roman" w:hAnsi="Times New Roman" w:cs="Times New Roman"/>
+          <w:b w:val="0"/>
+          <w:bCs w:val="0"/>
+          <w:sz w:val="24"/>
+          <w:szCs w:val="24"/>
+        </w:rPr>
+        <w:t>Objective</w:t>
+      </w:r>
+      <w:proofErr w:type="spellEnd"/>
+      <w:r>
+        <w:rPr>
+          <w:rStyle w:val="Forte"/>
+          <w:rFonts w:ascii="Times New Roman" w:hAnsi="Times New Roman" w:cs="Times New Roman"/>
+          <w:b w:val="0"/>
+          <w:bCs w:val="0"/>
+          <w:sz w:val="24"/>
+          <w:szCs w:val="24"/>
+        </w:rPr>
+        <w:t>)</w:t>
       </w:r>
       <w:r>
         <w:rPr>
@@ -3677,7 +3959,59 @@
           <w:bdr w:val="none" w:sz="0" w:space="0" w:color="auto" w:frame="1"/>
           <w14:ligatures w14:val="none"/>
         </w:rPr>
-        <w:t>WRT (Work Recovery Time)</w:t>
+        <w:t>WRT (</w:t>
+      </w:r>
+      <w:proofErr w:type="spellStart"/>
+      <w:r>
+        <w:rPr>
+          <w:rFonts w:ascii="Times New Roman" w:eastAsia="Times New Roman" w:hAnsi="Times New Roman" w:cs="Times New Roman"/>
+          <w:color w:val="1F1F1F"/>
+          <w:kern w:val="0"/>
+          <w:sz w:val="24"/>
+          <w:szCs w:val="24"/>
+          <w:bdr w:val="none" w:sz="0" w:space="0" w:color="auto" w:frame="1"/>
+          <w14:ligatures w14:val="none"/>
+        </w:rPr>
+        <w:t>Work</w:t>
+      </w:r>
+      <w:proofErr w:type="spellEnd"/>
+      <w:r>
+        <w:rPr>
+          <w:rFonts w:ascii="Times New Roman" w:eastAsia="Times New Roman" w:hAnsi="Times New Roman" w:cs="Times New Roman"/>
+          <w:color w:val="1F1F1F"/>
+          <w:kern w:val="0"/>
+          <w:sz w:val="24"/>
+          <w:szCs w:val="24"/>
+          <w:bdr w:val="none" w:sz="0" w:space="0" w:color="auto" w:frame="1"/>
+          <w14:ligatures w14:val="none"/>
+        </w:rPr>
+        <w:t xml:space="preserve"> </w:t>
+      </w:r>
+      <w:proofErr w:type="spellStart"/>
+      <w:r>
+        <w:rPr>
+          <w:rFonts w:ascii="Times New Roman" w:eastAsia="Times New Roman" w:hAnsi="Times New Roman" w:cs="Times New Roman"/>
+          <w:color w:val="1F1F1F"/>
+          <w:kern w:val="0"/>
+          <w:sz w:val="24"/>
+          <w:szCs w:val="24"/>
+          <w:bdr w:val="none" w:sz="0" w:space="0" w:color="auto" w:frame="1"/>
+          <w14:ligatures w14:val="none"/>
+        </w:rPr>
+        <w:t>Recovery</w:t>
+      </w:r>
+      <w:proofErr w:type="spellEnd"/>
+      <w:r>
+        <w:rPr>
+          <w:rFonts w:ascii="Times New Roman" w:eastAsia="Times New Roman" w:hAnsi="Times New Roman" w:cs="Times New Roman"/>
+          <w:color w:val="1F1F1F"/>
+          <w:kern w:val="0"/>
+          <w:sz w:val="24"/>
+          <w:szCs w:val="24"/>
+          <w:bdr w:val="none" w:sz="0" w:space="0" w:color="auto" w:frame="1"/>
+          <w14:ligatures w14:val="none"/>
+        </w:rPr>
+        <w:t xml:space="preserve"> Time)</w:t>
       </w:r>
       <w:r>
         <w:rPr>
@@ -3717,8 +4051,9 @@
           <w:bdr w:val="none" w:sz="0" w:space="0" w:color="auto" w:frame="1"/>
           <w14:ligatures w14:val="none"/>
         </w:rPr>
-        <w:t>MTD (Maximum Tolerable Downtime)</w:t>
-      </w:r>
+        <w:t>MTD (</w:t>
+      </w:r>
+      <w:proofErr w:type="spellStart"/>
       <w:r>
         <w:rPr>
           <w:rFonts w:ascii="Times New Roman" w:eastAsia="Times New Roman" w:hAnsi="Times New Roman" w:cs="Times New Roman"/>
@@ -3726,6 +4061,83 @@
           <w:kern w:val="0"/>
           <w:sz w:val="24"/>
           <w:szCs w:val="24"/>
+          <w:bdr w:val="none" w:sz="0" w:space="0" w:color="auto" w:frame="1"/>
+          <w14:ligatures w14:val="none"/>
+        </w:rPr>
+        <w:t>Maximum</w:t>
+      </w:r>
+      <w:proofErr w:type="spellEnd"/>
+      <w:r>
+        <w:rPr>
+          <w:rFonts w:ascii="Times New Roman" w:eastAsia="Times New Roman" w:hAnsi="Times New Roman" w:cs="Times New Roman"/>
+          <w:color w:val="1F1F1F"/>
+          <w:kern w:val="0"/>
+          <w:sz w:val="24"/>
+          <w:szCs w:val="24"/>
+          <w:bdr w:val="none" w:sz="0" w:space="0" w:color="auto" w:frame="1"/>
+          <w14:ligatures w14:val="none"/>
+        </w:rPr>
+        <w:t xml:space="preserve"> </w:t>
+      </w:r>
+      <w:proofErr w:type="spellStart"/>
+      <w:r>
+        <w:rPr>
+          <w:rFonts w:ascii="Times New Roman" w:eastAsia="Times New Roman" w:hAnsi="Times New Roman" w:cs="Times New Roman"/>
+          <w:color w:val="1F1F1F"/>
+          <w:kern w:val="0"/>
+          <w:sz w:val="24"/>
+          <w:szCs w:val="24"/>
+          <w:bdr w:val="none" w:sz="0" w:space="0" w:color="auto" w:frame="1"/>
+          <w14:ligatures w14:val="none"/>
+        </w:rPr>
+        <w:t>Tolerable</w:t>
+      </w:r>
+      <w:proofErr w:type="spellEnd"/>
+      <w:r>
+        <w:rPr>
+          <w:rFonts w:ascii="Times New Roman" w:eastAsia="Times New Roman" w:hAnsi="Times New Roman" w:cs="Times New Roman"/>
+          <w:color w:val="1F1F1F"/>
+          <w:kern w:val="0"/>
+          <w:sz w:val="24"/>
+          <w:szCs w:val="24"/>
+          <w:bdr w:val="none" w:sz="0" w:space="0" w:color="auto" w:frame="1"/>
+          <w14:ligatures w14:val="none"/>
+        </w:rPr>
+        <w:t xml:space="preserve"> </w:t>
+      </w:r>
+      <w:proofErr w:type="spellStart"/>
+      <w:r>
+        <w:rPr>
+          <w:rFonts w:ascii="Times New Roman" w:eastAsia="Times New Roman" w:hAnsi="Times New Roman" w:cs="Times New Roman"/>
+          <w:color w:val="1F1F1F"/>
+          <w:kern w:val="0"/>
+          <w:sz w:val="24"/>
+          <w:szCs w:val="24"/>
+          <w:bdr w:val="none" w:sz="0" w:space="0" w:color="auto" w:frame="1"/>
+          <w14:ligatures w14:val="none"/>
+        </w:rPr>
+        <w:t>Downtime</w:t>
+      </w:r>
+      <w:proofErr w:type="spellEnd"/>
+      <w:r>
+        <w:rPr>
+          <w:rFonts w:ascii="Times New Roman" w:eastAsia="Times New Roman" w:hAnsi="Times New Roman" w:cs="Times New Roman"/>
+          <w:color w:val="1F1F1F"/>
+          <w:kern w:val="0"/>
+          <w:sz w:val="24"/>
+          <w:szCs w:val="24"/>
+          <w:bdr w:val="none" w:sz="0" w:space="0" w:color="auto" w:frame="1"/>
+          <w14:ligatures w14:val="none"/>
+        </w:rPr>
+        <w:t>)</w:t>
+      </w:r>
+      <w:r>
+        <w:rPr>
+          <w:rFonts w:ascii="Times New Roman" w:eastAsia="Times New Roman" w:hAnsi="Times New Roman" w:cs="Times New Roman"/>
+          <w:color w:val="1F1F1F"/>
+          <w:kern w:val="0"/>
+          <w:sz w:val="24"/>
+          <w:szCs w:val="24"/>
           <w14:ligatures w14:val="none"/>
         </w:rPr>
         <w:t xml:space="preserve"> define o tempo máximo de inatividade tolerável dos sistemas.</w:t>
@@ -3769,6 +4181,7 @@
           <w14:ligatures w14:val="none"/>
         </w:rPr>
       </w:pPr>
+      <w:proofErr w:type="spellStart"/>
       <w:r>
         <w:rPr>
           <w:rFonts w:ascii="Times New Roman" w:eastAsia="Times New Roman" w:hAnsi="Times New Roman" w:cs="Times New Roman"/>
@@ -3780,7 +4193,21 @@
           <w:lang w:val="en-US"/>
           <w14:ligatures w14:val="none"/>
         </w:rPr>
-        <w:t>Exemplo:</w:t>
+        <w:t>Exemplo</w:t>
+      </w:r>
+      <w:proofErr w:type="spellEnd"/>
+      <w:r>
+        <w:rPr>
+          <w:rFonts w:ascii="Times New Roman" w:eastAsia="Times New Roman" w:hAnsi="Times New Roman" w:cs="Times New Roman"/>
+          <w:color w:val="1F1F1F"/>
+          <w:kern w:val="0"/>
+          <w:sz w:val="24"/>
+          <w:szCs w:val="24"/>
+          <w:bdr w:val="none" w:sz="0" w:space="0" w:color="auto" w:frame="1"/>
+          <w:lang w:val="en-US"/>
+          <w14:ligatures w14:val="none"/>
+        </w:rPr>
+        <w:t>:</w:t>
       </w:r>
     </w:p>
     <w:p>
@@ -4497,267 +4924,1202 @@
           <w:szCs w:val="18"/>
           <w:shd w:val="clear" w:color="auto" w:fill="FFFFFF"/>
         </w:rPr>
-        <w:t>Como administrador de sistemas quero que seja realizada uma cópia de segurança da(s) DB(s) para um ambiente de Cloud através de um script que a renomeie para o formato &lt;nome_da_db&gt;_yyyymmdd sendo &lt;nome_da_db&gt; o nome da base de dados, yyyy o ano de realização da cópia, mm o mês de realização da cópia e dd o dia da realização da cópia</w:t>
-      </w:r>
-    </w:p>
-    <w:p>
-      <w:pPr>
-        <w:rPr>
-          <w:rFonts w:ascii="Segoe UI" w:hAnsi="Segoe UI" w:cs="Segoe UI"/>
-          <w:color w:val="343A40"/>
-          <w:sz w:val="18"/>
-          <w:szCs w:val="18"/>
-          <w:shd w:val="clear" w:color="auto" w:fill="FFFFFF"/>
-        </w:rPr>
-      </w:pPr>
-      <w:r>
-        <w:rPr>
-          <w:rFonts w:ascii="Segoe UI" w:hAnsi="Segoe UI" w:cs="Segoe UI"/>
-          <w:color w:val="343A40"/>
-          <w:sz w:val="18"/>
-          <w:szCs w:val="18"/>
-          <w:shd w:val="clear" w:color="auto" w:fill="FFFFFF"/>
-        </w:rPr>
-        <w:t>Para começar criamos um script de backup na base de dados, para isto usamos o MongoDb em formato .deb</w:t>
-      </w:r>
-    </w:p>
-    <w:p>
-      <w:pPr>
-        <w:rPr>
-          <w:rFonts w:ascii="Segoe UI" w:hAnsi="Segoe UI" w:cs="Segoe UI"/>
-          <w:color w:val="343A40"/>
-          <w:sz w:val="18"/>
-          <w:szCs w:val="18"/>
-          <w:shd w:val="clear" w:color="auto" w:fill="FFFFFF"/>
-        </w:rPr>
-      </w:pPr>
-      <w:r>
-        <w:rPr>
-          <w:rFonts w:ascii="Segoe UI" w:hAnsi="Segoe UI" w:cs="Segoe UI"/>
-          <w:color w:val="343A40"/>
-          <w:sz w:val="18"/>
-          <w:szCs w:val="18"/>
-          <w:shd w:val="clear" w:color="auto" w:fill="FFFFFF"/>
-        </w:rPr>
-        <w:t>De seguida tivemos de fazer git clone para clonar o nosso repositório dentro da virtual machine do DEI, ao fazer o clone foi necessário efetuar o login na nossa conta github, mas nos em vez de efetuar o login com password e email, efetuamos a verificação através de uma chave ssh, que geramos na nossa maquina virtual e adicionamos ao nosso perfil no github.</w:t>
-      </w:r>
-    </w:p>
-    <w:p>
-      <w:pPr>
-        <w:rPr>
-          <w:b/>
-          <w:bCs/>
-        </w:rPr>
-      </w:pPr>
-      <w:r>
-        <w:rPr>
-          <w:rFonts w:ascii="Segoe UI" w:hAnsi="Segoe UI" w:cs="Segoe UI"/>
-          <w:color w:val="343A40"/>
-          <w:sz w:val="18"/>
-          <w:szCs w:val="18"/>
-          <w:shd w:val="clear" w:color="auto" w:fill="FFFFFF"/>
-        </w:rPr>
-        <w:t xml:space="preserve">De seguida, foi criado um script dentro do ficheiro script.sh onde se decalrou as variáveis com os nomes que vamos atribuir á BD com o seguinte formato: </w:t>
-      </w:r>
-      <w:r>
-        <w:rPr>
-          <w:b/>
-          <w:bCs/>
-        </w:rPr>
-        <w:t>&lt;nome_da_db&gt;_yyyymmdd</w:t>
-      </w:r>
-      <w:r>
-        <w:rPr>
-          <w:b/>
-          <w:bCs/>
-        </w:rPr>
-        <w:t>.tar</w:t>
-      </w:r>
-    </w:p>
-    <w:p>
-      <w:r>
-        <w:t>Depois, usou se o comando mongodump onde se meteu na -uri a connction string da BD, no -u o user, e no -p a password. Logo a seguir efetuou se o zip deste dump sendo definido na variável (</w:t>
-      </w:r>
-      <w:r>
-        <w:rPr>
-          <w:b/>
-          <w:bCs/>
-        </w:rPr>
-        <w:t>LOCALIZACAO_AUTH</w:t>
-      </w:r>
-      <w:r>
+        <w:t xml:space="preserve">Como administrador de sistemas quero que seja realizada uma cópia de segurança da(s) DB(s) para um ambiente de </w:t>
+      </w:r>
+      <w:proofErr w:type="spellStart"/>
+      <w:r>
+        <w:rPr>
+          <w:rFonts w:ascii="Segoe UI" w:hAnsi="Segoe UI" w:cs="Segoe UI"/>
+          <w:color w:val="343A40"/>
+          <w:sz w:val="18"/>
+          <w:szCs w:val="18"/>
+          <w:shd w:val="clear" w:color="auto" w:fill="FFFFFF"/>
+        </w:rPr>
+        <w:t>Cloud</w:t>
+      </w:r>
+      <w:proofErr w:type="spellEnd"/>
+      <w:r>
+        <w:rPr>
+          <w:rFonts w:ascii="Segoe UI" w:hAnsi="Segoe UI" w:cs="Segoe UI"/>
+          <w:color w:val="343A40"/>
+          <w:sz w:val="18"/>
+          <w:szCs w:val="18"/>
+          <w:shd w:val="clear" w:color="auto" w:fill="FFFFFF"/>
+        </w:rPr>
+        <w:t xml:space="preserve"> através de um script que a renomeie para o formato &lt;</w:t>
+      </w:r>
+      <w:proofErr w:type="spellStart"/>
+      <w:r>
+        <w:rPr>
+          <w:rFonts w:ascii="Segoe UI" w:hAnsi="Segoe UI" w:cs="Segoe UI"/>
+          <w:color w:val="343A40"/>
+          <w:sz w:val="18"/>
+          <w:szCs w:val="18"/>
+          <w:shd w:val="clear" w:color="auto" w:fill="FFFFFF"/>
+        </w:rPr>
+        <w:t>nome_da_db</w:t>
+      </w:r>
+      <w:proofErr w:type="spellEnd"/>
+      <w:r>
+        <w:rPr>
+          <w:rFonts w:ascii="Segoe UI" w:hAnsi="Segoe UI" w:cs="Segoe UI"/>
+          <w:color w:val="343A40"/>
+          <w:sz w:val="18"/>
+          <w:szCs w:val="18"/>
+          <w:shd w:val="clear" w:color="auto" w:fill="FFFFFF"/>
+        </w:rPr>
+        <w:t>&gt;_</w:t>
+      </w:r>
+      <w:proofErr w:type="spellStart"/>
+      <w:r>
+        <w:rPr>
+          <w:rFonts w:ascii="Segoe UI" w:hAnsi="Segoe UI" w:cs="Segoe UI"/>
+          <w:color w:val="343A40"/>
+          <w:sz w:val="18"/>
+          <w:szCs w:val="18"/>
+          <w:shd w:val="clear" w:color="auto" w:fill="FFFFFF"/>
+        </w:rPr>
+        <w:t>yyyymmdd</w:t>
+      </w:r>
+      <w:proofErr w:type="spellEnd"/>
+      <w:r>
+        <w:rPr>
+          <w:rFonts w:ascii="Segoe UI" w:hAnsi="Segoe UI" w:cs="Segoe UI"/>
+          <w:color w:val="343A40"/>
+          <w:sz w:val="18"/>
+          <w:szCs w:val="18"/>
+          <w:shd w:val="clear" w:color="auto" w:fill="FFFFFF"/>
+        </w:rPr>
+        <w:t xml:space="preserve"> sendo &lt;</w:t>
+      </w:r>
+      <w:proofErr w:type="spellStart"/>
+      <w:r>
+        <w:rPr>
+          <w:rFonts w:ascii="Segoe UI" w:hAnsi="Segoe UI" w:cs="Segoe UI"/>
+          <w:color w:val="343A40"/>
+          <w:sz w:val="18"/>
+          <w:szCs w:val="18"/>
+          <w:shd w:val="clear" w:color="auto" w:fill="FFFFFF"/>
+        </w:rPr>
+        <w:t>nome_da_db</w:t>
+      </w:r>
+      <w:proofErr w:type="spellEnd"/>
+      <w:r>
+        <w:rPr>
+          <w:rFonts w:ascii="Segoe UI" w:hAnsi="Segoe UI" w:cs="Segoe UI"/>
+          <w:color w:val="343A40"/>
+          <w:sz w:val="18"/>
+          <w:szCs w:val="18"/>
+          <w:shd w:val="clear" w:color="auto" w:fill="FFFFFF"/>
+        </w:rPr>
+        <w:t xml:space="preserve">&gt; o nome da base de dados, </w:t>
+      </w:r>
+      <w:proofErr w:type="spellStart"/>
+      <w:r>
+        <w:rPr>
+          <w:rFonts w:ascii="Segoe UI" w:hAnsi="Segoe UI" w:cs="Segoe UI"/>
+          <w:color w:val="343A40"/>
+          <w:sz w:val="18"/>
+          <w:szCs w:val="18"/>
+          <w:shd w:val="clear" w:color="auto" w:fill="FFFFFF"/>
+        </w:rPr>
+        <w:t>yyyy</w:t>
+      </w:r>
+      <w:proofErr w:type="spellEnd"/>
+      <w:r>
+        <w:rPr>
+          <w:rFonts w:ascii="Segoe UI" w:hAnsi="Segoe UI" w:cs="Segoe UI"/>
+          <w:color w:val="343A40"/>
+          <w:sz w:val="18"/>
+          <w:szCs w:val="18"/>
+          <w:shd w:val="clear" w:color="auto" w:fill="FFFFFF"/>
+        </w:rPr>
+        <w:t xml:space="preserve"> o ano de realização da cópia, mm o mês de realização da cópia e </w:t>
+      </w:r>
+      <w:proofErr w:type="spellStart"/>
+      <w:r>
+        <w:rPr>
+          <w:rFonts w:ascii="Segoe UI" w:hAnsi="Segoe UI" w:cs="Segoe UI"/>
+          <w:color w:val="343A40"/>
+          <w:sz w:val="18"/>
+          <w:szCs w:val="18"/>
+          <w:shd w:val="clear" w:color="auto" w:fill="FFFFFF"/>
+        </w:rPr>
+        <w:t>dd</w:t>
+      </w:r>
+      <w:proofErr w:type="spellEnd"/>
+      <w:r>
+        <w:rPr>
+          <w:rFonts w:ascii="Segoe UI" w:hAnsi="Segoe UI" w:cs="Segoe UI"/>
+          <w:color w:val="343A40"/>
+          <w:sz w:val="18"/>
+          <w:szCs w:val="18"/>
+          <w:shd w:val="clear" w:color="auto" w:fill="FFFFFF"/>
+        </w:rPr>
+        <w:t xml:space="preserve"> o dia da realização da cópi</w:t>
+      </w:r>
+      <w:r>
+        <w:rPr>
+          <w:rFonts w:ascii="Segoe UI" w:hAnsi="Segoe UI" w:cs="Segoe UI"/>
+          <w:color w:val="343A40"/>
+          <w:sz w:val="18"/>
+          <w:szCs w:val="18"/>
+          <w:shd w:val="clear" w:color="auto" w:fill="FFFFFF"/>
+        </w:rPr>
+        <w:t>a</w:t>
+      </w:r>
+    </w:p>
+    <w:p>
+      <w:pPr>
+        <w:rPr>
+          <w:rFonts w:ascii="Segoe UI" w:hAnsi="Segoe UI" w:cs="Segoe UI"/>
+          <w:color w:val="343A40"/>
+          <w:sz w:val="18"/>
+          <w:szCs w:val="18"/>
+          <w:shd w:val="clear" w:color="auto" w:fill="FFFFFF"/>
+        </w:rPr>
+      </w:pPr>
+      <w:r>
+        <w:rPr>
+          <w:rFonts w:ascii="Segoe UI" w:hAnsi="Segoe UI" w:cs="Segoe UI"/>
+          <w:color w:val="343A40"/>
+          <w:sz w:val="18"/>
+          <w:szCs w:val="18"/>
+          <w:shd w:val="clear" w:color="auto" w:fill="FFFFFF"/>
+        </w:rPr>
+        <w:t xml:space="preserve">A base de dados do nosso projeto </w:t>
+      </w:r>
+      <w:r>
+        <w:rPr>
+          <w:rFonts w:ascii="Segoe UI" w:hAnsi="Segoe UI" w:cs="Segoe UI"/>
+          <w:color w:val="343A40"/>
+          <w:sz w:val="18"/>
+          <w:szCs w:val="18"/>
+          <w:shd w:val="clear" w:color="auto" w:fill="FFFFFF"/>
+        </w:rPr>
+        <w:t>é</w:t>
+      </w:r>
+      <w:r>
+        <w:rPr>
+          <w:rFonts w:ascii="Segoe UI" w:hAnsi="Segoe UI" w:cs="Segoe UI"/>
+          <w:color w:val="343A40"/>
+          <w:sz w:val="18"/>
+          <w:szCs w:val="18"/>
+          <w:shd w:val="clear" w:color="auto" w:fill="FFFFFF"/>
+        </w:rPr>
+        <w:t xml:space="preserve"> do tipo</w:t>
+      </w:r>
+      <w:r>
+        <w:rPr>
+          <w:rFonts w:ascii="Segoe UI" w:hAnsi="Segoe UI" w:cs="Segoe UI"/>
+          <w:color w:val="343A40"/>
+          <w:sz w:val="18"/>
+          <w:szCs w:val="18"/>
+          <w:shd w:val="clear" w:color="auto" w:fill="FFFFFF"/>
+        </w:rPr>
+        <w:t xml:space="preserve"> </w:t>
+      </w:r>
+      <w:proofErr w:type="spellStart"/>
+      <w:r>
+        <w:rPr>
+          <w:rFonts w:ascii="Segoe UI" w:hAnsi="Segoe UI" w:cs="Segoe UI"/>
+          <w:color w:val="343A40"/>
+          <w:sz w:val="18"/>
+          <w:szCs w:val="18"/>
+          <w:shd w:val="clear" w:color="auto" w:fill="FFFFFF"/>
+        </w:rPr>
+        <w:t>MongoDb</w:t>
+      </w:r>
+      <w:proofErr w:type="spellEnd"/>
+      <w:r>
+        <w:rPr>
+          <w:rFonts w:ascii="Segoe UI" w:hAnsi="Segoe UI" w:cs="Segoe UI"/>
+          <w:color w:val="343A40"/>
+          <w:sz w:val="18"/>
+          <w:szCs w:val="18"/>
+          <w:shd w:val="clear" w:color="auto" w:fill="FFFFFF"/>
+        </w:rPr>
+        <w:t xml:space="preserve"> logo foi necessário primeiramente efetuar o download na </w:t>
+      </w:r>
+      <w:r>
+        <w:rPr>
+          <w:rFonts w:ascii="Segoe UI" w:hAnsi="Segoe UI" w:cs="Segoe UI"/>
+          <w:color w:val="343A40"/>
+          <w:sz w:val="18"/>
+          <w:szCs w:val="18"/>
+          <w:shd w:val="clear" w:color="auto" w:fill="FFFFFF"/>
+        </w:rPr>
+        <w:t>máquina</w:t>
+      </w:r>
+      <w:r>
+        <w:rPr>
+          <w:rFonts w:ascii="Segoe UI" w:hAnsi="Segoe UI" w:cs="Segoe UI"/>
+          <w:color w:val="343A40"/>
+          <w:sz w:val="18"/>
+          <w:szCs w:val="18"/>
+          <w:shd w:val="clear" w:color="auto" w:fill="FFFFFF"/>
+        </w:rPr>
+        <w:t xml:space="preserve"> virtual desta ferramenta. Foi necessário fazer o download </w:t>
+      </w:r>
+      <w:r>
+        <w:rPr>
+          <w:rFonts w:ascii="Segoe UI" w:hAnsi="Segoe UI" w:cs="Segoe UI"/>
+          <w:color w:val="343A40"/>
+          <w:sz w:val="18"/>
+          <w:szCs w:val="18"/>
+          <w:shd w:val="clear" w:color="auto" w:fill="FFFFFF"/>
+        </w:rPr>
+        <w:t>das ferramentas de gestão</w:t>
+      </w:r>
+      <w:r>
+        <w:rPr>
+          <w:rFonts w:ascii="Segoe UI" w:hAnsi="Segoe UI" w:cs="Segoe UI"/>
+          <w:color w:val="343A40"/>
+          <w:sz w:val="18"/>
+          <w:szCs w:val="18"/>
+          <w:shd w:val="clear" w:color="auto" w:fill="FFFFFF"/>
+        </w:rPr>
+        <w:t xml:space="preserve"> através do </w:t>
+      </w:r>
+      <w:proofErr w:type="spellStart"/>
+      <w:r>
+        <w:rPr>
+          <w:rFonts w:ascii="Segoe UI" w:hAnsi="Segoe UI" w:cs="Segoe UI"/>
+          <w:color w:val="343A40"/>
+          <w:sz w:val="18"/>
+          <w:szCs w:val="18"/>
+          <w:shd w:val="clear" w:color="auto" w:fill="FFFFFF"/>
+        </w:rPr>
+        <w:t>wget</w:t>
+      </w:r>
+      <w:proofErr w:type="spellEnd"/>
+      <w:r>
+        <w:rPr>
+          <w:rFonts w:ascii="Segoe UI" w:hAnsi="Segoe UI" w:cs="Segoe UI"/>
+          <w:color w:val="343A40"/>
+          <w:sz w:val="18"/>
+          <w:szCs w:val="18"/>
+          <w:shd w:val="clear" w:color="auto" w:fill="FFFFFF"/>
+        </w:rPr>
+        <w:t xml:space="preserve"> pois </w:t>
+      </w:r>
+      <w:r>
+        <w:rPr>
+          <w:rFonts w:ascii="Segoe UI" w:hAnsi="Segoe UI" w:cs="Segoe UI"/>
+          <w:color w:val="343A40"/>
+          <w:sz w:val="18"/>
+          <w:szCs w:val="18"/>
+          <w:shd w:val="clear" w:color="auto" w:fill="FFFFFF"/>
+        </w:rPr>
+        <w:t>estas</w:t>
+      </w:r>
+      <w:r>
+        <w:rPr>
+          <w:rFonts w:ascii="Segoe UI" w:hAnsi="Segoe UI" w:cs="Segoe UI"/>
+          <w:color w:val="343A40"/>
+          <w:sz w:val="18"/>
+          <w:szCs w:val="18"/>
+          <w:shd w:val="clear" w:color="auto" w:fill="FFFFFF"/>
+        </w:rPr>
+        <w:t xml:space="preserve"> não estava</w:t>
+      </w:r>
+      <w:r>
+        <w:rPr>
+          <w:rFonts w:ascii="Segoe UI" w:hAnsi="Segoe UI" w:cs="Segoe UI"/>
+          <w:color w:val="343A40"/>
+          <w:sz w:val="18"/>
+          <w:szCs w:val="18"/>
+          <w:shd w:val="clear" w:color="auto" w:fill="FFFFFF"/>
+        </w:rPr>
+        <w:t>m</w:t>
+      </w:r>
+      <w:r>
+        <w:rPr>
+          <w:rFonts w:ascii="Segoe UI" w:hAnsi="Segoe UI" w:cs="Segoe UI"/>
+          <w:color w:val="343A40"/>
+          <w:sz w:val="18"/>
+          <w:szCs w:val="18"/>
+          <w:shd w:val="clear" w:color="auto" w:fill="FFFFFF"/>
+        </w:rPr>
+        <w:t xml:space="preserve"> presente</w:t>
+      </w:r>
+      <w:r>
+        <w:rPr>
+          <w:rFonts w:ascii="Segoe UI" w:hAnsi="Segoe UI" w:cs="Segoe UI"/>
+          <w:color w:val="343A40"/>
+          <w:sz w:val="18"/>
+          <w:szCs w:val="18"/>
+          <w:shd w:val="clear" w:color="auto" w:fill="FFFFFF"/>
+        </w:rPr>
+        <w:t>s</w:t>
+      </w:r>
+      <w:r>
+        <w:rPr>
+          <w:rFonts w:ascii="Segoe UI" w:hAnsi="Segoe UI" w:cs="Segoe UI"/>
+          <w:color w:val="343A40"/>
+          <w:sz w:val="18"/>
+          <w:szCs w:val="18"/>
+          <w:shd w:val="clear" w:color="auto" w:fill="FFFFFF"/>
+        </w:rPr>
+        <w:t xml:space="preserve"> nos repositórios padrão.</w:t>
+      </w:r>
+    </w:p>
+    <w:p>
+      <w:pPr>
+        <w:rPr>
+          <w:rFonts w:ascii="Segoe UI" w:hAnsi="Segoe UI" w:cs="Segoe UI"/>
+          <w:color w:val="343A40"/>
+          <w:sz w:val="18"/>
+          <w:szCs w:val="18"/>
+          <w:shd w:val="clear" w:color="auto" w:fill="FFFFFF"/>
+        </w:rPr>
+      </w:pPr>
+      <w:r>
+        <w:rPr>
+          <w:rFonts w:ascii="Segoe UI" w:hAnsi="Segoe UI" w:cs="Segoe UI"/>
+          <w:color w:val="343A40"/>
+          <w:sz w:val="18"/>
+          <w:szCs w:val="18"/>
+          <w:shd w:val="clear" w:color="auto" w:fill="FFFFFF"/>
+        </w:rPr>
+        <w:t xml:space="preserve">De seguida, configuramos um servidor </w:t>
+      </w:r>
+      <w:r>
+        <w:rPr>
+          <w:rFonts w:ascii="Segoe UI" w:hAnsi="Segoe UI" w:cs="Segoe UI"/>
+          <w:color w:val="343A40"/>
+          <w:sz w:val="18"/>
+          <w:szCs w:val="18"/>
+          <w:shd w:val="clear" w:color="auto" w:fill="FFFFFF"/>
+        </w:rPr>
+        <w:t>NFS, para</w:t>
+      </w:r>
+      <w:r>
+        <w:rPr>
+          <w:rFonts w:ascii="Segoe UI" w:hAnsi="Segoe UI" w:cs="Segoe UI"/>
+          <w:color w:val="343A40"/>
+          <w:sz w:val="18"/>
+          <w:szCs w:val="18"/>
+          <w:shd w:val="clear" w:color="auto" w:fill="FFFFFF"/>
+        </w:rPr>
+        <w:t xml:space="preserve"> isso usamos o </w:t>
+      </w:r>
+      <w:proofErr w:type="spellStart"/>
+      <w:r>
+        <w:rPr>
+          <w:rFonts w:ascii="Segoe UI" w:hAnsi="Segoe UI" w:cs="Segoe UI"/>
+          <w:color w:val="343A40"/>
+          <w:sz w:val="18"/>
+          <w:szCs w:val="18"/>
+          <w:shd w:val="clear" w:color="auto" w:fill="FFFFFF"/>
+        </w:rPr>
+        <w:t>apt</w:t>
+      </w:r>
+      <w:proofErr w:type="spellEnd"/>
+      <w:r>
+        <w:rPr>
+          <w:rFonts w:ascii="Segoe UI" w:hAnsi="Segoe UI" w:cs="Segoe UI"/>
+          <w:color w:val="343A40"/>
+          <w:sz w:val="18"/>
+          <w:szCs w:val="18"/>
+          <w:shd w:val="clear" w:color="auto" w:fill="FFFFFF"/>
+        </w:rPr>
+        <w:t xml:space="preserve"> </w:t>
+      </w:r>
+      <w:proofErr w:type="spellStart"/>
+      <w:r>
+        <w:rPr>
+          <w:rFonts w:ascii="Segoe UI" w:hAnsi="Segoe UI" w:cs="Segoe UI"/>
+          <w:color w:val="343A40"/>
+          <w:sz w:val="18"/>
+          <w:szCs w:val="18"/>
+          <w:shd w:val="clear" w:color="auto" w:fill="FFFFFF"/>
+        </w:rPr>
+        <w:t>install</w:t>
+      </w:r>
+      <w:proofErr w:type="spellEnd"/>
+      <w:r>
+        <w:rPr>
+          <w:rFonts w:ascii="Segoe UI" w:hAnsi="Segoe UI" w:cs="Segoe UI"/>
+          <w:color w:val="343A40"/>
+          <w:sz w:val="18"/>
+          <w:szCs w:val="18"/>
+          <w:shd w:val="clear" w:color="auto" w:fill="FFFFFF"/>
+        </w:rPr>
+        <w:t xml:space="preserve"> </w:t>
+      </w:r>
+      <w:proofErr w:type="spellStart"/>
+      <w:r>
+        <w:rPr>
+          <w:rFonts w:ascii="Segoe UI" w:hAnsi="Segoe UI" w:cs="Segoe UI"/>
+          <w:color w:val="343A40"/>
+          <w:sz w:val="18"/>
+          <w:szCs w:val="18"/>
+          <w:shd w:val="clear" w:color="auto" w:fill="FFFFFF"/>
+        </w:rPr>
+        <w:t>nsf</w:t>
+      </w:r>
+      <w:proofErr w:type="spellEnd"/>
+      <w:r>
+        <w:rPr>
+          <w:rFonts w:ascii="Segoe UI" w:hAnsi="Segoe UI" w:cs="Segoe UI"/>
+          <w:color w:val="343A40"/>
+          <w:sz w:val="18"/>
+          <w:szCs w:val="18"/>
+          <w:shd w:val="clear" w:color="auto" w:fill="FFFFFF"/>
+        </w:rPr>
+        <w:t>-</w:t>
+      </w:r>
+      <w:proofErr w:type="spellStart"/>
+      <w:r>
+        <w:rPr>
+          <w:rFonts w:ascii="Segoe UI" w:hAnsi="Segoe UI" w:cs="Segoe UI"/>
+          <w:color w:val="343A40"/>
+          <w:sz w:val="18"/>
+          <w:szCs w:val="18"/>
+          <w:shd w:val="clear" w:color="auto" w:fill="FFFFFF"/>
+        </w:rPr>
+        <w:t>kernel</w:t>
+      </w:r>
+      <w:proofErr w:type="spellEnd"/>
+      <w:r>
+        <w:rPr>
+          <w:rFonts w:ascii="Segoe UI" w:hAnsi="Segoe UI" w:cs="Segoe UI"/>
+          <w:color w:val="343A40"/>
+          <w:sz w:val="18"/>
+          <w:szCs w:val="18"/>
+          <w:shd w:val="clear" w:color="auto" w:fill="FFFFFF"/>
+        </w:rPr>
+        <w:t xml:space="preserve">-server, criamos uma pasta que é onde vai ser feito o backup, permitimos escrita nesta pasta, e partilhamos </w:t>
+      </w:r>
+      <w:r>
+        <w:rPr>
+          <w:rFonts w:ascii="Segoe UI" w:hAnsi="Segoe UI" w:cs="Segoe UI"/>
+          <w:color w:val="343A40"/>
+          <w:sz w:val="18"/>
+          <w:szCs w:val="18"/>
+          <w:shd w:val="clear" w:color="auto" w:fill="FFFFFF"/>
+        </w:rPr>
+        <w:t>a mesma</w:t>
+      </w:r>
+      <w:r>
+        <w:rPr>
+          <w:rFonts w:ascii="Segoe UI" w:hAnsi="Segoe UI" w:cs="Segoe UI"/>
+          <w:color w:val="343A40"/>
+          <w:sz w:val="18"/>
+          <w:szCs w:val="18"/>
+          <w:shd w:val="clear" w:color="auto" w:fill="FFFFFF"/>
+        </w:rPr>
+        <w:t xml:space="preserve"> pasta adicionando-a ao ficheiro de configuração /</w:t>
+      </w:r>
+      <w:proofErr w:type="spellStart"/>
+      <w:r>
+        <w:rPr>
+          <w:rFonts w:ascii="Segoe UI" w:hAnsi="Segoe UI" w:cs="Segoe UI"/>
+          <w:color w:val="343A40"/>
+          <w:sz w:val="18"/>
+          <w:szCs w:val="18"/>
+          <w:shd w:val="clear" w:color="auto" w:fill="FFFFFF"/>
+        </w:rPr>
+        <w:t>etc</w:t>
+      </w:r>
+      <w:proofErr w:type="spellEnd"/>
+      <w:r>
+        <w:rPr>
+          <w:rFonts w:ascii="Segoe UI" w:hAnsi="Segoe UI" w:cs="Segoe UI"/>
+          <w:color w:val="343A40"/>
+          <w:sz w:val="18"/>
+          <w:szCs w:val="18"/>
+          <w:shd w:val="clear" w:color="auto" w:fill="FFFFFF"/>
+        </w:rPr>
         <w:t>/</w:t>
       </w:r>
-      <w:r>
-        <w:rPr>
-          <w:b/>
-          <w:bCs/>
-        </w:rPr>
-        <w:t>LOCALIZACAO_LOG</w:t>
-      </w:r>
-      <w:r>
-        <w:t xml:space="preserve">) ) com a utilização do comando </w:t>
-      </w:r>
-      <w:r>
-        <w:rPr>
-          <w:b/>
-          <w:bCs/>
-        </w:rPr>
-        <w:t>tar zcvf</w:t>
-      </w:r>
-      <w:r>
-        <w:t xml:space="preserve"> (</w:t>
-      </w:r>
-      <w:r>
-        <w:rPr>
-          <w:b/>
-          <w:bCs/>
+      <w:proofErr w:type="spellStart"/>
+      <w:r>
+        <w:rPr>
+          <w:rFonts w:ascii="Segoe UI" w:hAnsi="Segoe UI" w:cs="Segoe UI"/>
+          <w:color w:val="343A40"/>
+          <w:sz w:val="18"/>
+          <w:szCs w:val="18"/>
+          <w:shd w:val="clear" w:color="auto" w:fill="FFFFFF"/>
+        </w:rPr>
+        <w:t>exports</w:t>
+      </w:r>
+      <w:proofErr w:type="spellEnd"/>
+      <w:r>
+        <w:rPr>
+          <w:rFonts w:ascii="Segoe UI" w:hAnsi="Segoe UI" w:cs="Segoe UI"/>
+          <w:color w:val="343A40"/>
+          <w:sz w:val="18"/>
+          <w:szCs w:val="18"/>
+          <w:shd w:val="clear" w:color="auto" w:fill="FFFFFF"/>
+        </w:rPr>
+        <w:t>.</w:t>
+      </w:r>
+    </w:p>
+    <w:p>
+      <w:pPr>
+        <w:rPr>
+          <w:rFonts w:ascii="Segoe UI" w:hAnsi="Segoe UI" w:cs="Segoe UI"/>
+          <w:color w:val="343A40"/>
+          <w:sz w:val="18"/>
+          <w:szCs w:val="18"/>
+          <w:shd w:val="clear" w:color="auto" w:fill="FFFFFF"/>
+        </w:rPr>
+      </w:pPr>
+      <w:r>
+        <w:rPr>
+          <w:rFonts w:ascii="Segoe UI" w:hAnsi="Segoe UI" w:cs="Segoe UI"/>
+          <w:color w:val="343A40"/>
+          <w:sz w:val="18"/>
+          <w:szCs w:val="18"/>
+          <w:shd w:val="clear" w:color="auto" w:fill="FFFFFF"/>
+        </w:rPr>
+        <w:t xml:space="preserve">Agora, na </w:t>
+      </w:r>
+      <w:r>
+        <w:rPr>
+          <w:rFonts w:ascii="Segoe UI" w:hAnsi="Segoe UI" w:cs="Segoe UI"/>
+          <w:color w:val="343A40"/>
+          <w:sz w:val="18"/>
+          <w:szCs w:val="18"/>
+          <w:shd w:val="clear" w:color="auto" w:fill="FFFFFF"/>
+        </w:rPr>
+        <w:t>máquina</w:t>
+      </w:r>
+      <w:r>
+        <w:rPr>
+          <w:rFonts w:ascii="Segoe UI" w:hAnsi="Segoe UI" w:cs="Segoe UI"/>
+          <w:color w:val="343A40"/>
+          <w:sz w:val="18"/>
+          <w:szCs w:val="18"/>
+          <w:shd w:val="clear" w:color="auto" w:fill="FFFFFF"/>
+        </w:rPr>
+        <w:t xml:space="preserve"> onde o sistema </w:t>
+      </w:r>
+      <w:r>
+        <w:rPr>
+          <w:rFonts w:ascii="Segoe UI" w:hAnsi="Segoe UI" w:cs="Segoe UI"/>
+          <w:color w:val="343A40"/>
+          <w:sz w:val="18"/>
+          <w:szCs w:val="18"/>
+          <w:shd w:val="clear" w:color="auto" w:fill="FFFFFF"/>
+        </w:rPr>
+        <w:t>está</w:t>
+      </w:r>
+      <w:r>
+        <w:rPr>
+          <w:rFonts w:ascii="Segoe UI" w:hAnsi="Segoe UI" w:cs="Segoe UI"/>
+          <w:color w:val="343A40"/>
+          <w:sz w:val="18"/>
+          <w:szCs w:val="18"/>
+          <w:shd w:val="clear" w:color="auto" w:fill="FFFFFF"/>
+        </w:rPr>
+        <w:t xml:space="preserve"> hospedado, instalamos o pacote </w:t>
+      </w:r>
+      <w:proofErr w:type="spellStart"/>
+      <w:r>
+        <w:rPr>
+          <w:rFonts w:ascii="Segoe UI" w:hAnsi="Segoe UI" w:cs="Segoe UI"/>
+          <w:color w:val="343A40"/>
+          <w:sz w:val="18"/>
+          <w:szCs w:val="18"/>
+          <w:shd w:val="clear" w:color="auto" w:fill="FFFFFF"/>
+        </w:rPr>
+        <w:t>nfs-com</w:t>
+      </w:r>
+      <w:r>
+        <w:rPr>
+          <w:rFonts w:ascii="Segoe UI" w:hAnsi="Segoe UI" w:cs="Segoe UI"/>
+          <w:color w:val="343A40"/>
+          <w:sz w:val="18"/>
+          <w:szCs w:val="18"/>
+          <w:shd w:val="clear" w:color="auto" w:fill="FFFFFF"/>
+        </w:rPr>
+        <w:t>m</w:t>
+      </w:r>
+      <w:r>
+        <w:rPr>
+          <w:rFonts w:ascii="Segoe UI" w:hAnsi="Segoe UI" w:cs="Segoe UI"/>
+          <w:color w:val="343A40"/>
+          <w:sz w:val="18"/>
+          <w:szCs w:val="18"/>
+          <w:shd w:val="clear" w:color="auto" w:fill="FFFFFF"/>
+        </w:rPr>
+        <w:t>o</w:t>
+      </w:r>
+      <w:r>
+        <w:rPr>
+          <w:rFonts w:ascii="Segoe UI" w:hAnsi="Segoe UI" w:cs="Segoe UI"/>
+          <w:color w:val="343A40"/>
+          <w:sz w:val="18"/>
+          <w:szCs w:val="18"/>
+          <w:shd w:val="clear" w:color="auto" w:fill="FFFFFF"/>
+        </w:rPr>
+        <w:t>n</w:t>
+      </w:r>
+      <w:proofErr w:type="spellEnd"/>
+      <w:r>
+        <w:rPr>
+          <w:rFonts w:ascii="Segoe UI" w:hAnsi="Segoe UI" w:cs="Segoe UI"/>
+          <w:color w:val="343A40"/>
+          <w:sz w:val="18"/>
+          <w:szCs w:val="18"/>
+          <w:shd w:val="clear" w:color="auto" w:fill="FFFFFF"/>
+        </w:rPr>
+        <w:t>, criamos a pasta que é partilhada pelo serv</w:t>
+      </w:r>
+      <w:r>
+        <w:rPr>
+          <w:rFonts w:ascii="Segoe UI" w:hAnsi="Segoe UI" w:cs="Segoe UI"/>
+          <w:color w:val="343A40"/>
+          <w:sz w:val="18"/>
+          <w:szCs w:val="18"/>
+          <w:shd w:val="clear" w:color="auto" w:fill="FFFFFF"/>
+        </w:rPr>
+        <w:t>idor</w:t>
+      </w:r>
+      <w:r>
+        <w:rPr>
+          <w:rFonts w:ascii="Segoe UI" w:hAnsi="Segoe UI" w:cs="Segoe UI"/>
+          <w:color w:val="343A40"/>
+          <w:sz w:val="18"/>
+          <w:szCs w:val="18"/>
+          <w:shd w:val="clear" w:color="auto" w:fill="FFFFFF"/>
+        </w:rPr>
+        <w:t xml:space="preserve"> NFT, e montamos a </w:t>
+      </w:r>
+      <w:r>
+        <w:rPr>
+          <w:rFonts w:ascii="Segoe UI" w:hAnsi="Segoe UI" w:cs="Segoe UI"/>
+          <w:color w:val="343A40"/>
+          <w:sz w:val="18"/>
+          <w:szCs w:val="18"/>
+          <w:shd w:val="clear" w:color="auto" w:fill="FFFFFF"/>
+        </w:rPr>
+        <w:t>mesma</w:t>
+      </w:r>
+      <w:r>
+        <w:rPr>
+          <w:rFonts w:ascii="Segoe UI" w:hAnsi="Segoe UI" w:cs="Segoe UI"/>
+          <w:color w:val="343A40"/>
+          <w:sz w:val="18"/>
+          <w:szCs w:val="18"/>
+          <w:shd w:val="clear" w:color="auto" w:fill="FFFFFF"/>
+        </w:rPr>
+        <w:t xml:space="preserve"> no ponto de montagem criado adicionando ao ficheiro /</w:t>
+      </w:r>
+      <w:proofErr w:type="spellStart"/>
+      <w:r>
+        <w:rPr>
+          <w:rFonts w:ascii="Segoe UI" w:hAnsi="Segoe UI" w:cs="Segoe UI"/>
+          <w:color w:val="343A40"/>
+          <w:sz w:val="18"/>
+          <w:szCs w:val="18"/>
+          <w:shd w:val="clear" w:color="auto" w:fill="FFFFFF"/>
+        </w:rPr>
+        <w:t>etc</w:t>
+      </w:r>
+      <w:proofErr w:type="spellEnd"/>
+      <w:r>
+        <w:rPr>
+          <w:rFonts w:ascii="Segoe UI" w:hAnsi="Segoe UI" w:cs="Segoe UI"/>
+          <w:color w:val="343A40"/>
+          <w:sz w:val="18"/>
+          <w:szCs w:val="18"/>
+          <w:shd w:val="clear" w:color="auto" w:fill="FFFFFF"/>
+        </w:rPr>
+        <w:t>/</w:t>
+      </w:r>
+      <w:proofErr w:type="spellStart"/>
+      <w:r>
+        <w:rPr>
+          <w:rFonts w:ascii="Segoe UI" w:hAnsi="Segoe UI" w:cs="Segoe UI"/>
+          <w:color w:val="343A40"/>
+          <w:sz w:val="18"/>
+          <w:szCs w:val="18"/>
+          <w:shd w:val="clear" w:color="auto" w:fill="FFFFFF"/>
+        </w:rPr>
+        <w:t>fstab</w:t>
+      </w:r>
+      <w:proofErr w:type="spellEnd"/>
+      <w:r>
+        <w:rPr>
+          <w:rFonts w:ascii="Segoe UI" w:hAnsi="Segoe UI" w:cs="Segoe UI"/>
+          <w:color w:val="343A40"/>
+          <w:sz w:val="18"/>
+          <w:szCs w:val="18"/>
+          <w:shd w:val="clear" w:color="auto" w:fill="FFFFFF"/>
+        </w:rPr>
+        <w:t xml:space="preserve"> as informações de montagens para que est</w:t>
+      </w:r>
+      <w:r>
+        <w:rPr>
+          <w:rFonts w:ascii="Segoe UI" w:hAnsi="Segoe UI" w:cs="Segoe UI"/>
+          <w:color w:val="343A40"/>
+          <w:sz w:val="18"/>
+          <w:szCs w:val="18"/>
+          <w:shd w:val="clear" w:color="auto" w:fill="FFFFFF"/>
+        </w:rPr>
+        <w:t>a</w:t>
+      </w:r>
+      <w:r>
+        <w:rPr>
+          <w:rFonts w:ascii="Segoe UI" w:hAnsi="Segoe UI" w:cs="Segoe UI"/>
+          <w:color w:val="343A40"/>
+          <w:sz w:val="18"/>
+          <w:szCs w:val="18"/>
+          <w:shd w:val="clear" w:color="auto" w:fill="FFFFFF"/>
+        </w:rPr>
+        <w:t xml:space="preserve"> seja feita de forma automática.</w:t>
+      </w:r>
+    </w:p>
+    <w:p>
+      <w:pPr>
+        <w:rPr>
+          <w:rFonts w:ascii="Segoe UI" w:hAnsi="Segoe UI" w:cs="Segoe UI"/>
+          <w:color w:val="343A40"/>
+          <w:sz w:val="18"/>
+          <w:szCs w:val="18"/>
+          <w:shd w:val="clear" w:color="auto" w:fill="FFFFFF"/>
+        </w:rPr>
+      </w:pPr>
+      <w:r>
+        <w:rPr>
+          <w:rFonts w:ascii="Segoe UI" w:hAnsi="Segoe UI" w:cs="Segoe UI"/>
+          <w:color w:val="343A40"/>
+          <w:sz w:val="18"/>
+          <w:szCs w:val="18"/>
+          <w:shd w:val="clear" w:color="auto" w:fill="FFFFFF"/>
+        </w:rPr>
+        <w:t>De seguida é feito o script</w:t>
+      </w:r>
+      <w:r>
+        <w:rPr>
+          <w:rFonts w:ascii="Segoe UI" w:hAnsi="Segoe UI" w:cs="Segoe UI"/>
+          <w:color w:val="343A40"/>
+          <w:sz w:val="18"/>
+          <w:szCs w:val="18"/>
+          <w:shd w:val="clear" w:color="auto" w:fill="FFFFFF"/>
+        </w:rPr>
+        <w:t>,</w:t>
+      </w:r>
+      <w:r>
+        <w:rPr>
+          <w:rFonts w:ascii="Segoe UI" w:hAnsi="Segoe UI" w:cs="Segoe UI"/>
+          <w:color w:val="343A40"/>
+          <w:sz w:val="18"/>
+          <w:szCs w:val="18"/>
+          <w:shd w:val="clear" w:color="auto" w:fill="FFFFFF"/>
+        </w:rPr>
+        <w:t xml:space="preserve"> este cont</w:t>
+      </w:r>
+      <w:r>
+        <w:rPr>
+          <w:rFonts w:ascii="Segoe UI" w:hAnsi="Segoe UI" w:cs="Segoe UI"/>
+          <w:color w:val="343A40"/>
+          <w:sz w:val="18"/>
+          <w:szCs w:val="18"/>
+          <w:shd w:val="clear" w:color="auto" w:fill="FFFFFF"/>
+        </w:rPr>
+        <w:t>é</w:t>
+      </w:r>
+      <w:r>
+        <w:rPr>
+          <w:rFonts w:ascii="Segoe UI" w:hAnsi="Segoe UI" w:cs="Segoe UI"/>
+          <w:color w:val="343A40"/>
+          <w:sz w:val="18"/>
+          <w:szCs w:val="18"/>
+          <w:shd w:val="clear" w:color="auto" w:fill="FFFFFF"/>
+        </w:rPr>
+        <w:t xml:space="preserve">m a variável </w:t>
+      </w:r>
+      <w:proofErr w:type="spellStart"/>
+      <w:r>
+        <w:rPr>
+          <w:rFonts w:ascii="Segoe UI" w:hAnsi="Segoe UI" w:cs="Segoe UI"/>
+          <w:i/>
+          <w:iCs/>
+          <w:color w:val="343A40"/>
+          <w:sz w:val="18"/>
+          <w:szCs w:val="18"/>
+          <w:shd w:val="clear" w:color="auto" w:fill="FFFFFF"/>
+        </w:rPr>
+        <w:t>dir_rem</w:t>
+      </w:r>
+      <w:proofErr w:type="spellEnd"/>
+      <w:r>
+        <w:rPr>
+          <w:rFonts w:ascii="Segoe UI" w:hAnsi="Segoe UI" w:cs="Segoe UI"/>
+          <w:color w:val="343A40"/>
+          <w:sz w:val="18"/>
+          <w:szCs w:val="18"/>
+          <w:shd w:val="clear" w:color="auto" w:fill="FFFFFF"/>
+        </w:rPr>
+        <w:t xml:space="preserve"> que </w:t>
+      </w:r>
+      <w:r>
+        <w:rPr>
+          <w:rFonts w:ascii="Segoe UI" w:hAnsi="Segoe UI" w:cs="Segoe UI"/>
+          <w:color w:val="343A40"/>
+          <w:sz w:val="18"/>
+          <w:szCs w:val="18"/>
+          <w:shd w:val="clear" w:color="auto" w:fill="FFFFFF"/>
+        </w:rPr>
+        <w:t>corresponde</w:t>
+      </w:r>
+      <w:r>
+        <w:rPr>
+          <w:rFonts w:ascii="Segoe UI" w:hAnsi="Segoe UI" w:cs="Segoe UI"/>
+          <w:color w:val="343A40"/>
+          <w:sz w:val="18"/>
+          <w:szCs w:val="18"/>
+          <w:shd w:val="clear" w:color="auto" w:fill="FFFFFF"/>
+        </w:rPr>
+        <w:t xml:space="preserve"> ao </w:t>
+      </w:r>
+      <w:r>
+        <w:rPr>
+          <w:rFonts w:ascii="Segoe UI" w:hAnsi="Segoe UI" w:cs="Segoe UI"/>
+          <w:color w:val="343A40"/>
+          <w:sz w:val="18"/>
+          <w:szCs w:val="18"/>
+          <w:shd w:val="clear" w:color="auto" w:fill="FFFFFF"/>
+        </w:rPr>
+        <w:t>diretório</w:t>
+      </w:r>
+      <w:r>
+        <w:rPr>
+          <w:rFonts w:ascii="Segoe UI" w:hAnsi="Segoe UI" w:cs="Segoe UI"/>
+          <w:color w:val="343A40"/>
+          <w:sz w:val="18"/>
+          <w:szCs w:val="18"/>
+          <w:shd w:val="clear" w:color="auto" w:fill="FFFFFF"/>
+        </w:rPr>
+        <w:t xml:space="preserve"> remoto onde são armazenados os backups e contem t</w:t>
+      </w:r>
+      <w:r>
+        <w:rPr>
+          <w:rFonts w:ascii="Segoe UI" w:hAnsi="Segoe UI" w:cs="Segoe UI"/>
+          <w:color w:val="343A40"/>
+          <w:sz w:val="18"/>
+          <w:szCs w:val="18"/>
+          <w:shd w:val="clear" w:color="auto" w:fill="FFFFFF"/>
+        </w:rPr>
+        <w:t>ambém</w:t>
+      </w:r>
+      <w:r>
+        <w:rPr>
+          <w:rFonts w:ascii="Segoe UI" w:hAnsi="Segoe UI" w:cs="Segoe UI"/>
+          <w:color w:val="343A40"/>
+          <w:sz w:val="18"/>
+          <w:szCs w:val="18"/>
+          <w:shd w:val="clear" w:color="auto" w:fill="FFFFFF"/>
+        </w:rPr>
+        <w:t xml:space="preserve"> a variável </w:t>
+      </w:r>
+      <w:r>
+        <w:rPr>
+          <w:rFonts w:ascii="Segoe UI" w:hAnsi="Segoe UI" w:cs="Segoe UI"/>
+          <w:i/>
+          <w:iCs/>
+          <w:color w:val="343A40"/>
+          <w:sz w:val="18"/>
+          <w:szCs w:val="18"/>
+          <w:shd w:val="clear" w:color="auto" w:fill="FFFFFF"/>
+        </w:rPr>
+        <w:t>Nome</w:t>
+      </w:r>
+      <w:r>
+        <w:rPr>
+          <w:rFonts w:ascii="Segoe UI" w:hAnsi="Segoe UI" w:cs="Segoe UI"/>
+          <w:color w:val="343A40"/>
+          <w:sz w:val="18"/>
+          <w:szCs w:val="18"/>
+          <w:shd w:val="clear" w:color="auto" w:fill="FFFFFF"/>
+        </w:rPr>
+        <w:t xml:space="preserve"> que corresponde ao nome do backup, neste caso </w:t>
+      </w:r>
+      <w:proofErr w:type="spellStart"/>
+      <w:r>
+        <w:rPr>
+          <w:rFonts w:ascii="Segoe UI" w:hAnsi="Segoe UI" w:cs="Segoe UI"/>
+          <w:color w:val="343A40"/>
+          <w:sz w:val="18"/>
+          <w:szCs w:val="18"/>
+          <w:shd w:val="clear" w:color="auto" w:fill="FFFFFF"/>
+        </w:rPr>
+        <w:t>BDBackup</w:t>
+      </w:r>
+      <w:proofErr w:type="spellEnd"/>
+      <w:r>
+        <w:rPr>
+          <w:rFonts w:ascii="Segoe UI" w:hAnsi="Segoe UI" w:cs="Segoe UI"/>
+          <w:color w:val="343A40"/>
+          <w:sz w:val="18"/>
+          <w:szCs w:val="18"/>
+          <w:shd w:val="clear" w:color="auto" w:fill="FFFFFF"/>
+        </w:rPr>
+        <w:t>.</w:t>
+      </w:r>
+    </w:p>
+    <w:p>
+      <w:pPr>
+        <w:rPr>
+          <w:rFonts w:ascii="Segoe UI" w:hAnsi="Segoe UI" w:cs="Segoe UI"/>
+          <w:color w:val="343A40"/>
+          <w:sz w:val="18"/>
+          <w:szCs w:val="18"/>
+          <w:shd w:val="clear" w:color="auto" w:fill="FFFFFF"/>
+        </w:rPr>
+      </w:pPr>
+      <w:r>
+        <w:rPr>
+          <w:rFonts w:ascii="Segoe UI" w:hAnsi="Segoe UI" w:cs="Segoe UI"/>
+          <w:color w:val="343A40"/>
+          <w:sz w:val="18"/>
+          <w:szCs w:val="18"/>
+          <w:shd w:val="clear" w:color="auto" w:fill="FFFFFF"/>
+        </w:rPr>
+        <w:t xml:space="preserve">O nome também é composto pela data e hora do sistema no formato </w:t>
+      </w:r>
+      <w:proofErr w:type="spellStart"/>
+      <w:r>
+        <w:rPr>
+          <w:rFonts w:ascii="Segoe UI" w:hAnsi="Segoe UI" w:cs="Segoe UI"/>
+          <w:color w:val="343A40"/>
+          <w:sz w:val="18"/>
+          <w:szCs w:val="18"/>
+          <w:shd w:val="clear" w:color="auto" w:fill="FFFFFF"/>
+        </w:rPr>
+        <w:t>yyyymmdd</w:t>
+      </w:r>
+      <w:proofErr w:type="spellEnd"/>
+      <w:r>
+        <w:rPr>
+          <w:rFonts w:ascii="Segoe UI" w:hAnsi="Segoe UI" w:cs="Segoe UI"/>
+          <w:color w:val="343A40"/>
+          <w:sz w:val="18"/>
+          <w:szCs w:val="18"/>
+          <w:shd w:val="clear" w:color="auto" w:fill="FFFFFF"/>
+        </w:rPr>
+        <w:t xml:space="preserve">, sendo </w:t>
+      </w:r>
+      <w:proofErr w:type="spellStart"/>
+      <w:r>
+        <w:rPr>
+          <w:rFonts w:ascii="Segoe UI" w:hAnsi="Segoe UI" w:cs="Segoe UI"/>
+          <w:color w:val="343A40"/>
+          <w:sz w:val="18"/>
+          <w:szCs w:val="18"/>
+          <w:shd w:val="clear" w:color="auto" w:fill="FFFFFF"/>
+        </w:rPr>
+        <w:t>yyyy</w:t>
+      </w:r>
+      <w:proofErr w:type="spellEnd"/>
+      <w:r>
+        <w:rPr>
+          <w:rFonts w:ascii="Segoe UI" w:hAnsi="Segoe UI" w:cs="Segoe UI"/>
+          <w:color w:val="343A40"/>
+          <w:sz w:val="18"/>
+          <w:szCs w:val="18"/>
+          <w:shd w:val="clear" w:color="auto" w:fill="FFFFFF"/>
+        </w:rPr>
+        <w:t xml:space="preserve"> o ano do sistema, mm o mês atual e o </w:t>
+      </w:r>
+      <w:proofErr w:type="spellStart"/>
+      <w:r>
+        <w:rPr>
+          <w:rFonts w:ascii="Segoe UI" w:hAnsi="Segoe UI" w:cs="Segoe UI"/>
+          <w:color w:val="343A40"/>
+          <w:sz w:val="18"/>
+          <w:szCs w:val="18"/>
+          <w:shd w:val="clear" w:color="auto" w:fill="FFFFFF"/>
+        </w:rPr>
+        <w:t>dd</w:t>
+      </w:r>
+      <w:proofErr w:type="spellEnd"/>
+      <w:r>
+        <w:rPr>
+          <w:rFonts w:ascii="Segoe UI" w:hAnsi="Segoe UI" w:cs="Segoe UI"/>
+          <w:color w:val="343A40"/>
+          <w:sz w:val="18"/>
+          <w:szCs w:val="18"/>
+          <w:shd w:val="clear" w:color="auto" w:fill="FFFFFF"/>
+        </w:rPr>
+        <w:t xml:space="preserve"> o dia também atual.</w:t>
+      </w:r>
+    </w:p>
+    <w:p>
+      <w:pPr>
+        <w:rPr>
+          <w:rFonts w:ascii="Segoe UI" w:hAnsi="Segoe UI" w:cs="Segoe UI"/>
+          <w:color w:val="343A40"/>
+          <w:sz w:val="18"/>
+          <w:szCs w:val="18"/>
+          <w:shd w:val="clear" w:color="auto" w:fill="FFFFFF"/>
+        </w:rPr>
+      </w:pPr>
+      <w:r>
+        <w:rPr>
+          <w:rFonts w:ascii="Segoe UI" w:hAnsi="Segoe UI" w:cs="Segoe UI"/>
+          <w:color w:val="343A40"/>
+          <w:sz w:val="18"/>
+          <w:szCs w:val="18"/>
+          <w:shd w:val="clear" w:color="auto" w:fill="FFFFFF"/>
+        </w:rPr>
+        <w:t xml:space="preserve">Após isto, criamos um diretório temporário para armazenar a cópia da base de dados antes de ser compactada. Com o diretório criado usamos o comando </w:t>
+      </w:r>
+      <w:proofErr w:type="spellStart"/>
+      <w:r>
+        <w:rPr>
+          <w:rFonts w:ascii="Segoe UI" w:hAnsi="Segoe UI" w:cs="Segoe UI"/>
+          <w:color w:val="343A40"/>
+          <w:sz w:val="18"/>
+          <w:szCs w:val="18"/>
+          <w:shd w:val="clear" w:color="auto" w:fill="FFFFFF"/>
+        </w:rPr>
+        <w:t>mongodump</w:t>
+      </w:r>
+      <w:proofErr w:type="spellEnd"/>
+      <w:r>
+        <w:rPr>
+          <w:rFonts w:ascii="Segoe UI" w:hAnsi="Segoe UI" w:cs="Segoe UI"/>
+          <w:color w:val="343A40"/>
+          <w:sz w:val="18"/>
+          <w:szCs w:val="18"/>
+          <w:shd w:val="clear" w:color="auto" w:fill="FFFFFF"/>
+        </w:rPr>
+        <w:t xml:space="preserve">, sendo este usado para fazer cópias de segurança das bases de dados do </w:t>
+      </w:r>
+      <w:proofErr w:type="spellStart"/>
+      <w:r>
+        <w:rPr>
+          <w:rFonts w:ascii="Segoe UI" w:hAnsi="Segoe UI" w:cs="Segoe UI"/>
+          <w:color w:val="343A40"/>
+          <w:sz w:val="18"/>
+          <w:szCs w:val="18"/>
+          <w:shd w:val="clear" w:color="auto" w:fill="FFFFFF"/>
+        </w:rPr>
+        <w:t>MongoDB</w:t>
+      </w:r>
+      <w:proofErr w:type="spellEnd"/>
+    </w:p>
+    <w:p>
+      <w:pPr>
+        <w:rPr>
+          <w:rFonts w:ascii="Segoe UI" w:hAnsi="Segoe UI" w:cs="Segoe UI"/>
+          <w:color w:val="343A40"/>
+          <w:sz w:val="18"/>
+          <w:szCs w:val="18"/>
+          <w:shd w:val="clear" w:color="auto" w:fill="FFFFFF"/>
+        </w:rPr>
+      </w:pPr>
+      <w:r>
+        <w:rPr>
+          <w:rFonts w:ascii="Segoe UI" w:hAnsi="Segoe UI" w:cs="Segoe UI"/>
+          <w:color w:val="343A40"/>
+          <w:sz w:val="18"/>
+          <w:szCs w:val="18"/>
+          <w:shd w:val="clear" w:color="auto" w:fill="FFFFFF"/>
+        </w:rPr>
+        <w:t xml:space="preserve">Por fim, </w:t>
+      </w:r>
+      <w:r>
+        <w:rPr>
+          <w:rFonts w:ascii="Segoe UI" w:hAnsi="Segoe UI" w:cs="Segoe UI"/>
+          <w:color w:val="343A40"/>
+          <w:sz w:val="18"/>
+          <w:szCs w:val="18"/>
+          <w:shd w:val="clear" w:color="auto" w:fill="FFFFFF"/>
+        </w:rPr>
+        <w:t>é</w:t>
+      </w:r>
+      <w:r>
+        <w:rPr>
+          <w:rFonts w:ascii="Segoe UI" w:hAnsi="Segoe UI" w:cs="Segoe UI"/>
+          <w:color w:val="343A40"/>
+          <w:sz w:val="18"/>
+          <w:szCs w:val="18"/>
+          <w:shd w:val="clear" w:color="auto" w:fill="FFFFFF"/>
+        </w:rPr>
+        <w:t xml:space="preserve"> usado o comando </w:t>
+      </w:r>
+      <w:proofErr w:type="spellStart"/>
+      <w:r>
+        <w:rPr>
+          <w:rFonts w:ascii="Segoe UI" w:hAnsi="Segoe UI" w:cs="Segoe UI"/>
+          <w:color w:val="343A40"/>
+          <w:sz w:val="18"/>
+          <w:szCs w:val="18"/>
+          <w:shd w:val="clear" w:color="auto" w:fill="FFFFFF"/>
         </w:rPr>
         <w:t>tar</w:t>
       </w:r>
-      <w:r>
-        <w:t xml:space="preserve"> cria o arquivo e extrai o mesmo no formato </w:t>
-      </w:r>
-      <w:r>
-        <w:rPr>
-          <w:b/>
-          <w:bCs/>
-        </w:rPr>
-        <w:t>.tar</w:t>
-      </w:r>
-      <w:r>
-        <w:rPr>
-          <w:b/>
-          <w:bCs/>
-        </w:rPr>
-        <w:t xml:space="preserve">, </w:t>
-      </w:r>
-      <w:r>
-        <w:t xml:space="preserve">o </w:t>
-      </w:r>
-      <w:r>
-        <w:rPr>
-          <w:b/>
-          <w:bCs/>
-        </w:rPr>
-        <w:t>z</w:t>
-      </w:r>
-      <w:r>
-        <w:t xml:space="preserve"> (filtra o arquivo através do gzip), </w:t>
-      </w:r>
-      <w:r>
-        <w:rPr>
-          <w:b/>
-          <w:bCs/>
-        </w:rPr>
-        <w:t>c</w:t>
-      </w:r>
-      <w:r>
-        <w:t xml:space="preserve"> (cria um arquivo), </w:t>
-      </w:r>
-      <w:r>
-        <w:rPr>
-          <w:b/>
-          <w:bCs/>
-        </w:rPr>
-        <w:t>v</w:t>
-      </w:r>
-      <w:r>
-        <w:rPr>
-          <w:b/>
-          <w:bCs/>
-        </w:rPr>
-        <w:t xml:space="preserve"> </w:t>
-      </w:r>
-      <w:r>
-        <w:t>(</w:t>
-      </w:r>
-      <w:r>
-        <w:t>faz a saída detalhada</w:t>
-      </w:r>
-      <w:r>
-        <w:t>)</w:t>
-      </w:r>
-      <w:r>
-        <w:t xml:space="preserve"> e o </w:t>
-      </w:r>
-      <w:r>
-        <w:rPr>
-          <w:b/>
-          <w:bCs/>
-        </w:rPr>
-        <w:t>f</w:t>
-      </w:r>
-      <w:r>
-        <w:rPr>
-          <w:b/>
-          <w:bCs/>
-        </w:rPr>
-        <w:t xml:space="preserve"> </w:t>
-      </w:r>
-      <w:r>
-        <w:t>(</w:t>
-      </w:r>
-      <w:r>
-        <w:t>usa o arquivo compactado) designando um nome ao ficheiro que foi previamente definido na variável (</w:t>
-      </w:r>
-      <w:r>
-        <w:rPr>
-          <w:b/>
-          <w:bCs/>
-        </w:rPr>
-        <w:t>FICHEIRO_AUTH</w:t>
-      </w:r>
-      <w:r>
-        <w:t>/</w:t>
-      </w:r>
-      <w:r>
-        <w:rPr>
-          <w:b/>
-          <w:bCs/>
-        </w:rPr>
-        <w:t>FICHEIRO_LOG</w:t>
-      </w:r>
-      <w:r>
-        <w:t>)  por fim eliminou-se o dump.</w:t>
-      </w:r>
-      <w:r>
-        <w:br/>
-        <w:t xml:space="preserve">Depois moveu-se os ficheiros zipados para o repositório com o comando </w:t>
-      </w:r>
-      <w:r>
-        <w:rPr>
-          <w:b/>
-          <w:bCs/>
-        </w:rPr>
-        <w:t>mv</w:t>
-      </w:r>
-      <w:r>
-        <w:t xml:space="preserve">, e um cd para o repositório para possibilitar o </w:t>
-      </w:r>
-      <w:r>
-        <w:rPr>
-          <w:b/>
-          <w:bCs/>
-        </w:rPr>
-        <w:t>git add, git commit</w:t>
-      </w:r>
-      <w:r>
-        <w:t xml:space="preserve"> e por fim o </w:t>
-      </w:r>
-      <w:r>
-        <w:rPr>
-          <w:b/>
-          <w:bCs/>
-        </w:rPr>
-        <w:t>git push origin</w:t>
-      </w:r>
-      <w:r>
-        <w:t xml:space="preserve"> (</w:t>
-      </w:r>
-      <w:r>
-        <w:br/>
-      </w:r>
+      <w:proofErr w:type="spellEnd"/>
+      <w:r>
+        <w:rPr>
+          <w:rFonts w:ascii="Segoe UI" w:hAnsi="Segoe UI" w:cs="Segoe UI"/>
+          <w:color w:val="343A40"/>
+          <w:sz w:val="18"/>
+          <w:szCs w:val="18"/>
+          <w:shd w:val="clear" w:color="auto" w:fill="FFFFFF"/>
+        </w:rPr>
+        <w:t xml:space="preserve"> para compactar o diretório recentemente criado</w:t>
+      </w:r>
+      <w:r>
+        <w:rPr>
+          <w:rFonts w:ascii="Segoe UI" w:hAnsi="Segoe UI" w:cs="Segoe UI"/>
+          <w:color w:val="343A40"/>
+          <w:sz w:val="18"/>
+          <w:szCs w:val="18"/>
+          <w:shd w:val="clear" w:color="auto" w:fill="FFFFFF"/>
+        </w:rPr>
+        <w:t>,</w:t>
+      </w:r>
+      <w:r>
+        <w:rPr>
+          <w:rFonts w:ascii="Segoe UI" w:hAnsi="Segoe UI" w:cs="Segoe UI"/>
+          <w:color w:val="343A40"/>
+          <w:sz w:val="18"/>
+          <w:szCs w:val="18"/>
+          <w:shd w:val="clear" w:color="auto" w:fill="FFFFFF"/>
+        </w:rPr>
+        <w:t xml:space="preserve"> no formato tar.tgz.</w:t>
+      </w:r>
+    </w:p>
+    <w:p>
+      <w:pPr>
+        <w:rPr>
+          <w:rFonts w:ascii="Segoe UI" w:hAnsi="Segoe UI" w:cs="Segoe UI"/>
+          <w:color w:val="343A40"/>
+          <w:sz w:val="18"/>
+          <w:szCs w:val="18"/>
+          <w:shd w:val="clear" w:color="auto" w:fill="FFFFFF"/>
+        </w:rPr>
+      </w:pPr>
+    </w:p>
+    <w:p>
+      <w:pPr>
+        <w:rPr>
+          <w:rFonts w:ascii="Segoe UI" w:hAnsi="Segoe UI" w:cs="Segoe UI"/>
+          <w:color w:val="343A40"/>
+          <w:sz w:val="18"/>
+          <w:szCs w:val="18"/>
+          <w:shd w:val="clear" w:color="auto" w:fill="FFFFFF"/>
+        </w:rPr>
+      </w:pPr>
+    </w:p>
+    <w:p>
+      <w:pPr>
+        <w:rPr>
+          <w:rFonts w:ascii="Segoe UI" w:hAnsi="Segoe UI" w:cs="Segoe UI"/>
+          <w:color w:val="343A40"/>
+          <w:sz w:val="18"/>
+          <w:szCs w:val="18"/>
+          <w:shd w:val="clear" w:color="auto" w:fill="FFFFFF"/>
+        </w:rPr>
+      </w:pPr>
     </w:p>
     <w:p>
       <w:pPr>
@@ -4944,13 +6306,13 @@
           <w:noProof/>
         </w:rPr>
         <w:drawing>
-          <wp:anchor distT="0" distB="0" distL="114300" distR="114300" simplePos="0" relativeHeight="251660288" behindDoc="0" locked="0" layoutInCell="1" allowOverlap="1" wp14:anchorId="402D9BDB" wp14:editId="1D2083E4">
+          <wp:anchor distT="0" distB="0" distL="114300" distR="114300" simplePos="0" relativeHeight="251660288" behindDoc="0" locked="0" layoutInCell="1" allowOverlap="1" wp14:anchorId="402D9BDB" wp14:editId="4DDE6EC3">
             <wp:simplePos x="0" y="0"/>
-            <wp:positionH relativeFrom="column">
-              <wp:posOffset>-561224</wp:posOffset>
+            <wp:positionH relativeFrom="margin">
+              <wp:align>left</wp:align>
             </wp:positionH>
             <wp:positionV relativeFrom="paragraph">
-              <wp:posOffset>202853</wp:posOffset>
+              <wp:posOffset>164465</wp:posOffset>
             </wp:positionV>
             <wp:extent cx="5731510" cy="1312545"/>
             <wp:effectExtent l="0" t="0" r="2540" b="1905"/>
@@ -5028,19 +6390,33 @@
           <w:szCs w:val="40"/>
         </w:rPr>
       </w:pPr>
+    </w:p>
+    <w:p>
+      <w:pPr>
+        <w:pStyle w:val="Ttulo1"/>
+        <w:jc w:val="center"/>
+        <w:rPr>
+          <w:rFonts w:ascii="Myriad Pro" w:hAnsi="Myriad Pro"/>
+          <w:b/>
+          <w:bCs/>
+          <w:color w:val="auto"/>
+          <w:sz w:val="40"/>
+          <w:szCs w:val="40"/>
+        </w:rPr>
+      </w:pPr>
       <w:bookmarkStart w:id="8" w:name="_Toc155124875"/>
       <w:r>
         <w:rPr>
           <w:noProof/>
         </w:rPr>
         <w:drawing>
-          <wp:anchor distT="0" distB="0" distL="114300" distR="114300" simplePos="0" relativeHeight="251659264" behindDoc="0" locked="0" layoutInCell="1" allowOverlap="1" wp14:anchorId="7A8557E0" wp14:editId="118503E3">
+          <wp:anchor distT="0" distB="0" distL="114300" distR="114300" simplePos="0" relativeHeight="251659264" behindDoc="0" locked="0" layoutInCell="1" allowOverlap="1" wp14:anchorId="7A8557E0" wp14:editId="2906B496">
             <wp:simplePos x="0" y="0"/>
-            <wp:positionH relativeFrom="column">
-              <wp:posOffset>-539923</wp:posOffset>
+            <wp:positionH relativeFrom="margin">
+              <wp:align>left</wp:align>
             </wp:positionH>
             <wp:positionV relativeFrom="paragraph">
-              <wp:posOffset>589626</wp:posOffset>
+              <wp:posOffset>86995</wp:posOffset>
             </wp:positionV>
             <wp:extent cx="3921760" cy="4000500"/>
             <wp:effectExtent l="0" t="0" r="2540" b="0"/>
@@ -5161,20 +6537,6 @@
         </w:rPr>
       </w:pPr>
     </w:p>
-    <w:p>
-      <w:pPr>
-        <w:pStyle w:val="Ttulo1"/>
-        <w:jc w:val="center"/>
-        <w:rPr>
-          <w:rFonts w:ascii="Myriad Pro" w:hAnsi="Myriad Pro"/>
-          <w:b/>
-          <w:bCs/>
-          <w:color w:val="auto"/>
-          <w:sz w:val="40"/>
-          <w:szCs w:val="40"/>
-        </w:rPr>
-      </w:pPr>
-    </w:p>
     <w:p/>
     <w:p/>
     <w:p/>
@@ -5204,6 +6566,7 @@
     </w:p>
     <w:p>
       <w:r>
+        <w:lastRenderedPageBreak/>
         <w:t>De seguida para verificar os backu</w:t>
       </w:r>
       <w:r>
@@ -5234,7 +6597,15 @@
         <w:t>s</w:t>
       </w:r>
       <w:r>
-        <w:t xml:space="preserve"> que estão presentes na cloud. Faz os backups dos dias atuais e para terminar elimina os do ano passado seguindo as conduções. A mesma coisa acontece quando se verifica que há um ficheiro que no passado foi criado na última semana e copia caso a atual semana seja a última.</w:t>
+        <w:t xml:space="preserve"> que estão presentes na </w:t>
+      </w:r>
+      <w:proofErr w:type="spellStart"/>
+      <w:r>
+        <w:t>cloud</w:t>
+      </w:r>
+      <w:proofErr w:type="spellEnd"/>
+      <w:r>
+        <w:t>. Faz os backups dos dias atuais e para terminar elimina os do ano passado seguindo as conduções. A mesma coisa acontece quando se verifica que há um ficheiro que no passado foi criado na última semana e copia caso a atual semana seja a última.</w:t>
       </w:r>
     </w:p>
     <w:p>
@@ -5242,7 +6613,6 @@
         <w:rPr>
           <w:noProof/>
         </w:rPr>
-        <w:lastRenderedPageBreak/>
         <w:drawing>
           <wp:inline distT="0" distB="0" distL="0" distR="0" wp14:anchorId="69E28479" wp14:editId="74A6DD41">
             <wp:extent cx="5943600" cy="636270"/>
@@ -5282,7 +6652,15 @@
     </w:p>
     <w:p>
       <w:r>
-        <w:t>Para testar adicionamos a linha que esta acima representada ao ficheiro crontab.</w:t>
+        <w:t xml:space="preserve">Para testar adicionamos a linha que esta acima representada ao ficheiro </w:t>
+      </w:r>
+      <w:proofErr w:type="spellStart"/>
+      <w:r>
+        <w:t>crontab</w:t>
+      </w:r>
+      <w:proofErr w:type="spellEnd"/>
+      <w:r>
+        <w:t>.</w:t>
       </w:r>
     </w:p>
     <w:p>
@@ -5481,8 +6859,9 @@
           <w:szCs w:val="24"/>
           <w:shd w:val="clear" w:color="auto" w:fill="FFFFFF"/>
         </w:rPr>
-        <w:t>ta user storie pretende se que o utilizador seja informado de qualquer falha em relação a realização do backup, para isso foi necessári</w:t>
-      </w:r>
+        <w:t xml:space="preserve">ta </w:t>
+      </w:r>
+      <w:proofErr w:type="spellStart"/>
       <w:r>
         <w:rPr>
           <w:rFonts w:ascii="Times New Roman" w:hAnsi="Times New Roman" w:cs="Times New Roman"/>
@@ -5491,6 +6870,59 @@
           <w:szCs w:val="24"/>
           <w:shd w:val="clear" w:color="auto" w:fill="FFFFFF"/>
         </w:rPr>
+        <w:t>user</w:t>
+      </w:r>
+      <w:proofErr w:type="spellEnd"/>
+      <w:r>
+        <w:rPr>
+          <w:rFonts w:ascii="Times New Roman" w:hAnsi="Times New Roman" w:cs="Times New Roman"/>
+          <w:color w:val="343A40"/>
+          <w:sz w:val="24"/>
+          <w:szCs w:val="24"/>
+          <w:shd w:val="clear" w:color="auto" w:fill="FFFFFF"/>
+        </w:rPr>
+        <w:t xml:space="preserve"> </w:t>
+      </w:r>
+      <w:proofErr w:type="spellStart"/>
+      <w:r>
+        <w:rPr>
+          <w:rFonts w:ascii="Times New Roman" w:hAnsi="Times New Roman" w:cs="Times New Roman"/>
+          <w:color w:val="343A40"/>
+          <w:sz w:val="24"/>
+          <w:szCs w:val="24"/>
+          <w:shd w:val="clear" w:color="auto" w:fill="FFFFFF"/>
+        </w:rPr>
+        <w:t>stor</w:t>
+      </w:r>
+      <w:r>
+        <w:rPr>
+          <w:rFonts w:ascii="Times New Roman" w:hAnsi="Times New Roman" w:cs="Times New Roman"/>
+          <w:color w:val="343A40"/>
+          <w:sz w:val="24"/>
+          <w:szCs w:val="24"/>
+          <w:shd w:val="clear" w:color="auto" w:fill="FFFFFF"/>
+        </w:rPr>
+        <w:t>y</w:t>
+      </w:r>
+      <w:proofErr w:type="spellEnd"/>
+      <w:r>
+        <w:rPr>
+          <w:rFonts w:ascii="Times New Roman" w:hAnsi="Times New Roman" w:cs="Times New Roman"/>
+          <w:color w:val="343A40"/>
+          <w:sz w:val="24"/>
+          <w:szCs w:val="24"/>
+          <w:shd w:val="clear" w:color="auto" w:fill="FFFFFF"/>
+        </w:rPr>
+        <w:t xml:space="preserve"> pretende se que o utilizador seja informado de qualquer falha em relação a realização do backup, para isso foi necessári</w:t>
+      </w:r>
+      <w:r>
+        <w:rPr>
+          <w:rFonts w:ascii="Times New Roman" w:hAnsi="Times New Roman" w:cs="Times New Roman"/>
+          <w:color w:val="343A40"/>
+          <w:sz w:val="24"/>
+          <w:szCs w:val="24"/>
+          <w:shd w:val="clear" w:color="auto" w:fill="FFFFFF"/>
+        </w:rPr>
         <w:t>o</w:t>
       </w:r>
       <w:r>
@@ -5501,8 +6933,9 @@
           <w:szCs w:val="24"/>
           <w:shd w:val="clear" w:color="auto" w:fill="FFFFFF"/>
         </w:rPr>
-        <w:t xml:space="preserve"> editar o ficheiro /etc/rsyslog.conf e descomentar o facility cron.* acrescentando o facility cron.err e o seu devidamente ficheiro de log –/var/log/cron.err</w:t>
-      </w:r>
+        <w:t xml:space="preserve"> editar o ficheiro /</w:t>
+      </w:r>
+      <w:proofErr w:type="spellStart"/>
       <w:r>
         <w:rPr>
           <w:rFonts w:ascii="Times New Roman" w:hAnsi="Times New Roman" w:cs="Times New Roman"/>
@@ -5511,7 +6944,238 @@
           <w:szCs w:val="24"/>
           <w:shd w:val="clear" w:color="auto" w:fill="FFFFFF"/>
         </w:rPr>
-        <w:t>. Essas alterações garantirão que as mensagens de erro do cron sejas registadas no arquivo /var/log/cron.err e, assim, o admin será informado sobre algum erro.</w:t>
+        <w:t>etc</w:t>
+      </w:r>
+      <w:proofErr w:type="spellEnd"/>
+      <w:r>
+        <w:rPr>
+          <w:rFonts w:ascii="Times New Roman" w:hAnsi="Times New Roman" w:cs="Times New Roman"/>
+          <w:color w:val="343A40"/>
+          <w:sz w:val="24"/>
+          <w:szCs w:val="24"/>
+          <w:shd w:val="clear" w:color="auto" w:fill="FFFFFF"/>
+        </w:rPr>
+        <w:t>/</w:t>
+      </w:r>
+      <w:proofErr w:type="spellStart"/>
+      <w:r>
+        <w:rPr>
+          <w:rFonts w:ascii="Times New Roman" w:hAnsi="Times New Roman" w:cs="Times New Roman"/>
+          <w:color w:val="343A40"/>
+          <w:sz w:val="24"/>
+          <w:szCs w:val="24"/>
+          <w:shd w:val="clear" w:color="auto" w:fill="FFFFFF"/>
+        </w:rPr>
+        <w:t>rsyslog.conf</w:t>
+      </w:r>
+      <w:proofErr w:type="spellEnd"/>
+      <w:r>
+        <w:rPr>
+          <w:rFonts w:ascii="Times New Roman" w:hAnsi="Times New Roman" w:cs="Times New Roman"/>
+          <w:color w:val="343A40"/>
+          <w:sz w:val="24"/>
+          <w:szCs w:val="24"/>
+          <w:shd w:val="clear" w:color="auto" w:fill="FFFFFF"/>
+        </w:rPr>
+        <w:t xml:space="preserve"> e </w:t>
+      </w:r>
+      <w:proofErr w:type="spellStart"/>
+      <w:r>
+        <w:rPr>
+          <w:rFonts w:ascii="Times New Roman" w:hAnsi="Times New Roman" w:cs="Times New Roman"/>
+          <w:color w:val="343A40"/>
+          <w:sz w:val="24"/>
+          <w:szCs w:val="24"/>
+          <w:shd w:val="clear" w:color="auto" w:fill="FFFFFF"/>
+        </w:rPr>
+        <w:t>descomentar</w:t>
+      </w:r>
+      <w:proofErr w:type="spellEnd"/>
+      <w:r>
+        <w:rPr>
+          <w:rFonts w:ascii="Times New Roman" w:hAnsi="Times New Roman" w:cs="Times New Roman"/>
+          <w:color w:val="343A40"/>
+          <w:sz w:val="24"/>
+          <w:szCs w:val="24"/>
+          <w:shd w:val="clear" w:color="auto" w:fill="FFFFFF"/>
+        </w:rPr>
+        <w:t xml:space="preserve"> o </w:t>
+      </w:r>
+      <w:proofErr w:type="spellStart"/>
+      <w:r>
+        <w:rPr>
+          <w:rFonts w:ascii="Times New Roman" w:hAnsi="Times New Roman" w:cs="Times New Roman"/>
+          <w:color w:val="343A40"/>
+          <w:sz w:val="24"/>
+          <w:szCs w:val="24"/>
+          <w:shd w:val="clear" w:color="auto" w:fill="FFFFFF"/>
+        </w:rPr>
+        <w:t>facility</w:t>
+      </w:r>
+      <w:proofErr w:type="spellEnd"/>
+      <w:r>
+        <w:rPr>
+          <w:rFonts w:ascii="Times New Roman" w:hAnsi="Times New Roman" w:cs="Times New Roman"/>
+          <w:color w:val="343A40"/>
+          <w:sz w:val="24"/>
+          <w:szCs w:val="24"/>
+          <w:shd w:val="clear" w:color="auto" w:fill="FFFFFF"/>
+        </w:rPr>
+        <w:t xml:space="preserve"> cron.* acrescentando o </w:t>
+      </w:r>
+      <w:proofErr w:type="spellStart"/>
+      <w:r>
+        <w:rPr>
+          <w:rFonts w:ascii="Times New Roman" w:hAnsi="Times New Roman" w:cs="Times New Roman"/>
+          <w:color w:val="343A40"/>
+          <w:sz w:val="24"/>
+          <w:szCs w:val="24"/>
+          <w:shd w:val="clear" w:color="auto" w:fill="FFFFFF"/>
+        </w:rPr>
+        <w:t>facility</w:t>
+      </w:r>
+      <w:proofErr w:type="spellEnd"/>
+      <w:r>
+        <w:rPr>
+          <w:rFonts w:ascii="Times New Roman" w:hAnsi="Times New Roman" w:cs="Times New Roman"/>
+          <w:color w:val="343A40"/>
+          <w:sz w:val="24"/>
+          <w:szCs w:val="24"/>
+          <w:shd w:val="clear" w:color="auto" w:fill="FFFFFF"/>
+        </w:rPr>
+        <w:t xml:space="preserve"> </w:t>
+      </w:r>
+      <w:proofErr w:type="spellStart"/>
+      <w:r>
+        <w:rPr>
+          <w:rFonts w:ascii="Times New Roman" w:hAnsi="Times New Roman" w:cs="Times New Roman"/>
+          <w:color w:val="343A40"/>
+          <w:sz w:val="24"/>
+          <w:szCs w:val="24"/>
+          <w:shd w:val="clear" w:color="auto" w:fill="FFFFFF"/>
+        </w:rPr>
+        <w:t>cron.err</w:t>
+      </w:r>
+      <w:proofErr w:type="spellEnd"/>
+      <w:r>
+        <w:rPr>
+          <w:rFonts w:ascii="Times New Roman" w:hAnsi="Times New Roman" w:cs="Times New Roman"/>
+          <w:color w:val="343A40"/>
+          <w:sz w:val="24"/>
+          <w:szCs w:val="24"/>
+          <w:shd w:val="clear" w:color="auto" w:fill="FFFFFF"/>
+        </w:rPr>
+        <w:t xml:space="preserve"> e o seu devidamente ficheiro de log –/var/log/</w:t>
+      </w:r>
+      <w:proofErr w:type="spellStart"/>
+      <w:r>
+        <w:rPr>
+          <w:rFonts w:ascii="Times New Roman" w:hAnsi="Times New Roman" w:cs="Times New Roman"/>
+          <w:color w:val="343A40"/>
+          <w:sz w:val="24"/>
+          <w:szCs w:val="24"/>
+          <w:shd w:val="clear" w:color="auto" w:fill="FFFFFF"/>
+        </w:rPr>
+        <w:t>cron.err</w:t>
+      </w:r>
+      <w:proofErr w:type="spellEnd"/>
+      <w:r>
+        <w:rPr>
+          <w:rFonts w:ascii="Times New Roman" w:hAnsi="Times New Roman" w:cs="Times New Roman"/>
+          <w:color w:val="343A40"/>
+          <w:sz w:val="24"/>
+          <w:szCs w:val="24"/>
+          <w:shd w:val="clear" w:color="auto" w:fill="FFFFFF"/>
+        </w:rPr>
+        <w:t xml:space="preserve">. Essas alterações garantirão que as mensagens de erro do </w:t>
+      </w:r>
+      <w:proofErr w:type="spellStart"/>
+      <w:r>
+        <w:rPr>
+          <w:rFonts w:ascii="Times New Roman" w:hAnsi="Times New Roman" w:cs="Times New Roman"/>
+          <w:color w:val="343A40"/>
+          <w:sz w:val="24"/>
+          <w:szCs w:val="24"/>
+          <w:shd w:val="clear" w:color="auto" w:fill="FFFFFF"/>
+        </w:rPr>
+        <w:t>cron</w:t>
+      </w:r>
+      <w:proofErr w:type="spellEnd"/>
+      <w:r>
+        <w:rPr>
+          <w:rFonts w:ascii="Times New Roman" w:hAnsi="Times New Roman" w:cs="Times New Roman"/>
+          <w:color w:val="343A40"/>
+          <w:sz w:val="24"/>
+          <w:szCs w:val="24"/>
+          <w:shd w:val="clear" w:color="auto" w:fill="FFFFFF"/>
+        </w:rPr>
+        <w:t xml:space="preserve"> sejas </w:t>
+      </w:r>
+      <w:proofErr w:type="gramStart"/>
+      <w:r>
+        <w:rPr>
+          <w:rFonts w:ascii="Times New Roman" w:hAnsi="Times New Roman" w:cs="Times New Roman"/>
+          <w:color w:val="343A40"/>
+          <w:sz w:val="24"/>
+          <w:szCs w:val="24"/>
+          <w:shd w:val="clear" w:color="auto" w:fill="FFFFFF"/>
+        </w:rPr>
+        <w:t>registadas</w:t>
+      </w:r>
+      <w:proofErr w:type="gramEnd"/>
+      <w:r>
+        <w:rPr>
+          <w:rFonts w:ascii="Times New Roman" w:hAnsi="Times New Roman" w:cs="Times New Roman"/>
+          <w:color w:val="343A40"/>
+          <w:sz w:val="24"/>
+          <w:szCs w:val="24"/>
+          <w:shd w:val="clear" w:color="auto" w:fill="FFFFFF"/>
+        </w:rPr>
+        <w:t xml:space="preserve"> no arquivo /var/log/</w:t>
+      </w:r>
+      <w:proofErr w:type="spellStart"/>
+      <w:r>
+        <w:rPr>
+          <w:rFonts w:ascii="Times New Roman" w:hAnsi="Times New Roman" w:cs="Times New Roman"/>
+          <w:color w:val="343A40"/>
+          <w:sz w:val="24"/>
+          <w:szCs w:val="24"/>
+          <w:shd w:val="clear" w:color="auto" w:fill="FFFFFF"/>
+        </w:rPr>
+        <w:t>cron.err</w:t>
+      </w:r>
+      <w:proofErr w:type="spellEnd"/>
+      <w:r>
+        <w:rPr>
+          <w:rFonts w:ascii="Times New Roman" w:hAnsi="Times New Roman" w:cs="Times New Roman"/>
+          <w:color w:val="343A40"/>
+          <w:sz w:val="24"/>
+          <w:szCs w:val="24"/>
+          <w:shd w:val="clear" w:color="auto" w:fill="FFFFFF"/>
+        </w:rPr>
+        <w:t xml:space="preserve"> e, assim, o </w:t>
+      </w:r>
+      <w:proofErr w:type="spellStart"/>
+      <w:r>
+        <w:rPr>
+          <w:rFonts w:ascii="Times New Roman" w:hAnsi="Times New Roman" w:cs="Times New Roman"/>
+          <w:color w:val="343A40"/>
+          <w:sz w:val="24"/>
+          <w:szCs w:val="24"/>
+          <w:shd w:val="clear" w:color="auto" w:fill="FFFFFF"/>
+        </w:rPr>
+        <w:t>admin</w:t>
+      </w:r>
+      <w:proofErr w:type="spellEnd"/>
+      <w:r>
+        <w:rPr>
+          <w:rFonts w:ascii="Times New Roman" w:hAnsi="Times New Roman" w:cs="Times New Roman"/>
+          <w:color w:val="343A40"/>
+          <w:sz w:val="24"/>
+          <w:szCs w:val="24"/>
+          <w:shd w:val="clear" w:color="auto" w:fill="FFFFFF"/>
+        </w:rPr>
+        <w:t xml:space="preserve"> será informado sobre algum erro.</w:t>
       </w:r>
     </w:p>
     <w:p>
@@ -5581,14 +7245,50 @@
           <w:sz w:val="24"/>
           <w:szCs w:val="24"/>
         </w:rPr>
-        <w:t xml:space="preserve">De seguida, fomos ao ficheiro /etc/profile onde acrescentou-se uma variável com o uso de wc -l com o objetivo de imprimir o </w:t>
-      </w:r>
+        <w:t>De seguida, fomos ao ficheiro /</w:t>
+      </w:r>
+      <w:proofErr w:type="spellStart"/>
       <w:r>
         <w:rPr>
           <w:rFonts w:ascii="Times New Roman" w:hAnsi="Times New Roman" w:cs="Times New Roman"/>
           <w:sz w:val="24"/>
           <w:szCs w:val="24"/>
         </w:rPr>
+        <w:t>etc</w:t>
+      </w:r>
+      <w:proofErr w:type="spellEnd"/>
+      <w:r>
+        <w:rPr>
+          <w:rFonts w:ascii="Times New Roman" w:hAnsi="Times New Roman" w:cs="Times New Roman"/>
+          <w:sz w:val="24"/>
+          <w:szCs w:val="24"/>
+        </w:rPr>
+        <w:t>/</w:t>
+      </w:r>
+      <w:proofErr w:type="spellStart"/>
+      <w:r>
+        <w:rPr>
+          <w:rFonts w:ascii="Times New Roman" w:hAnsi="Times New Roman" w:cs="Times New Roman"/>
+          <w:sz w:val="24"/>
+          <w:szCs w:val="24"/>
+        </w:rPr>
+        <w:t>profile</w:t>
+      </w:r>
+      <w:proofErr w:type="spellEnd"/>
+      <w:r>
+        <w:rPr>
+          <w:rFonts w:ascii="Times New Roman" w:hAnsi="Times New Roman" w:cs="Times New Roman"/>
+          <w:sz w:val="24"/>
+          <w:szCs w:val="24"/>
+        </w:rPr>
+        <w:t xml:space="preserve"> onde acrescentou-se uma variável com o uso de wc -l com o objetivo de imprimir o </w:t>
+      </w:r>
+      <w:r>
+        <w:rPr>
+          <w:rFonts w:ascii="Times New Roman" w:hAnsi="Times New Roman" w:cs="Times New Roman"/>
+          <w:sz w:val="24"/>
+          <w:szCs w:val="24"/>
+        </w:rPr>
         <w:t>número</w:t>
       </w:r>
       <w:r>
@@ -5614,7 +7314,25 @@
           <w:sz w:val="24"/>
           <w:szCs w:val="24"/>
         </w:rPr>
-        <w:t>Para acabar, adicionamos também uma condição para imprimir o conteúdo do ficheiro cron.err.</w:t>
+        <w:t xml:space="preserve">Para acabar, adicionamos também uma condição para imprimir o conteúdo do ficheiro </w:t>
+      </w:r>
+      <w:proofErr w:type="spellStart"/>
+      <w:r>
+        <w:rPr>
+          <w:rFonts w:ascii="Times New Roman" w:hAnsi="Times New Roman" w:cs="Times New Roman"/>
+          <w:sz w:val="24"/>
+          <w:szCs w:val="24"/>
+        </w:rPr>
+        <w:t>cron.err</w:t>
+      </w:r>
+      <w:proofErr w:type="spellEnd"/>
+      <w:r>
+        <w:rPr>
+          <w:rFonts w:ascii="Times New Roman" w:hAnsi="Times New Roman" w:cs="Times New Roman"/>
+          <w:sz w:val="24"/>
+          <w:szCs w:val="24"/>
+        </w:rPr>
+        <w:t>.</w:t>
       </w:r>
     </w:p>
     <w:p>
@@ -5765,7 +7483,90 @@
           <w:szCs w:val="18"/>
           <w14:ligatures w14:val="none"/>
         </w:rPr>
-        <w:t>Para começar esta user storie em primeiro criamos o arquivo de backup_and_retention.sh e colocamos este conteúdo para excluir os backups com mais de 7 dias… e damos permissão a este ficheiro através do comando chmod +x backup_and_retention.sh</w:t>
+        <w:t xml:space="preserve">Para começar esta </w:t>
+      </w:r>
+      <w:proofErr w:type="spellStart"/>
+      <w:r>
+        <w:rPr>
+          <w:rFonts w:ascii="Segoe UI" w:eastAsia="Times New Roman" w:hAnsi="Segoe UI" w:cs="Segoe UI"/>
+          <w:color w:val="343A40"/>
+          <w:kern w:val="0"/>
+          <w:sz w:val="18"/>
+          <w:szCs w:val="18"/>
+          <w14:ligatures w14:val="none"/>
+        </w:rPr>
+        <w:t>user</w:t>
+      </w:r>
+      <w:proofErr w:type="spellEnd"/>
+      <w:r>
+        <w:rPr>
+          <w:rFonts w:ascii="Segoe UI" w:eastAsia="Times New Roman" w:hAnsi="Segoe UI" w:cs="Segoe UI"/>
+          <w:color w:val="343A40"/>
+          <w:kern w:val="0"/>
+          <w:sz w:val="18"/>
+          <w:szCs w:val="18"/>
+          <w14:ligatures w14:val="none"/>
+        </w:rPr>
+        <w:t xml:space="preserve"> </w:t>
+      </w:r>
+      <w:proofErr w:type="spellStart"/>
+      <w:r>
+        <w:rPr>
+          <w:rFonts w:ascii="Segoe UI" w:eastAsia="Times New Roman" w:hAnsi="Segoe UI" w:cs="Segoe UI"/>
+          <w:color w:val="343A40"/>
+          <w:kern w:val="0"/>
+          <w:sz w:val="18"/>
+          <w:szCs w:val="18"/>
+          <w14:ligatures w14:val="none"/>
+        </w:rPr>
+        <w:t>sto</w:t>
+      </w:r>
+      <w:r>
+        <w:rPr>
+          <w:rFonts w:ascii="Segoe UI" w:eastAsia="Times New Roman" w:hAnsi="Segoe UI" w:cs="Segoe UI"/>
+          <w:color w:val="343A40"/>
+          <w:kern w:val="0"/>
+          <w:sz w:val="18"/>
+          <w:szCs w:val="18"/>
+          <w14:ligatures w14:val="none"/>
+        </w:rPr>
+        <w:t>ry</w:t>
+      </w:r>
+      <w:proofErr w:type="spellEnd"/>
+      <w:r>
+        <w:rPr>
+          <w:rFonts w:ascii="Segoe UI" w:eastAsia="Times New Roman" w:hAnsi="Segoe UI" w:cs="Segoe UI"/>
+          <w:color w:val="343A40"/>
+          <w:kern w:val="0"/>
+          <w:sz w:val="18"/>
+          <w:szCs w:val="18"/>
+          <w14:ligatures w14:val="none"/>
+        </w:rPr>
+        <w:t xml:space="preserve"> em primeiro criamos o arquivo de backup_and_retention.sh e colocamos este conteúdo para excluir os backups com mais de 7 dias… e damos permissão a este ficheiro através do comando </w:t>
+      </w:r>
+      <w:proofErr w:type="spellStart"/>
+      <w:r>
+        <w:rPr>
+          <w:rFonts w:ascii="Segoe UI" w:eastAsia="Times New Roman" w:hAnsi="Segoe UI" w:cs="Segoe UI"/>
+          <w:color w:val="343A40"/>
+          <w:kern w:val="0"/>
+          <w:sz w:val="18"/>
+          <w:szCs w:val="18"/>
+          <w14:ligatures w14:val="none"/>
+        </w:rPr>
+        <w:t>chmod</w:t>
+      </w:r>
+      <w:proofErr w:type="spellEnd"/>
+      <w:r>
+        <w:rPr>
+          <w:rFonts w:ascii="Segoe UI" w:eastAsia="Times New Roman" w:hAnsi="Segoe UI" w:cs="Segoe UI"/>
+          <w:color w:val="343A40"/>
+          <w:kern w:val="0"/>
+          <w:sz w:val="18"/>
+          <w:szCs w:val="18"/>
+          <w14:ligatures w14:val="none"/>
+        </w:rPr>
+        <w:t xml:space="preserve"> +x backup_and_retention.sh</w:t>
       </w:r>
     </w:p>
     <w:p>
@@ -6024,7 +7825,51 @@
           <w:szCs w:val="18"/>
           <w:shd w:val="clear" w:color="auto" w:fill="FFFFFF"/>
         </w:rPr>
-        <w:t>Como administrador da organização quero que me seja apresentado um BIA (Business Impact Analysis) da solução final, adaptando se e onde aplicável o(s) risco(s) identificados no sprint anterior</w:t>
+        <w:t xml:space="preserve">Como administrador da organização quero que me seja apresentado um BIA (Business </w:t>
+      </w:r>
+      <w:proofErr w:type="spellStart"/>
+      <w:r>
+        <w:rPr>
+          <w:rFonts w:ascii="Segoe UI" w:hAnsi="Segoe UI" w:cs="Segoe UI"/>
+          <w:color w:val="343A40"/>
+          <w:sz w:val="18"/>
+          <w:szCs w:val="18"/>
+          <w:shd w:val="clear" w:color="auto" w:fill="FFFFFF"/>
+        </w:rPr>
+        <w:t>Impact</w:t>
+      </w:r>
+      <w:proofErr w:type="spellEnd"/>
+      <w:r>
+        <w:rPr>
+          <w:rFonts w:ascii="Segoe UI" w:hAnsi="Segoe UI" w:cs="Segoe UI"/>
+          <w:color w:val="343A40"/>
+          <w:sz w:val="18"/>
+          <w:szCs w:val="18"/>
+          <w:shd w:val="clear" w:color="auto" w:fill="FFFFFF"/>
+        </w:rPr>
+        <w:t xml:space="preserve"> </w:t>
+      </w:r>
+      <w:proofErr w:type="spellStart"/>
+      <w:r>
+        <w:rPr>
+          <w:rFonts w:ascii="Segoe UI" w:hAnsi="Segoe UI" w:cs="Segoe UI"/>
+          <w:color w:val="343A40"/>
+          <w:sz w:val="18"/>
+          <w:szCs w:val="18"/>
+          <w:shd w:val="clear" w:color="auto" w:fill="FFFFFF"/>
+        </w:rPr>
+        <w:t>Analysis</w:t>
+      </w:r>
+      <w:proofErr w:type="spellEnd"/>
+      <w:r>
+        <w:rPr>
+          <w:rFonts w:ascii="Segoe UI" w:hAnsi="Segoe UI" w:cs="Segoe UI"/>
+          <w:color w:val="343A40"/>
+          <w:sz w:val="18"/>
+          <w:szCs w:val="18"/>
+          <w:shd w:val="clear" w:color="auto" w:fill="FFFFFF"/>
+        </w:rPr>
+        <w:t>) da solução final, adaptando se e onde aplicável o(s) risco(s) identificados no sprint anterior</w:t>
       </w:r>
     </w:p>
     <w:p>
@@ -6061,12 +7906,91 @@
           <w:bdr w:val="none" w:sz="0" w:space="0" w:color="auto" w:frame="1"/>
           <w14:ligatures w14:val="none"/>
         </w:rPr>
-        <w:t>Para fazermos o Bussiness Impact Analysis (BIA) do nosso projeto, abordamos essencialmente dois tópicos sendo estes os valores de risco dos módulos e o nível de criticidade</w:t>
+        <w:t xml:space="preserve">Para fazermos o </w:t>
+      </w:r>
+      <w:proofErr w:type="spellStart"/>
+      <w:r>
+        <w:rPr>
+          <w:rFonts w:ascii="Segoe UI" w:eastAsia="Times New Roman" w:hAnsi="Segoe UI" w:cs="Segoe UI"/>
+          <w:color w:val="1F1F1F"/>
+          <w:kern w:val="0"/>
+          <w:sz w:val="18"/>
+          <w:szCs w:val="18"/>
+          <w:bdr w:val="none" w:sz="0" w:space="0" w:color="auto" w:frame="1"/>
+          <w14:ligatures w14:val="none"/>
+        </w:rPr>
+        <w:t>Bussiness</w:t>
+      </w:r>
+      <w:proofErr w:type="spellEnd"/>
+      <w:r>
+        <w:rPr>
+          <w:rFonts w:ascii="Segoe UI" w:eastAsia="Times New Roman" w:hAnsi="Segoe UI" w:cs="Segoe UI"/>
+          <w:color w:val="1F1F1F"/>
+          <w:kern w:val="0"/>
+          <w:sz w:val="18"/>
+          <w:szCs w:val="18"/>
+          <w:bdr w:val="none" w:sz="0" w:space="0" w:color="auto" w:frame="1"/>
+          <w14:ligatures w14:val="none"/>
+        </w:rPr>
+        <w:t xml:space="preserve"> </w:t>
+      </w:r>
+      <w:proofErr w:type="spellStart"/>
+      <w:r>
+        <w:rPr>
+          <w:rFonts w:ascii="Segoe UI" w:eastAsia="Times New Roman" w:hAnsi="Segoe UI" w:cs="Segoe UI"/>
+          <w:color w:val="1F1F1F"/>
+          <w:kern w:val="0"/>
+          <w:sz w:val="18"/>
+          <w:szCs w:val="18"/>
+          <w:bdr w:val="none" w:sz="0" w:space="0" w:color="auto" w:frame="1"/>
+          <w14:ligatures w14:val="none"/>
+        </w:rPr>
+        <w:t>Impact</w:t>
+      </w:r>
+      <w:proofErr w:type="spellEnd"/>
+      <w:r>
+        <w:rPr>
+          <w:rFonts w:ascii="Segoe UI" w:eastAsia="Times New Roman" w:hAnsi="Segoe UI" w:cs="Segoe UI"/>
+          <w:color w:val="1F1F1F"/>
+          <w:kern w:val="0"/>
+          <w:sz w:val="18"/>
+          <w:szCs w:val="18"/>
+          <w:bdr w:val="none" w:sz="0" w:space="0" w:color="auto" w:frame="1"/>
+          <w14:ligatures w14:val="none"/>
+        </w:rPr>
+        <w:t xml:space="preserve"> </w:t>
+      </w:r>
+      <w:proofErr w:type="spellStart"/>
+      <w:r>
+        <w:rPr>
+          <w:rFonts w:ascii="Segoe UI" w:eastAsia="Times New Roman" w:hAnsi="Segoe UI" w:cs="Segoe UI"/>
+          <w:color w:val="1F1F1F"/>
+          <w:kern w:val="0"/>
+          <w:sz w:val="18"/>
+          <w:szCs w:val="18"/>
+          <w:bdr w:val="none" w:sz="0" w:space="0" w:color="auto" w:frame="1"/>
+          <w14:ligatures w14:val="none"/>
+        </w:rPr>
+        <w:t>Analysis</w:t>
+      </w:r>
+      <w:proofErr w:type="spellEnd"/>
+      <w:r>
+        <w:rPr>
+          <w:rFonts w:ascii="Segoe UI" w:eastAsia="Times New Roman" w:hAnsi="Segoe UI" w:cs="Segoe UI"/>
+          <w:color w:val="1F1F1F"/>
+          <w:kern w:val="0"/>
+          <w:sz w:val="18"/>
+          <w:szCs w:val="18"/>
+          <w:bdr w:val="none" w:sz="0" w:space="0" w:color="auto" w:frame="1"/>
+          <w14:ligatures w14:val="none"/>
+        </w:rPr>
+        <w:t xml:space="preserve"> (BIA) do nosso projeto, abordamos essencialmente dois tópicos sendo estes os valores de risco dos módulos e o nível de criticidade</w:t>
       </w:r>
     </w:p>
     <w:p>
       <w:pPr>
         <w:spacing w:before="360" w:after="360" w:line="360" w:lineRule="atLeast"/>
+        <w:ind w:left="720" w:hanging="720"/>
         <w:rPr>
           <w:rFonts w:ascii="Segoe UI" w:eastAsia="Times New Roman" w:hAnsi="Segoe UI" w:cs="Segoe UI"/>
           <w:color w:val="1F1F1F"/>
@@ -7427,8 +9351,18 @@
                 <w:sz w:val="18"/>
                 <w:szCs w:val="18"/>
               </w:rPr>
-              <w:t>Muito Baixo</w:t>
-            </w:r>
+              <w:t xml:space="preserve">Muito </w:t>
+            </w:r>
+            <w:proofErr w:type="gramStart"/>
+            <w:r>
+              <w:rPr>
+                <w:rFonts w:ascii="Segoe UI" w:hAnsi="Segoe UI" w:cs="Segoe UI"/>
+                <w:sz w:val="18"/>
+                <w:szCs w:val="18"/>
+              </w:rPr>
+              <w:t>Baixo</w:t>
+            </w:r>
+            <w:proofErr w:type="gramEnd"/>
           </w:p>
         </w:tc>
       </w:tr>
@@ -7604,7 +9538,29 @@
           <w:szCs w:val="24"/>
           <w14:ligatures w14:val="none"/>
         </w:rPr>
-        <w:t>Autorização de acesso: Este tópico, foca se em limitar o acesso dos utilizadores as funcionalidades que necessitam consoante a sua função. Cada user tem um atributo que define a role do mesmo, condicionando assim as funcionalidades</w:t>
+        <w:t xml:space="preserve">Autorização de acesso: Este tópico, foca se em limitar o acesso dos utilizadores as funcionalidades que necessitam consoante a sua função. Cada </w:t>
+      </w:r>
+      <w:proofErr w:type="spellStart"/>
+      <w:r>
+        <w:rPr>
+          <w:rFonts w:ascii="Times New Roman" w:eastAsia="Times New Roman" w:hAnsi="Times New Roman" w:cs="Times New Roman"/>
+          <w:kern w:val="0"/>
+          <w:sz w:val="24"/>
+          <w:szCs w:val="24"/>
+          <w14:ligatures w14:val="none"/>
+        </w:rPr>
+        <w:t>user</w:t>
+      </w:r>
+      <w:proofErr w:type="spellEnd"/>
+      <w:r>
+        <w:rPr>
+          <w:rFonts w:ascii="Times New Roman" w:eastAsia="Times New Roman" w:hAnsi="Times New Roman" w:cs="Times New Roman"/>
+          <w:kern w:val="0"/>
+          <w:sz w:val="24"/>
+          <w:szCs w:val="24"/>
+          <w14:ligatures w14:val="none"/>
+        </w:rPr>
+        <w:t xml:space="preserve"> tem um atributo que define a role do mesmo, condicionando assim as funcionalidades</w:t>
       </w:r>
     </w:p>
     <w:p>
@@ -7691,8 +9647,18 @@
           <w:sz w:val="24"/>
           <w:szCs w:val="24"/>
         </w:rPr>
-        <w:t>Não utilizar a conta de outro user</w:t>
-      </w:r>
+        <w:t xml:space="preserve">Não utilizar a conta de outro </w:t>
+      </w:r>
+      <w:proofErr w:type="spellStart"/>
+      <w:r>
+        <w:rPr>
+          <w:rFonts w:ascii="Times New Roman" w:eastAsia="Calibri" w:hAnsi="Times New Roman" w:cs="Times New Roman"/>
+          <w:sz w:val="24"/>
+          <w:szCs w:val="24"/>
+        </w:rPr>
+        <w:t>user</w:t>
+      </w:r>
+      <w:proofErr w:type="spellEnd"/>
     </w:p>
     <w:p>
       <w:pPr>
@@ -7716,8 +9682,18 @@
           <w:sz w:val="24"/>
           <w:szCs w:val="24"/>
         </w:rPr>
-        <w:t>Na ocorrência de algum problema técnico, informar um admin</w:t>
-      </w:r>
+        <w:t xml:space="preserve">Na ocorrência de algum problema técnico, informar um </w:t>
+      </w:r>
+      <w:proofErr w:type="spellStart"/>
+      <w:r>
+        <w:rPr>
+          <w:rFonts w:ascii="Times New Roman" w:eastAsia="Calibri" w:hAnsi="Times New Roman" w:cs="Times New Roman"/>
+          <w:sz w:val="24"/>
+          <w:szCs w:val="24"/>
+        </w:rPr>
+        <w:t>admin</w:t>
+      </w:r>
+      <w:proofErr w:type="spellEnd"/>
     </w:p>
     <w:p>
       <w:pPr>
@@ -7814,7 +9790,29 @@
           <w:szCs w:val="18"/>
           <w:shd w:val="clear" w:color="auto" w:fill="FFFFFF"/>
         </w:rPr>
-        <w:t>Como administrador da organização quero que seja implementado de forma justificada um sistema de clustering entre os sistemas que implementam o SPA</w:t>
+        <w:t xml:space="preserve">Como administrador da organização quero que seja implementado de forma justificada um sistema de </w:t>
+      </w:r>
+      <w:proofErr w:type="spellStart"/>
+      <w:r>
+        <w:rPr>
+          <w:rFonts w:ascii="Segoe UI" w:hAnsi="Segoe UI" w:cs="Segoe UI"/>
+          <w:color w:val="343A40"/>
+          <w:sz w:val="18"/>
+          <w:szCs w:val="18"/>
+          <w:shd w:val="clear" w:color="auto" w:fill="FFFFFF"/>
+        </w:rPr>
+        <w:t>clustering</w:t>
+      </w:r>
+      <w:proofErr w:type="spellEnd"/>
+      <w:r>
+        <w:rPr>
+          <w:rFonts w:ascii="Segoe UI" w:hAnsi="Segoe UI" w:cs="Segoe UI"/>
+          <w:color w:val="343A40"/>
+          <w:sz w:val="18"/>
+          <w:szCs w:val="18"/>
+          <w:shd w:val="clear" w:color="auto" w:fill="FFFFFF"/>
+        </w:rPr>
+        <w:t xml:space="preserve"> entre os sistemas que implementam o SPA</w:t>
       </w:r>
     </w:p>
     <w:p>
@@ -7897,7 +9895,29 @@
           <w:szCs w:val="18"/>
           <w:shd w:val="clear" w:color="auto" w:fill="FFFFFF"/>
         </w:rPr>
-        <w:t xml:space="preserve">Para configurar este cluster, decidimos utilizar o HAProxy, este é usado para mudar a </w:t>
+        <w:t xml:space="preserve">Para configurar este cluster, decidimos utilizar o </w:t>
+      </w:r>
+      <w:proofErr w:type="spellStart"/>
+      <w:r>
+        <w:rPr>
+          <w:rFonts w:ascii="Segoe UI" w:hAnsi="Segoe UI" w:cs="Segoe UI"/>
+          <w:color w:val="343A40"/>
+          <w:sz w:val="18"/>
+          <w:szCs w:val="18"/>
+          <w:shd w:val="clear" w:color="auto" w:fill="FFFFFF"/>
+        </w:rPr>
+        <w:t>HAProxy</w:t>
+      </w:r>
+      <w:proofErr w:type="spellEnd"/>
+      <w:r>
+        <w:rPr>
+          <w:rFonts w:ascii="Segoe UI" w:hAnsi="Segoe UI" w:cs="Segoe UI"/>
+          <w:color w:val="343A40"/>
+          <w:sz w:val="18"/>
+          <w:szCs w:val="18"/>
+          <w:shd w:val="clear" w:color="auto" w:fill="FFFFFF"/>
+        </w:rPr>
+        <w:t xml:space="preserve">, este é usado para mudar a </w:t>
       </w:r>
       <w:r>
         <w:rPr>
@@ -7941,6 +9961,7 @@
         <w:lastRenderedPageBreak/>
         <w:t xml:space="preserve">Para começar </w:t>
       </w:r>
+      <w:proofErr w:type="gramStart"/>
       <w:r>
         <w:rPr>
           <w:rFonts w:ascii="Segoe UI" w:hAnsi="Segoe UI" w:cs="Segoe UI"/>
@@ -7951,26 +9972,227 @@
         </w:rPr>
         <w:t>instala-mos</w:t>
       </w:r>
-      <w:r>
-        <w:rPr>
-          <w:rFonts w:ascii="Segoe UI" w:hAnsi="Segoe UI" w:cs="Segoe UI"/>
-          <w:color w:val="343A40"/>
-          <w:sz w:val="18"/>
-          <w:szCs w:val="18"/>
-          <w:shd w:val="clear" w:color="auto" w:fill="FFFFFF"/>
-        </w:rPr>
-        <w:t xml:space="preserve"> o HAProxy através do sudo apt install haproxy, de seguida temos de nos dirigir ao ficheiro de configuração do HAProxy através do comando: </w:t>
-      </w:r>
-      <w:r>
-        <w:rPr>
-          <w:rFonts w:ascii="Segoe UI" w:hAnsi="Segoe UI" w:cs="Segoe UI"/>
-          <w:color w:val="343A40"/>
-          <w:sz w:val="18"/>
-          <w:szCs w:val="18"/>
-          <w:shd w:val="clear" w:color="auto" w:fill="FFFFFF"/>
-        </w:rPr>
-        <w:t>sudo nano /etc/haproxy/haproxy.cfg</w:t>
-      </w:r>
+      <w:proofErr w:type="gramEnd"/>
+      <w:r>
+        <w:rPr>
+          <w:rFonts w:ascii="Segoe UI" w:hAnsi="Segoe UI" w:cs="Segoe UI"/>
+          <w:color w:val="343A40"/>
+          <w:sz w:val="18"/>
+          <w:szCs w:val="18"/>
+          <w:shd w:val="clear" w:color="auto" w:fill="FFFFFF"/>
+        </w:rPr>
+        <w:t xml:space="preserve"> o </w:t>
+      </w:r>
+      <w:proofErr w:type="spellStart"/>
+      <w:r>
+        <w:rPr>
+          <w:rFonts w:ascii="Segoe UI" w:hAnsi="Segoe UI" w:cs="Segoe UI"/>
+          <w:color w:val="343A40"/>
+          <w:sz w:val="18"/>
+          <w:szCs w:val="18"/>
+          <w:shd w:val="clear" w:color="auto" w:fill="FFFFFF"/>
+        </w:rPr>
+        <w:t>HAProxy</w:t>
+      </w:r>
+      <w:proofErr w:type="spellEnd"/>
+      <w:r>
+        <w:rPr>
+          <w:rFonts w:ascii="Segoe UI" w:hAnsi="Segoe UI" w:cs="Segoe UI"/>
+          <w:color w:val="343A40"/>
+          <w:sz w:val="18"/>
+          <w:szCs w:val="18"/>
+          <w:shd w:val="clear" w:color="auto" w:fill="FFFFFF"/>
+        </w:rPr>
+        <w:t xml:space="preserve"> através do </w:t>
+      </w:r>
+      <w:proofErr w:type="spellStart"/>
+      <w:r>
+        <w:rPr>
+          <w:rFonts w:ascii="Segoe UI" w:hAnsi="Segoe UI" w:cs="Segoe UI"/>
+          <w:color w:val="343A40"/>
+          <w:sz w:val="18"/>
+          <w:szCs w:val="18"/>
+          <w:shd w:val="clear" w:color="auto" w:fill="FFFFFF"/>
+        </w:rPr>
+        <w:t>sudo</w:t>
+      </w:r>
+      <w:proofErr w:type="spellEnd"/>
+      <w:r>
+        <w:rPr>
+          <w:rFonts w:ascii="Segoe UI" w:hAnsi="Segoe UI" w:cs="Segoe UI"/>
+          <w:color w:val="343A40"/>
+          <w:sz w:val="18"/>
+          <w:szCs w:val="18"/>
+          <w:shd w:val="clear" w:color="auto" w:fill="FFFFFF"/>
+        </w:rPr>
+        <w:t xml:space="preserve"> </w:t>
+      </w:r>
+      <w:proofErr w:type="spellStart"/>
+      <w:r>
+        <w:rPr>
+          <w:rFonts w:ascii="Segoe UI" w:hAnsi="Segoe UI" w:cs="Segoe UI"/>
+          <w:color w:val="343A40"/>
+          <w:sz w:val="18"/>
+          <w:szCs w:val="18"/>
+          <w:shd w:val="clear" w:color="auto" w:fill="FFFFFF"/>
+        </w:rPr>
+        <w:t>apt</w:t>
+      </w:r>
+      <w:proofErr w:type="spellEnd"/>
+      <w:r>
+        <w:rPr>
+          <w:rFonts w:ascii="Segoe UI" w:hAnsi="Segoe UI" w:cs="Segoe UI"/>
+          <w:color w:val="343A40"/>
+          <w:sz w:val="18"/>
+          <w:szCs w:val="18"/>
+          <w:shd w:val="clear" w:color="auto" w:fill="FFFFFF"/>
+        </w:rPr>
+        <w:t xml:space="preserve"> </w:t>
+      </w:r>
+      <w:proofErr w:type="spellStart"/>
+      <w:r>
+        <w:rPr>
+          <w:rFonts w:ascii="Segoe UI" w:hAnsi="Segoe UI" w:cs="Segoe UI"/>
+          <w:color w:val="343A40"/>
+          <w:sz w:val="18"/>
+          <w:szCs w:val="18"/>
+          <w:shd w:val="clear" w:color="auto" w:fill="FFFFFF"/>
+        </w:rPr>
+        <w:t>install</w:t>
+      </w:r>
+      <w:proofErr w:type="spellEnd"/>
+      <w:r>
+        <w:rPr>
+          <w:rFonts w:ascii="Segoe UI" w:hAnsi="Segoe UI" w:cs="Segoe UI"/>
+          <w:color w:val="343A40"/>
+          <w:sz w:val="18"/>
+          <w:szCs w:val="18"/>
+          <w:shd w:val="clear" w:color="auto" w:fill="FFFFFF"/>
+        </w:rPr>
+        <w:t xml:space="preserve"> </w:t>
+      </w:r>
+      <w:proofErr w:type="spellStart"/>
+      <w:r>
+        <w:rPr>
+          <w:rFonts w:ascii="Segoe UI" w:hAnsi="Segoe UI" w:cs="Segoe UI"/>
+          <w:color w:val="343A40"/>
+          <w:sz w:val="18"/>
+          <w:szCs w:val="18"/>
+          <w:shd w:val="clear" w:color="auto" w:fill="FFFFFF"/>
+        </w:rPr>
+        <w:t>haproxy</w:t>
+      </w:r>
+      <w:proofErr w:type="spellEnd"/>
+      <w:r>
+        <w:rPr>
+          <w:rFonts w:ascii="Segoe UI" w:hAnsi="Segoe UI" w:cs="Segoe UI"/>
+          <w:color w:val="343A40"/>
+          <w:sz w:val="18"/>
+          <w:szCs w:val="18"/>
+          <w:shd w:val="clear" w:color="auto" w:fill="FFFFFF"/>
+        </w:rPr>
+        <w:t xml:space="preserve">, de seguida temos de nos dirigir ao ficheiro de configuração do </w:t>
+      </w:r>
+      <w:proofErr w:type="spellStart"/>
+      <w:r>
+        <w:rPr>
+          <w:rFonts w:ascii="Segoe UI" w:hAnsi="Segoe UI" w:cs="Segoe UI"/>
+          <w:color w:val="343A40"/>
+          <w:sz w:val="18"/>
+          <w:szCs w:val="18"/>
+          <w:shd w:val="clear" w:color="auto" w:fill="FFFFFF"/>
+        </w:rPr>
+        <w:t>HAProxy</w:t>
+      </w:r>
+      <w:proofErr w:type="spellEnd"/>
+      <w:r>
+        <w:rPr>
+          <w:rFonts w:ascii="Segoe UI" w:hAnsi="Segoe UI" w:cs="Segoe UI"/>
+          <w:color w:val="343A40"/>
+          <w:sz w:val="18"/>
+          <w:szCs w:val="18"/>
+          <w:shd w:val="clear" w:color="auto" w:fill="FFFFFF"/>
+        </w:rPr>
+        <w:t xml:space="preserve"> através do comando: </w:t>
+      </w:r>
+      <w:proofErr w:type="spellStart"/>
+      <w:r>
+        <w:rPr>
+          <w:rFonts w:ascii="Segoe UI" w:hAnsi="Segoe UI" w:cs="Segoe UI"/>
+          <w:color w:val="343A40"/>
+          <w:sz w:val="18"/>
+          <w:szCs w:val="18"/>
+          <w:shd w:val="clear" w:color="auto" w:fill="FFFFFF"/>
+        </w:rPr>
+        <w:t>sudo</w:t>
+      </w:r>
+      <w:proofErr w:type="spellEnd"/>
+      <w:r>
+        <w:rPr>
+          <w:rFonts w:ascii="Segoe UI" w:hAnsi="Segoe UI" w:cs="Segoe UI"/>
+          <w:color w:val="343A40"/>
+          <w:sz w:val="18"/>
+          <w:szCs w:val="18"/>
+          <w:shd w:val="clear" w:color="auto" w:fill="FFFFFF"/>
+        </w:rPr>
+        <w:t xml:space="preserve"> nano /</w:t>
+      </w:r>
+      <w:proofErr w:type="spellStart"/>
+      <w:r>
+        <w:rPr>
+          <w:rFonts w:ascii="Segoe UI" w:hAnsi="Segoe UI" w:cs="Segoe UI"/>
+          <w:color w:val="343A40"/>
+          <w:sz w:val="18"/>
+          <w:szCs w:val="18"/>
+          <w:shd w:val="clear" w:color="auto" w:fill="FFFFFF"/>
+        </w:rPr>
+        <w:t>etc</w:t>
+      </w:r>
+      <w:proofErr w:type="spellEnd"/>
+      <w:r>
+        <w:rPr>
+          <w:rFonts w:ascii="Segoe UI" w:hAnsi="Segoe UI" w:cs="Segoe UI"/>
+          <w:color w:val="343A40"/>
+          <w:sz w:val="18"/>
+          <w:szCs w:val="18"/>
+          <w:shd w:val="clear" w:color="auto" w:fill="FFFFFF"/>
+        </w:rPr>
+        <w:t>/</w:t>
+      </w:r>
+      <w:proofErr w:type="spellStart"/>
+      <w:r>
+        <w:rPr>
+          <w:rFonts w:ascii="Segoe UI" w:hAnsi="Segoe UI" w:cs="Segoe UI"/>
+          <w:color w:val="343A40"/>
+          <w:sz w:val="18"/>
+          <w:szCs w:val="18"/>
+          <w:shd w:val="clear" w:color="auto" w:fill="FFFFFF"/>
+        </w:rPr>
+        <w:t>haproxy</w:t>
+      </w:r>
+      <w:proofErr w:type="spellEnd"/>
+      <w:r>
+        <w:rPr>
+          <w:rFonts w:ascii="Segoe UI" w:hAnsi="Segoe UI" w:cs="Segoe UI"/>
+          <w:color w:val="343A40"/>
+          <w:sz w:val="18"/>
+          <w:szCs w:val="18"/>
+          <w:shd w:val="clear" w:color="auto" w:fill="FFFFFF"/>
+        </w:rPr>
+        <w:t>/</w:t>
+      </w:r>
+      <w:proofErr w:type="spellStart"/>
+      <w:r>
+        <w:rPr>
+          <w:rFonts w:ascii="Segoe UI" w:hAnsi="Segoe UI" w:cs="Segoe UI"/>
+          <w:color w:val="343A40"/>
+          <w:sz w:val="18"/>
+          <w:szCs w:val="18"/>
+          <w:shd w:val="clear" w:color="auto" w:fill="FFFFFF"/>
+        </w:rPr>
+        <w:t>haproxy.cfg</w:t>
+      </w:r>
+      <w:proofErr w:type="spellEnd"/>
     </w:p>
     <w:p>
       <w:pPr>
@@ -8170,7 +10392,29 @@
           <w:szCs w:val="18"/>
           <w14:ligatures w14:val="none"/>
         </w:rPr>
-        <w:t>Como administrador de sistemas quero que o administrador tenha um acesso SSH à maquina virtual, apenas por certificado, sem recurso a password</w:t>
+        <w:t xml:space="preserve">Como administrador de sistemas quero que o administrador tenha um acesso SSH à </w:t>
+      </w:r>
+      <w:r>
+        <w:rPr>
+          <w:rFonts w:ascii="Segoe UI" w:eastAsia="Times New Roman" w:hAnsi="Segoe UI" w:cs="Segoe UI"/>
+          <w:color w:val="343A40"/>
+          <w:kern w:val="0"/>
+          <w:sz w:val="18"/>
+          <w:szCs w:val="18"/>
+          <w14:ligatures w14:val="none"/>
+        </w:rPr>
+        <w:t>máquina</w:t>
+      </w:r>
+      <w:r>
+        <w:rPr>
+          <w:rFonts w:ascii="Segoe UI" w:eastAsia="Times New Roman" w:hAnsi="Segoe UI" w:cs="Segoe UI"/>
+          <w:color w:val="343A40"/>
+          <w:kern w:val="0"/>
+          <w:sz w:val="18"/>
+          <w:szCs w:val="18"/>
+          <w14:ligatures w14:val="none"/>
+        </w:rPr>
+        <w:t xml:space="preserve"> virtual, apenas por certificado, sem recurso a password</w:t>
       </w:r>
     </w:p>
     <w:p>
@@ -8203,14 +10447,185 @@
           <w:szCs w:val="24"/>
           <w14:ligatures w14:val="none"/>
         </w:rPr>
-        <w:t xml:space="preserve">Para começar esta user storie acedemos ao ficheiro </w:t>
+        <w:t xml:space="preserve">Para começar esta </w:t>
+      </w:r>
+      <w:proofErr w:type="spellStart"/>
+      <w:r>
+        <w:rPr>
+          <w:rFonts w:ascii="Times New Roman" w:eastAsia="Times New Roman" w:hAnsi="Times New Roman" w:cs="Times New Roman"/>
+          <w:color w:val="343A40"/>
+          <w:kern w:val="0"/>
+          <w:sz w:val="24"/>
+          <w:szCs w:val="24"/>
+          <w14:ligatures w14:val="none"/>
+        </w:rPr>
+        <w:t>user</w:t>
+      </w:r>
+      <w:proofErr w:type="spellEnd"/>
+      <w:r>
+        <w:rPr>
+          <w:rFonts w:ascii="Times New Roman" w:eastAsia="Times New Roman" w:hAnsi="Times New Roman" w:cs="Times New Roman"/>
+          <w:color w:val="343A40"/>
+          <w:kern w:val="0"/>
+          <w:sz w:val="24"/>
+          <w:szCs w:val="24"/>
+          <w14:ligatures w14:val="none"/>
+        </w:rPr>
+        <w:t xml:space="preserve"> </w:t>
+      </w:r>
+      <w:proofErr w:type="spellStart"/>
+      <w:r>
+        <w:rPr>
+          <w:rFonts w:ascii="Times New Roman" w:eastAsia="Times New Roman" w:hAnsi="Times New Roman" w:cs="Times New Roman"/>
+          <w:color w:val="343A40"/>
+          <w:kern w:val="0"/>
+          <w:sz w:val="24"/>
+          <w:szCs w:val="24"/>
+          <w14:ligatures w14:val="none"/>
+        </w:rPr>
+        <w:t>sto</w:t>
+      </w:r>
+      <w:r>
+        <w:rPr>
+          <w:rFonts w:ascii="Times New Roman" w:eastAsia="Times New Roman" w:hAnsi="Times New Roman" w:cs="Times New Roman"/>
+          <w:color w:val="343A40"/>
+          <w:kern w:val="0"/>
+          <w:sz w:val="24"/>
+          <w:szCs w:val="24"/>
+          <w14:ligatures w14:val="none"/>
+        </w:rPr>
+        <w:t>ry</w:t>
+      </w:r>
+      <w:proofErr w:type="spellEnd"/>
+      <w:r>
+        <w:rPr>
+          <w:rFonts w:ascii="Times New Roman" w:eastAsia="Times New Roman" w:hAnsi="Times New Roman" w:cs="Times New Roman"/>
+          <w:color w:val="343A40"/>
+          <w:kern w:val="0"/>
+          <w:sz w:val="24"/>
+          <w:szCs w:val="24"/>
+          <w14:ligatures w14:val="none"/>
+        </w:rPr>
+        <w:t xml:space="preserve"> acedemos ao ficheiro </w:t>
       </w:r>
       <w:r>
         <w:rPr>
           <w:i/>
           <w:iCs/>
         </w:rPr>
-        <w:t>/etc/ssh/sshd_config onde se alterou o PermitRootLogin como yes para ser possível fazer login do root através de um user remoto.</w:t>
+        <w:t>/</w:t>
+      </w:r>
+      <w:proofErr w:type="spellStart"/>
+      <w:r>
+        <w:rPr>
+          <w:i/>
+          <w:iCs/>
+        </w:rPr>
+        <w:t>etc</w:t>
+      </w:r>
+      <w:proofErr w:type="spellEnd"/>
+      <w:r>
+        <w:rPr>
+          <w:i/>
+          <w:iCs/>
+        </w:rPr>
+        <w:t>/</w:t>
+      </w:r>
+      <w:proofErr w:type="spellStart"/>
+      <w:r>
+        <w:rPr>
+          <w:i/>
+          <w:iCs/>
+        </w:rPr>
+        <w:t>ssh</w:t>
+      </w:r>
+      <w:proofErr w:type="spellEnd"/>
+      <w:r>
+        <w:rPr>
+          <w:i/>
+          <w:iCs/>
+        </w:rPr>
+        <w:t>/</w:t>
+      </w:r>
+      <w:proofErr w:type="spellStart"/>
+      <w:r>
+        <w:rPr>
+          <w:i/>
+          <w:iCs/>
+        </w:rPr>
+        <w:t>sshd_config</w:t>
+      </w:r>
+      <w:proofErr w:type="spellEnd"/>
+      <w:r>
+        <w:rPr>
+          <w:i/>
+          <w:iCs/>
+        </w:rPr>
+        <w:t xml:space="preserve"> onde se alterou o </w:t>
+      </w:r>
+      <w:proofErr w:type="spellStart"/>
+      <w:r>
+        <w:rPr>
+          <w:i/>
+          <w:iCs/>
+        </w:rPr>
+        <w:t>PermitRootLogin</w:t>
+      </w:r>
+      <w:proofErr w:type="spellEnd"/>
+      <w:r>
+        <w:rPr>
+          <w:i/>
+          <w:iCs/>
+        </w:rPr>
+        <w:t xml:space="preserve"> como </w:t>
+      </w:r>
+      <w:proofErr w:type="spellStart"/>
+      <w:r>
+        <w:rPr>
+          <w:i/>
+          <w:iCs/>
+        </w:rPr>
+        <w:t>yes</w:t>
+      </w:r>
+      <w:proofErr w:type="spellEnd"/>
+      <w:r>
+        <w:rPr>
+          <w:i/>
+          <w:iCs/>
+        </w:rPr>
+        <w:t xml:space="preserve"> para ser possível fazer login do </w:t>
+      </w:r>
+      <w:proofErr w:type="spellStart"/>
+      <w:r>
+        <w:rPr>
+          <w:i/>
+          <w:iCs/>
+        </w:rPr>
+        <w:t>root</w:t>
+      </w:r>
+      <w:proofErr w:type="spellEnd"/>
+      <w:r>
+        <w:rPr>
+          <w:i/>
+          <w:iCs/>
+        </w:rPr>
+        <w:t xml:space="preserve"> através de um </w:t>
+      </w:r>
+      <w:proofErr w:type="spellStart"/>
+      <w:r>
+        <w:rPr>
+          <w:i/>
+          <w:iCs/>
+        </w:rPr>
+        <w:t>user</w:t>
+      </w:r>
+      <w:proofErr w:type="spellEnd"/>
+      <w:r>
+        <w:rPr>
+          <w:i/>
+          <w:iCs/>
+        </w:rPr>
+        <w:t xml:space="preserve"> remoto.</w:t>
       </w:r>
     </w:p>
     <w:p>
@@ -8328,7 +10743,55 @@
           <w:szCs w:val="24"/>
           <w14:ligatures w14:val="none"/>
         </w:rPr>
-        <w:t>Após isso, criamos um file keys_authorized onde estão especificadas as chaves SSH que podem ser usadas pelo root.</w:t>
+        <w:t xml:space="preserve">Após isso, criamos um file </w:t>
+      </w:r>
+      <w:proofErr w:type="spellStart"/>
+      <w:r>
+        <w:rPr>
+          <w:rFonts w:ascii="Times New Roman" w:eastAsia="Times New Roman" w:hAnsi="Times New Roman" w:cs="Times New Roman"/>
+          <w:color w:val="343A40"/>
+          <w:kern w:val="0"/>
+          <w:sz w:val="24"/>
+          <w:szCs w:val="24"/>
+          <w14:ligatures w14:val="none"/>
+        </w:rPr>
+        <w:t>keys_authorized</w:t>
+      </w:r>
+      <w:proofErr w:type="spellEnd"/>
+      <w:r>
+        <w:rPr>
+          <w:rFonts w:ascii="Times New Roman" w:eastAsia="Times New Roman" w:hAnsi="Times New Roman" w:cs="Times New Roman"/>
+          <w:color w:val="343A40"/>
+          <w:kern w:val="0"/>
+          <w:sz w:val="24"/>
+          <w:szCs w:val="24"/>
+          <w14:ligatures w14:val="none"/>
+        </w:rPr>
+        <w:t xml:space="preserve"> onde estão especificadas as chaves SSH que podem ser usadas pelo </w:t>
+      </w:r>
+      <w:proofErr w:type="spellStart"/>
+      <w:r>
+        <w:rPr>
+          <w:rFonts w:ascii="Times New Roman" w:eastAsia="Times New Roman" w:hAnsi="Times New Roman" w:cs="Times New Roman"/>
+          <w:color w:val="343A40"/>
+          <w:kern w:val="0"/>
+          <w:sz w:val="24"/>
+          <w:szCs w:val="24"/>
+          <w14:ligatures w14:val="none"/>
+        </w:rPr>
+        <w:t>root</w:t>
+      </w:r>
+      <w:proofErr w:type="spellEnd"/>
+      <w:r>
+        <w:rPr>
+          <w:rFonts w:ascii="Times New Roman" w:eastAsia="Times New Roman" w:hAnsi="Times New Roman" w:cs="Times New Roman"/>
+          <w:color w:val="343A40"/>
+          <w:kern w:val="0"/>
+          <w:sz w:val="24"/>
+          <w:szCs w:val="24"/>
+          <w14:ligatures w14:val="none"/>
+        </w:rPr>
+        <w:t>.</w:t>
       </w:r>
     </w:p>
     <w:p>
@@ -8365,7 +10828,31 @@
           <w:szCs w:val="24"/>
           <w14:ligatures w14:val="none"/>
         </w:rPr>
-        <w:t xml:space="preserve">Relativamente ao Windows o primeiro passo foi executar o comando ssh-keygen para </w:t>
+        <w:t xml:space="preserve">Relativamente ao Windows o primeiro passo foi executar o comando </w:t>
+      </w:r>
+      <w:proofErr w:type="spellStart"/>
+      <w:r>
+        <w:rPr>
+          <w:rFonts w:ascii="Times New Roman" w:eastAsia="Times New Roman" w:hAnsi="Times New Roman" w:cs="Times New Roman"/>
+          <w:color w:val="343A40"/>
+          <w:kern w:val="0"/>
+          <w:sz w:val="24"/>
+          <w:szCs w:val="24"/>
+          <w14:ligatures w14:val="none"/>
+        </w:rPr>
+        <w:t>ssh-keygen</w:t>
+      </w:r>
+      <w:proofErr w:type="spellEnd"/>
+      <w:r>
+        <w:rPr>
+          <w:rFonts w:ascii="Times New Roman" w:eastAsia="Times New Roman" w:hAnsi="Times New Roman" w:cs="Times New Roman"/>
+          <w:color w:val="343A40"/>
+          <w:kern w:val="0"/>
+          <w:sz w:val="24"/>
+          <w:szCs w:val="24"/>
+          <w14:ligatures w14:val="none"/>
+        </w:rPr>
+        <w:t xml:space="preserve"> para </w:t>
       </w:r>
       <w:r>
         <w:rPr>
@@ -8387,7 +10874,31 @@
           <w:szCs w:val="24"/>
           <w14:ligatures w14:val="none"/>
         </w:rPr>
-        <w:t xml:space="preserve"> pares de chaves de ssh para dar login.</w:t>
+        <w:t xml:space="preserve"> pares de chaves de </w:t>
+      </w:r>
+      <w:proofErr w:type="spellStart"/>
+      <w:r>
+        <w:rPr>
+          <w:rFonts w:ascii="Times New Roman" w:eastAsia="Times New Roman" w:hAnsi="Times New Roman" w:cs="Times New Roman"/>
+          <w:color w:val="343A40"/>
+          <w:kern w:val="0"/>
+          <w:sz w:val="24"/>
+          <w:szCs w:val="24"/>
+          <w14:ligatures w14:val="none"/>
+        </w:rPr>
+        <w:t>ssh</w:t>
+      </w:r>
+      <w:proofErr w:type="spellEnd"/>
+      <w:r>
+        <w:rPr>
+          <w:rFonts w:ascii="Times New Roman" w:eastAsia="Times New Roman" w:hAnsi="Times New Roman" w:cs="Times New Roman"/>
+          <w:color w:val="343A40"/>
+          <w:kern w:val="0"/>
+          <w:sz w:val="24"/>
+          <w:szCs w:val="24"/>
+          <w14:ligatures w14:val="none"/>
+        </w:rPr>
+        <w:t xml:space="preserve"> para dar login.</w:t>
       </w:r>
     </w:p>
     <w:p>
@@ -8434,7 +10945,31 @@
           <w:szCs w:val="24"/>
           <w14:ligatures w14:val="none"/>
         </w:rPr>
-        <w:t xml:space="preserve"> do ssh onde estavam dois ficheiros das chaves, um publico e um privado. Abriu se o ficheiro publico id_rsa.pub e copiou se a chave.</w:t>
+        <w:t xml:space="preserve"> do </w:t>
+      </w:r>
+      <w:proofErr w:type="spellStart"/>
+      <w:r>
+        <w:rPr>
+          <w:rFonts w:ascii="Times New Roman" w:eastAsia="Times New Roman" w:hAnsi="Times New Roman" w:cs="Times New Roman"/>
+          <w:color w:val="343A40"/>
+          <w:kern w:val="0"/>
+          <w:sz w:val="24"/>
+          <w:szCs w:val="24"/>
+          <w14:ligatures w14:val="none"/>
+        </w:rPr>
+        <w:t>ssh</w:t>
+      </w:r>
+      <w:proofErr w:type="spellEnd"/>
+      <w:r>
+        <w:rPr>
+          <w:rFonts w:ascii="Times New Roman" w:eastAsia="Times New Roman" w:hAnsi="Times New Roman" w:cs="Times New Roman"/>
+          <w:color w:val="343A40"/>
+          <w:kern w:val="0"/>
+          <w:sz w:val="24"/>
+          <w:szCs w:val="24"/>
+          <w14:ligatures w14:val="none"/>
+        </w:rPr>
+        <w:t xml:space="preserve"> onde estavam dois ficheiros das chaves, um publico e um privado. Abriu se o ficheiro publico id_rsa.pub e copiou se a chave.</w:t>
       </w:r>
     </w:p>
     <w:p>
@@ -8493,8 +11028,21 @@
           <w:szCs w:val="24"/>
           <w14:ligatures w14:val="none"/>
         </w:rPr>
-        <w:t xml:space="preserve"> a chave que copiamos no ficheiro do ssh</w:t>
-      </w:r>
+        <w:t xml:space="preserve"> a chave que copiamos no ficheiro do </w:t>
+      </w:r>
+      <w:proofErr w:type="spellStart"/>
+      <w:r>
+        <w:rPr>
+          <w:rFonts w:ascii="Times New Roman" w:eastAsia="Times New Roman" w:hAnsi="Times New Roman" w:cs="Times New Roman"/>
+          <w:color w:val="343A40"/>
+          <w:kern w:val="0"/>
+          <w:sz w:val="24"/>
+          <w:szCs w:val="24"/>
+          <w14:ligatures w14:val="none"/>
+        </w:rPr>
+        <w:t>ssh</w:t>
+      </w:r>
+      <w:proofErr w:type="spellEnd"/>
       <w:r>
         <w:rPr>
           <w:rFonts w:ascii="Times New Roman" w:eastAsia="Times New Roman" w:hAnsi="Times New Roman" w:cs="Times New Roman"/>
@@ -8637,8 +11185,9 @@
           <w:szCs w:val="18"/>
           <w14:ligatures w14:val="none"/>
         </w:rPr>
-        <w:t xml:space="preserve">Por fim demos logout na </w:t>
-      </w:r>
+        <w:t xml:space="preserve">Por fim demos </w:t>
+      </w:r>
+      <w:proofErr w:type="spellStart"/>
       <w:r>
         <w:rPr>
           <w:rFonts w:ascii="Segoe UI" w:eastAsia="Times New Roman" w:hAnsi="Segoe UI" w:cs="Segoe UI"/>
@@ -8648,8 +11197,33 @@
           <w:szCs w:val="18"/>
           <w14:ligatures w14:val="none"/>
         </w:rPr>
+        <w:t>logout</w:t>
+      </w:r>
+      <w:proofErr w:type="spellEnd"/>
+      <w:r>
+        <w:rPr>
+          <w:rFonts w:ascii="Segoe UI" w:eastAsia="Times New Roman" w:hAnsi="Segoe UI" w:cs="Segoe UI"/>
+          <w:color w:val="343A40"/>
+          <w:kern w:val="0"/>
+          <w:sz w:val="18"/>
+          <w:szCs w:val="18"/>
+          <w14:ligatures w14:val="none"/>
+        </w:rPr>
+        <w:t xml:space="preserve"> na </w:t>
+      </w:r>
+      <w:proofErr w:type="gramStart"/>
+      <w:r>
+        <w:rPr>
+          <w:rFonts w:ascii="Segoe UI" w:eastAsia="Times New Roman" w:hAnsi="Segoe UI" w:cs="Segoe UI"/>
+          <w:color w:val="343A40"/>
+          <w:kern w:val="0"/>
+          <w:sz w:val="18"/>
+          <w:szCs w:val="18"/>
+          <w14:ligatures w14:val="none"/>
+        </w:rPr>
         <w:t>maquina</w:t>
       </w:r>
+      <w:proofErr w:type="gramEnd"/>
       <w:r>
         <w:rPr>
           <w:rFonts w:ascii="Segoe UI" w:eastAsia="Times New Roman" w:hAnsi="Segoe UI" w:cs="Segoe UI"/>
@@ -8718,28 +11292,104 @@
           <w:szCs w:val="18"/>
           <w:shd w:val="clear" w:color="auto" w:fill="FFFFFF"/>
         </w:rPr>
-        <w:t>Como administrador de sistemas quero que para agilização entre as várias equipas seja criada uma partilha pública de ficheiros, formato SMB/CIFS  ou NFS .</w:t>
-      </w:r>
-    </w:p>
-    <w:p>
-      <w:pPr>
-        <w:rPr>
-          <w:rFonts w:ascii="Segoe UI" w:hAnsi="Segoe UI" w:cs="Segoe UI"/>
-          <w:color w:val="343A40"/>
-          <w:sz w:val="18"/>
-          <w:szCs w:val="18"/>
-          <w:shd w:val="clear" w:color="auto" w:fill="FFFFFF"/>
-        </w:rPr>
-      </w:pPr>
-      <w:r>
-        <w:rPr>
-          <w:rFonts w:ascii="Segoe UI" w:hAnsi="Segoe UI" w:cs="Segoe UI"/>
-          <w:color w:val="343A40"/>
-          <w:sz w:val="18"/>
-          <w:szCs w:val="18"/>
-          <w:shd w:val="clear" w:color="auto" w:fill="FFFFFF"/>
-        </w:rPr>
-        <w:t xml:space="preserve">Para a realização desta user storie o primeiro passo foi a instalação do samba na </w:t>
+        <w:t>Como administrador de sistemas quero que para agilização entre as várias equipas seja criada uma partilha pública de ficheiros, formato SMB/</w:t>
+      </w:r>
+      <w:proofErr w:type="gramStart"/>
+      <w:r>
+        <w:rPr>
+          <w:rFonts w:ascii="Segoe UI" w:hAnsi="Segoe UI" w:cs="Segoe UI"/>
+          <w:color w:val="343A40"/>
+          <w:sz w:val="18"/>
+          <w:szCs w:val="18"/>
+          <w:shd w:val="clear" w:color="auto" w:fill="FFFFFF"/>
+        </w:rPr>
+        <w:t>CIFS  ou</w:t>
+      </w:r>
+      <w:proofErr w:type="gramEnd"/>
+      <w:r>
+        <w:rPr>
+          <w:rFonts w:ascii="Segoe UI" w:hAnsi="Segoe UI" w:cs="Segoe UI"/>
+          <w:color w:val="343A40"/>
+          <w:sz w:val="18"/>
+          <w:szCs w:val="18"/>
+          <w:shd w:val="clear" w:color="auto" w:fill="FFFFFF"/>
+        </w:rPr>
+        <w:t xml:space="preserve"> NFS .</w:t>
+      </w:r>
+    </w:p>
+    <w:p>
+      <w:pPr>
+        <w:rPr>
+          <w:rFonts w:ascii="Segoe UI" w:hAnsi="Segoe UI" w:cs="Segoe UI"/>
+          <w:color w:val="343A40"/>
+          <w:sz w:val="18"/>
+          <w:szCs w:val="18"/>
+          <w:shd w:val="clear" w:color="auto" w:fill="FFFFFF"/>
+        </w:rPr>
+      </w:pPr>
+      <w:r>
+        <w:rPr>
+          <w:rFonts w:ascii="Segoe UI" w:hAnsi="Segoe UI" w:cs="Segoe UI"/>
+          <w:color w:val="343A40"/>
+          <w:sz w:val="18"/>
+          <w:szCs w:val="18"/>
+          <w:shd w:val="clear" w:color="auto" w:fill="FFFFFF"/>
+        </w:rPr>
+        <w:t xml:space="preserve">Para a realização desta </w:t>
+      </w:r>
+      <w:proofErr w:type="spellStart"/>
+      <w:r>
+        <w:rPr>
+          <w:rFonts w:ascii="Segoe UI" w:hAnsi="Segoe UI" w:cs="Segoe UI"/>
+          <w:color w:val="343A40"/>
+          <w:sz w:val="18"/>
+          <w:szCs w:val="18"/>
+          <w:shd w:val="clear" w:color="auto" w:fill="FFFFFF"/>
+        </w:rPr>
+        <w:t>user</w:t>
+      </w:r>
+      <w:proofErr w:type="spellEnd"/>
+      <w:r>
+        <w:rPr>
+          <w:rFonts w:ascii="Segoe UI" w:hAnsi="Segoe UI" w:cs="Segoe UI"/>
+          <w:color w:val="343A40"/>
+          <w:sz w:val="18"/>
+          <w:szCs w:val="18"/>
+          <w:shd w:val="clear" w:color="auto" w:fill="FFFFFF"/>
+        </w:rPr>
+        <w:t xml:space="preserve"> </w:t>
+      </w:r>
+      <w:proofErr w:type="spellStart"/>
+      <w:r>
+        <w:rPr>
+          <w:rFonts w:ascii="Segoe UI" w:hAnsi="Segoe UI" w:cs="Segoe UI"/>
+          <w:color w:val="343A40"/>
+          <w:sz w:val="18"/>
+          <w:szCs w:val="18"/>
+          <w:shd w:val="clear" w:color="auto" w:fill="FFFFFF"/>
+        </w:rPr>
+        <w:t>stor</w:t>
+      </w:r>
+      <w:r>
+        <w:rPr>
+          <w:rFonts w:ascii="Segoe UI" w:hAnsi="Segoe UI" w:cs="Segoe UI"/>
+          <w:color w:val="343A40"/>
+          <w:sz w:val="18"/>
+          <w:szCs w:val="18"/>
+          <w:shd w:val="clear" w:color="auto" w:fill="FFFFFF"/>
+        </w:rPr>
+        <w:t>y</w:t>
+      </w:r>
+      <w:proofErr w:type="spellEnd"/>
+      <w:r>
+        <w:rPr>
+          <w:rFonts w:ascii="Segoe UI" w:hAnsi="Segoe UI" w:cs="Segoe UI"/>
+          <w:color w:val="343A40"/>
+          <w:sz w:val="18"/>
+          <w:szCs w:val="18"/>
+          <w:shd w:val="clear" w:color="auto" w:fill="FFFFFF"/>
+        </w:rPr>
+        <w:t xml:space="preserve"> o primeiro passo foi a instalação do samba na </w:t>
       </w:r>
       <w:r>
         <w:rPr>
@@ -8759,7 +11409,51 @@
           <w:szCs w:val="18"/>
           <w:shd w:val="clear" w:color="auto" w:fill="FFFFFF"/>
         </w:rPr>
-        <w:t xml:space="preserve"> virtual através do comando sudo apt-get samba.</w:t>
+        <w:t xml:space="preserve"> virtual através do comando </w:t>
+      </w:r>
+      <w:proofErr w:type="spellStart"/>
+      <w:r>
+        <w:rPr>
+          <w:rFonts w:ascii="Segoe UI" w:hAnsi="Segoe UI" w:cs="Segoe UI"/>
+          <w:color w:val="343A40"/>
+          <w:sz w:val="18"/>
+          <w:szCs w:val="18"/>
+          <w:shd w:val="clear" w:color="auto" w:fill="FFFFFF"/>
+        </w:rPr>
+        <w:t>sudo</w:t>
+      </w:r>
+      <w:proofErr w:type="spellEnd"/>
+      <w:r>
+        <w:rPr>
+          <w:rFonts w:ascii="Segoe UI" w:hAnsi="Segoe UI" w:cs="Segoe UI"/>
+          <w:color w:val="343A40"/>
+          <w:sz w:val="18"/>
+          <w:szCs w:val="18"/>
+          <w:shd w:val="clear" w:color="auto" w:fill="FFFFFF"/>
+        </w:rPr>
+        <w:t xml:space="preserve"> </w:t>
+      </w:r>
+      <w:proofErr w:type="spellStart"/>
+      <w:r>
+        <w:rPr>
+          <w:rFonts w:ascii="Segoe UI" w:hAnsi="Segoe UI" w:cs="Segoe UI"/>
+          <w:color w:val="343A40"/>
+          <w:sz w:val="18"/>
+          <w:szCs w:val="18"/>
+          <w:shd w:val="clear" w:color="auto" w:fill="FFFFFF"/>
+        </w:rPr>
+        <w:t>apt-get</w:t>
+      </w:r>
+      <w:proofErr w:type="spellEnd"/>
+      <w:r>
+        <w:rPr>
+          <w:rFonts w:ascii="Segoe UI" w:hAnsi="Segoe UI" w:cs="Segoe UI"/>
+          <w:color w:val="343A40"/>
+          <w:sz w:val="18"/>
+          <w:szCs w:val="18"/>
+          <w:shd w:val="clear" w:color="auto" w:fill="FFFFFF"/>
+        </w:rPr>
+        <w:t xml:space="preserve"> samba.</w:t>
       </w:r>
     </w:p>
     <w:p>
@@ -8776,7 +11470,73 @@
           <w:szCs w:val="18"/>
           <w:shd w:val="clear" w:color="auto" w:fill="FFFFFF"/>
         </w:rPr>
-        <w:t xml:space="preserve">De seguida acedemos ao ficheiro smb.conf, através do comando nano /etc/samba/smb.conf e adicionamos uma secção de compartilhamento </w:t>
+        <w:t xml:space="preserve">De seguida acedemos ao ficheiro </w:t>
+      </w:r>
+      <w:proofErr w:type="spellStart"/>
+      <w:r>
+        <w:rPr>
+          <w:rFonts w:ascii="Segoe UI" w:hAnsi="Segoe UI" w:cs="Segoe UI"/>
+          <w:color w:val="343A40"/>
+          <w:sz w:val="18"/>
+          <w:szCs w:val="18"/>
+          <w:shd w:val="clear" w:color="auto" w:fill="FFFFFF"/>
+        </w:rPr>
+        <w:t>smb.conf</w:t>
+      </w:r>
+      <w:proofErr w:type="spellEnd"/>
+      <w:r>
+        <w:rPr>
+          <w:rFonts w:ascii="Segoe UI" w:hAnsi="Segoe UI" w:cs="Segoe UI"/>
+          <w:color w:val="343A40"/>
+          <w:sz w:val="18"/>
+          <w:szCs w:val="18"/>
+          <w:shd w:val="clear" w:color="auto" w:fill="FFFFFF"/>
+        </w:rPr>
+        <w:t>, através do comando nano /</w:t>
+      </w:r>
+      <w:proofErr w:type="spellStart"/>
+      <w:r>
+        <w:rPr>
+          <w:rFonts w:ascii="Segoe UI" w:hAnsi="Segoe UI" w:cs="Segoe UI"/>
+          <w:color w:val="343A40"/>
+          <w:sz w:val="18"/>
+          <w:szCs w:val="18"/>
+          <w:shd w:val="clear" w:color="auto" w:fill="FFFFFF"/>
+        </w:rPr>
+        <w:t>etc</w:t>
+      </w:r>
+      <w:proofErr w:type="spellEnd"/>
+      <w:r>
+        <w:rPr>
+          <w:rFonts w:ascii="Segoe UI" w:hAnsi="Segoe UI" w:cs="Segoe UI"/>
+          <w:color w:val="343A40"/>
+          <w:sz w:val="18"/>
+          <w:szCs w:val="18"/>
+          <w:shd w:val="clear" w:color="auto" w:fill="FFFFFF"/>
+        </w:rPr>
+        <w:t>/samba/</w:t>
+      </w:r>
+      <w:proofErr w:type="spellStart"/>
+      <w:r>
+        <w:rPr>
+          <w:rFonts w:ascii="Segoe UI" w:hAnsi="Segoe UI" w:cs="Segoe UI"/>
+          <w:color w:val="343A40"/>
+          <w:sz w:val="18"/>
+          <w:szCs w:val="18"/>
+          <w:shd w:val="clear" w:color="auto" w:fill="FFFFFF"/>
+        </w:rPr>
+        <w:t>smb.conf</w:t>
+      </w:r>
+      <w:proofErr w:type="spellEnd"/>
+      <w:r>
+        <w:rPr>
+          <w:rFonts w:ascii="Segoe UI" w:hAnsi="Segoe UI" w:cs="Segoe UI"/>
+          <w:color w:val="343A40"/>
+          <w:sz w:val="18"/>
+          <w:szCs w:val="18"/>
+          <w:shd w:val="clear" w:color="auto" w:fill="FFFFFF"/>
+        </w:rPr>
+        <w:t xml:space="preserve"> e adicionamos uma secção de compartilhamento </w:t>
       </w:r>
       <w:r>
         <w:rPr>
@@ -8806,7 +11566,29 @@
           <w:szCs w:val="18"/>
           <w:shd w:val="clear" w:color="auto" w:fill="FFFFFF"/>
         </w:rPr>
-        <w:t xml:space="preserve"> para tornar a pasta /shared pública</w:t>
+        <w:t xml:space="preserve"> para tornar a pasta /</w:t>
+      </w:r>
+      <w:proofErr w:type="spellStart"/>
+      <w:r>
+        <w:rPr>
+          <w:rFonts w:ascii="Segoe UI" w:hAnsi="Segoe UI" w:cs="Segoe UI"/>
+          <w:color w:val="343A40"/>
+          <w:sz w:val="18"/>
+          <w:szCs w:val="18"/>
+          <w:shd w:val="clear" w:color="auto" w:fill="FFFFFF"/>
+        </w:rPr>
+        <w:t>shared</w:t>
+      </w:r>
+      <w:proofErr w:type="spellEnd"/>
+      <w:r>
+        <w:rPr>
+          <w:rFonts w:ascii="Segoe UI" w:hAnsi="Segoe UI" w:cs="Segoe UI"/>
+          <w:color w:val="343A40"/>
+          <w:sz w:val="18"/>
+          <w:szCs w:val="18"/>
+          <w:shd w:val="clear" w:color="auto" w:fill="FFFFFF"/>
+        </w:rPr>
+        <w:t xml:space="preserve"> pública</w:t>
       </w:r>
       <w:r>
         <w:rPr>
@@ -8838,6 +11620,7 @@
       <w:r>
         <w:rPr>
           <w:rFonts w:ascii="Segoe UI" w:hAnsi="Segoe UI" w:cs="Segoe UI"/>
+          <w:noProof/>
           <w:color w:val="343A40"/>
           <w:sz w:val="18"/>
           <w:szCs w:val="18"/>
@@ -8918,22 +11701,199 @@
           <w:szCs w:val="18"/>
           <w:shd w:val="clear" w:color="auto" w:fill="FFFFFF"/>
         </w:rPr>
-        <w:t xml:space="preserve"> o servidor NFS usando o seguinte comando sudo apt-get install nfs-kernel-server e acedemos ao seu ficheiro de configuração através do comando sudo nano /etc/exports e colocamos uma linha para o compartilhamento publico:</w:t>
-      </w:r>
-    </w:p>
-    <w:p>
-      <w:pPr>
-        <w:rPr>
-          <w:rFonts w:ascii="Segoe UI" w:hAnsi="Segoe UI" w:cs="Segoe UI"/>
-          <w:color w:val="343A40"/>
-          <w:sz w:val="18"/>
-          <w:szCs w:val="18"/>
-          <w:shd w:val="clear" w:color="auto" w:fill="FFFFFF"/>
-        </w:rPr>
-      </w:pPr>
-      <w:r>
-        <w:rPr>
-          <w:rFonts w:ascii="Segoe UI" w:hAnsi="Segoe UI" w:cs="Segoe UI"/>
+        <w:t xml:space="preserve"> o servidor NFS usando o seguinte comando </w:t>
+      </w:r>
+      <w:proofErr w:type="spellStart"/>
+      <w:r>
+        <w:rPr>
+          <w:rFonts w:ascii="Segoe UI" w:hAnsi="Segoe UI" w:cs="Segoe UI"/>
+          <w:color w:val="343A40"/>
+          <w:sz w:val="18"/>
+          <w:szCs w:val="18"/>
+          <w:shd w:val="clear" w:color="auto" w:fill="FFFFFF"/>
+        </w:rPr>
+        <w:t>sudo</w:t>
+      </w:r>
+      <w:proofErr w:type="spellEnd"/>
+      <w:r>
+        <w:rPr>
+          <w:rFonts w:ascii="Segoe UI" w:hAnsi="Segoe UI" w:cs="Segoe UI"/>
+          <w:color w:val="343A40"/>
+          <w:sz w:val="18"/>
+          <w:szCs w:val="18"/>
+          <w:shd w:val="clear" w:color="auto" w:fill="FFFFFF"/>
+        </w:rPr>
+        <w:t xml:space="preserve"> </w:t>
+      </w:r>
+      <w:proofErr w:type="spellStart"/>
+      <w:r>
+        <w:rPr>
+          <w:rFonts w:ascii="Segoe UI" w:hAnsi="Segoe UI" w:cs="Segoe UI"/>
+          <w:color w:val="343A40"/>
+          <w:sz w:val="18"/>
+          <w:szCs w:val="18"/>
+          <w:shd w:val="clear" w:color="auto" w:fill="FFFFFF"/>
+        </w:rPr>
+        <w:t>apt-get</w:t>
+      </w:r>
+      <w:proofErr w:type="spellEnd"/>
+      <w:r>
+        <w:rPr>
+          <w:rFonts w:ascii="Segoe UI" w:hAnsi="Segoe UI" w:cs="Segoe UI"/>
+          <w:color w:val="343A40"/>
+          <w:sz w:val="18"/>
+          <w:szCs w:val="18"/>
+          <w:shd w:val="clear" w:color="auto" w:fill="FFFFFF"/>
+        </w:rPr>
+        <w:t xml:space="preserve"> </w:t>
+      </w:r>
+      <w:proofErr w:type="spellStart"/>
+      <w:r>
+        <w:rPr>
+          <w:rFonts w:ascii="Segoe UI" w:hAnsi="Segoe UI" w:cs="Segoe UI"/>
+          <w:color w:val="343A40"/>
+          <w:sz w:val="18"/>
+          <w:szCs w:val="18"/>
+          <w:shd w:val="clear" w:color="auto" w:fill="FFFFFF"/>
+        </w:rPr>
+        <w:t>install</w:t>
+      </w:r>
+      <w:proofErr w:type="spellEnd"/>
+      <w:r>
+        <w:rPr>
+          <w:rFonts w:ascii="Segoe UI" w:hAnsi="Segoe UI" w:cs="Segoe UI"/>
+          <w:color w:val="343A40"/>
+          <w:sz w:val="18"/>
+          <w:szCs w:val="18"/>
+          <w:shd w:val="clear" w:color="auto" w:fill="FFFFFF"/>
+        </w:rPr>
+        <w:t xml:space="preserve"> </w:t>
+      </w:r>
+      <w:proofErr w:type="spellStart"/>
+      <w:r>
+        <w:rPr>
+          <w:rFonts w:ascii="Segoe UI" w:hAnsi="Segoe UI" w:cs="Segoe UI"/>
+          <w:color w:val="343A40"/>
+          <w:sz w:val="18"/>
+          <w:szCs w:val="18"/>
+          <w:shd w:val="clear" w:color="auto" w:fill="FFFFFF"/>
+        </w:rPr>
+        <w:t>nfs</w:t>
+      </w:r>
+      <w:proofErr w:type="spellEnd"/>
+      <w:r>
+        <w:rPr>
+          <w:rFonts w:ascii="Segoe UI" w:hAnsi="Segoe UI" w:cs="Segoe UI"/>
+          <w:color w:val="343A40"/>
+          <w:sz w:val="18"/>
+          <w:szCs w:val="18"/>
+          <w:shd w:val="clear" w:color="auto" w:fill="FFFFFF"/>
+        </w:rPr>
+        <w:t>-</w:t>
+      </w:r>
+      <w:proofErr w:type="spellStart"/>
+      <w:r>
+        <w:rPr>
+          <w:rFonts w:ascii="Segoe UI" w:hAnsi="Segoe UI" w:cs="Segoe UI"/>
+          <w:color w:val="343A40"/>
+          <w:sz w:val="18"/>
+          <w:szCs w:val="18"/>
+          <w:shd w:val="clear" w:color="auto" w:fill="FFFFFF"/>
+        </w:rPr>
+        <w:t>kernel</w:t>
+      </w:r>
+      <w:proofErr w:type="spellEnd"/>
+      <w:r>
+        <w:rPr>
+          <w:rFonts w:ascii="Segoe UI" w:hAnsi="Segoe UI" w:cs="Segoe UI"/>
+          <w:color w:val="343A40"/>
+          <w:sz w:val="18"/>
+          <w:szCs w:val="18"/>
+          <w:shd w:val="clear" w:color="auto" w:fill="FFFFFF"/>
+        </w:rPr>
+        <w:t xml:space="preserve">-server e acedemos ao seu ficheiro de configuração através do comando </w:t>
+      </w:r>
+      <w:proofErr w:type="spellStart"/>
+      <w:r>
+        <w:rPr>
+          <w:rFonts w:ascii="Segoe UI" w:hAnsi="Segoe UI" w:cs="Segoe UI"/>
+          <w:color w:val="343A40"/>
+          <w:sz w:val="18"/>
+          <w:szCs w:val="18"/>
+          <w:shd w:val="clear" w:color="auto" w:fill="FFFFFF"/>
+        </w:rPr>
+        <w:t>sudo</w:t>
+      </w:r>
+      <w:proofErr w:type="spellEnd"/>
+      <w:r>
+        <w:rPr>
+          <w:rFonts w:ascii="Segoe UI" w:hAnsi="Segoe UI" w:cs="Segoe UI"/>
+          <w:color w:val="343A40"/>
+          <w:sz w:val="18"/>
+          <w:szCs w:val="18"/>
+          <w:shd w:val="clear" w:color="auto" w:fill="FFFFFF"/>
+        </w:rPr>
+        <w:t xml:space="preserve"> nano /</w:t>
+      </w:r>
+      <w:proofErr w:type="spellStart"/>
+      <w:r>
+        <w:rPr>
+          <w:rFonts w:ascii="Segoe UI" w:hAnsi="Segoe UI" w:cs="Segoe UI"/>
+          <w:color w:val="343A40"/>
+          <w:sz w:val="18"/>
+          <w:szCs w:val="18"/>
+          <w:shd w:val="clear" w:color="auto" w:fill="FFFFFF"/>
+        </w:rPr>
+        <w:t>etc</w:t>
+      </w:r>
+      <w:proofErr w:type="spellEnd"/>
+      <w:r>
+        <w:rPr>
+          <w:rFonts w:ascii="Segoe UI" w:hAnsi="Segoe UI" w:cs="Segoe UI"/>
+          <w:color w:val="343A40"/>
+          <w:sz w:val="18"/>
+          <w:szCs w:val="18"/>
+          <w:shd w:val="clear" w:color="auto" w:fill="FFFFFF"/>
+        </w:rPr>
+        <w:t>/</w:t>
+      </w:r>
+      <w:proofErr w:type="spellStart"/>
+      <w:r>
+        <w:rPr>
+          <w:rFonts w:ascii="Segoe UI" w:hAnsi="Segoe UI" w:cs="Segoe UI"/>
+          <w:color w:val="343A40"/>
+          <w:sz w:val="18"/>
+          <w:szCs w:val="18"/>
+          <w:shd w:val="clear" w:color="auto" w:fill="FFFFFF"/>
+        </w:rPr>
+        <w:t>exports</w:t>
+      </w:r>
+      <w:proofErr w:type="spellEnd"/>
+      <w:r>
+        <w:rPr>
+          <w:rFonts w:ascii="Segoe UI" w:hAnsi="Segoe UI" w:cs="Segoe UI"/>
+          <w:color w:val="343A40"/>
+          <w:sz w:val="18"/>
+          <w:szCs w:val="18"/>
+          <w:shd w:val="clear" w:color="auto" w:fill="FFFFFF"/>
+        </w:rPr>
+        <w:t xml:space="preserve"> e colocamos uma linha para o compartilhamento publico:</w:t>
+      </w:r>
+    </w:p>
+    <w:p>
+      <w:pPr>
+        <w:rPr>
+          <w:rFonts w:ascii="Segoe UI" w:hAnsi="Segoe UI" w:cs="Segoe UI"/>
+          <w:color w:val="343A40"/>
+          <w:sz w:val="18"/>
+          <w:szCs w:val="18"/>
+          <w:shd w:val="clear" w:color="auto" w:fill="FFFFFF"/>
+        </w:rPr>
+      </w:pPr>
+      <w:r>
+        <w:rPr>
+          <w:rFonts w:ascii="Segoe UI" w:hAnsi="Segoe UI" w:cs="Segoe UI"/>
+          <w:noProof/>
           <w:color w:val="343A40"/>
           <w:sz w:val="18"/>
           <w:szCs w:val="18"/>
@@ -9325,40 +12285,74 @@
           <w:szCs w:val="18"/>
           <w:shd w:val="clear" w:color="auto" w:fill="FFFFFF"/>
         </w:rPr>
-        <w:t>Como administrador de sistemas temos de garantir que em caso de necessidade os backups foram efetuados corretamente. Para isso devemos automatizar a sua reposição, validando no final o funcionamento do sistema (Ex. Base de Dados - executar uma query SQL com sucesso após reposição)</w:t>
-      </w:r>
-    </w:p>
-    <w:p>
-      <w:pPr>
-        <w:rPr>
-          <w:rFonts w:ascii="Segoe UI" w:hAnsi="Segoe UI" w:cs="Segoe UI"/>
-          <w:color w:val="343A40"/>
-          <w:sz w:val="18"/>
-          <w:szCs w:val="18"/>
-          <w:shd w:val="clear" w:color="auto" w:fill="FFFFFF"/>
-        </w:rPr>
-      </w:pPr>
-    </w:p>
-    <w:p>
-      <w:pPr>
-        <w:rPr>
-          <w:rFonts w:ascii="Segoe UI" w:hAnsi="Segoe UI" w:cs="Segoe UI"/>
-          <w:color w:val="343A40"/>
-          <w:sz w:val="18"/>
-          <w:szCs w:val="18"/>
-          <w:shd w:val="clear" w:color="auto" w:fill="FFFFFF"/>
-        </w:rPr>
-      </w:pPr>
-      <w:r>
-        <w:rPr>
-          <w:rFonts w:ascii="Segoe UI" w:hAnsi="Segoe UI" w:cs="Segoe UI"/>
-          <w:color w:val="343A40"/>
-          <w:sz w:val="18"/>
-          <w:szCs w:val="18"/>
-          <w:shd w:val="clear" w:color="auto" w:fill="FFFFFF"/>
-        </w:rPr>
-        <w:t>Antes de realizar o user</w:t>
-      </w:r>
+        <w:t xml:space="preserve">Como administrador de sistemas temos de garantir que em caso de necessidade os backups foram efetuados corretamente. Para isso devemos automatizar a sua reposição, validando no final o funcionamento do sistema (Ex. Base de Dados - executar uma </w:t>
+      </w:r>
+      <w:proofErr w:type="spellStart"/>
+      <w:r>
+        <w:rPr>
+          <w:rFonts w:ascii="Segoe UI" w:hAnsi="Segoe UI" w:cs="Segoe UI"/>
+          <w:color w:val="343A40"/>
+          <w:sz w:val="18"/>
+          <w:szCs w:val="18"/>
+          <w:shd w:val="clear" w:color="auto" w:fill="FFFFFF"/>
+        </w:rPr>
+        <w:t>query</w:t>
+      </w:r>
+      <w:proofErr w:type="spellEnd"/>
+      <w:r>
+        <w:rPr>
+          <w:rFonts w:ascii="Segoe UI" w:hAnsi="Segoe UI" w:cs="Segoe UI"/>
+          <w:color w:val="343A40"/>
+          <w:sz w:val="18"/>
+          <w:szCs w:val="18"/>
+          <w:shd w:val="clear" w:color="auto" w:fill="FFFFFF"/>
+        </w:rPr>
+        <w:t xml:space="preserve"> SQL com sucesso após reposição)</w:t>
+      </w:r>
+    </w:p>
+    <w:p>
+      <w:pPr>
+        <w:rPr>
+          <w:rFonts w:ascii="Segoe UI" w:hAnsi="Segoe UI" w:cs="Segoe UI"/>
+          <w:color w:val="343A40"/>
+          <w:sz w:val="18"/>
+          <w:szCs w:val="18"/>
+          <w:shd w:val="clear" w:color="auto" w:fill="FFFFFF"/>
+        </w:rPr>
+      </w:pPr>
+    </w:p>
+    <w:p>
+      <w:pPr>
+        <w:rPr>
+          <w:rFonts w:ascii="Segoe UI" w:hAnsi="Segoe UI" w:cs="Segoe UI"/>
+          <w:color w:val="343A40"/>
+          <w:sz w:val="18"/>
+          <w:szCs w:val="18"/>
+          <w:shd w:val="clear" w:color="auto" w:fill="FFFFFF"/>
+        </w:rPr>
+      </w:pPr>
+      <w:r>
+        <w:rPr>
+          <w:rFonts w:ascii="Segoe UI" w:hAnsi="Segoe UI" w:cs="Segoe UI"/>
+          <w:color w:val="343A40"/>
+          <w:sz w:val="18"/>
+          <w:szCs w:val="18"/>
+          <w:shd w:val="clear" w:color="auto" w:fill="FFFFFF"/>
+        </w:rPr>
+        <w:t xml:space="preserve">Antes de realizar o </w:t>
+      </w:r>
+      <w:proofErr w:type="spellStart"/>
+      <w:r>
+        <w:rPr>
+          <w:rFonts w:ascii="Segoe UI" w:hAnsi="Segoe UI" w:cs="Segoe UI"/>
+          <w:color w:val="343A40"/>
+          <w:sz w:val="18"/>
+          <w:szCs w:val="18"/>
+          <w:shd w:val="clear" w:color="auto" w:fill="FFFFFF"/>
+        </w:rPr>
+        <w:t>user</w:t>
+      </w:r>
+      <w:proofErr w:type="spellEnd"/>
       <w:r>
         <w:rPr>
           <w:rFonts w:ascii="Segoe UI" w:hAnsi="Segoe UI" w:cs="Segoe UI"/>
@@ -9369,25 +12363,113 @@
         </w:rPr>
         <w:t xml:space="preserve"> </w:t>
       </w:r>
-      <w:r>
-        <w:rPr>
-          <w:rFonts w:ascii="Segoe UI" w:hAnsi="Segoe UI" w:cs="Segoe UI"/>
-          <w:color w:val="343A40"/>
-          <w:sz w:val="18"/>
-          <w:szCs w:val="18"/>
-          <w:shd w:val="clear" w:color="auto" w:fill="FFFFFF"/>
-        </w:rPr>
-        <w:t xml:space="preserve">storie temos de configurar o ambiente, isto é a instalação do mongodb e mongosh para poder usar o script dá melhor maneira. Apos isso é só necessário a realização do script como mostra a seguinte imagem, </w:t>
-      </w:r>
-      <w:r>
-        <w:rPr>
-          <w:rFonts w:ascii="Segoe UI" w:hAnsi="Segoe UI" w:cs="Segoe UI"/>
-          <w:color w:val="343A40"/>
-          <w:sz w:val="18"/>
-          <w:szCs w:val="18"/>
-          <w:shd w:val="clear" w:color="auto" w:fill="FFFFFF"/>
-        </w:rPr>
-        <w:t>e de seguida fomos ao ficheiro cron agendando este script</w:t>
+      <w:proofErr w:type="spellStart"/>
+      <w:r>
+        <w:rPr>
+          <w:rFonts w:ascii="Segoe UI" w:hAnsi="Segoe UI" w:cs="Segoe UI"/>
+          <w:color w:val="343A40"/>
+          <w:sz w:val="18"/>
+          <w:szCs w:val="18"/>
+          <w:shd w:val="clear" w:color="auto" w:fill="FFFFFF"/>
+        </w:rPr>
+        <w:t>stor</w:t>
+      </w:r>
+      <w:r>
+        <w:rPr>
+          <w:rFonts w:ascii="Segoe UI" w:hAnsi="Segoe UI" w:cs="Segoe UI"/>
+          <w:color w:val="343A40"/>
+          <w:sz w:val="18"/>
+          <w:szCs w:val="18"/>
+          <w:shd w:val="clear" w:color="auto" w:fill="FFFFFF"/>
+        </w:rPr>
+        <w:t>y</w:t>
+      </w:r>
+      <w:proofErr w:type="spellEnd"/>
+      <w:r>
+        <w:rPr>
+          <w:rFonts w:ascii="Segoe UI" w:hAnsi="Segoe UI" w:cs="Segoe UI"/>
+          <w:color w:val="343A40"/>
+          <w:sz w:val="18"/>
+          <w:szCs w:val="18"/>
+          <w:shd w:val="clear" w:color="auto" w:fill="FFFFFF"/>
+        </w:rPr>
+        <w:t xml:space="preserve"> temos de configurar o ambiente, isto é a instalação do </w:t>
+      </w:r>
+      <w:proofErr w:type="spellStart"/>
+      <w:r>
+        <w:rPr>
+          <w:rFonts w:ascii="Segoe UI" w:hAnsi="Segoe UI" w:cs="Segoe UI"/>
+          <w:color w:val="343A40"/>
+          <w:sz w:val="18"/>
+          <w:szCs w:val="18"/>
+          <w:shd w:val="clear" w:color="auto" w:fill="FFFFFF"/>
+        </w:rPr>
+        <w:t>mongodb</w:t>
+      </w:r>
+      <w:proofErr w:type="spellEnd"/>
+      <w:r>
+        <w:rPr>
+          <w:rFonts w:ascii="Segoe UI" w:hAnsi="Segoe UI" w:cs="Segoe UI"/>
+          <w:color w:val="343A40"/>
+          <w:sz w:val="18"/>
+          <w:szCs w:val="18"/>
+          <w:shd w:val="clear" w:color="auto" w:fill="FFFFFF"/>
+        </w:rPr>
+        <w:t xml:space="preserve"> e </w:t>
+      </w:r>
+      <w:proofErr w:type="spellStart"/>
+      <w:r>
+        <w:rPr>
+          <w:rFonts w:ascii="Segoe UI" w:hAnsi="Segoe UI" w:cs="Segoe UI"/>
+          <w:color w:val="343A40"/>
+          <w:sz w:val="18"/>
+          <w:szCs w:val="18"/>
+          <w:shd w:val="clear" w:color="auto" w:fill="FFFFFF"/>
+        </w:rPr>
+        <w:t>mongosh</w:t>
+      </w:r>
+      <w:proofErr w:type="spellEnd"/>
+      <w:r>
+        <w:rPr>
+          <w:rFonts w:ascii="Segoe UI" w:hAnsi="Segoe UI" w:cs="Segoe UI"/>
+          <w:color w:val="343A40"/>
+          <w:sz w:val="18"/>
+          <w:szCs w:val="18"/>
+          <w:shd w:val="clear" w:color="auto" w:fill="FFFFFF"/>
+        </w:rPr>
+        <w:t xml:space="preserve"> para poder usar o script dá melhor maneira. Apos isso é só necessário a realização do script como mostra a seguinte imagem, </w:t>
+      </w:r>
+      <w:r>
+        <w:rPr>
+          <w:rFonts w:ascii="Segoe UI" w:hAnsi="Segoe UI" w:cs="Segoe UI"/>
+          <w:color w:val="343A40"/>
+          <w:sz w:val="18"/>
+          <w:szCs w:val="18"/>
+          <w:shd w:val="clear" w:color="auto" w:fill="FFFFFF"/>
+        </w:rPr>
+        <w:t xml:space="preserve">e de seguida fomos ao ficheiro </w:t>
+      </w:r>
+      <w:proofErr w:type="spellStart"/>
+      <w:r>
+        <w:rPr>
+          <w:rFonts w:ascii="Segoe UI" w:hAnsi="Segoe UI" w:cs="Segoe UI"/>
+          <w:color w:val="343A40"/>
+          <w:sz w:val="18"/>
+          <w:szCs w:val="18"/>
+          <w:shd w:val="clear" w:color="auto" w:fill="FFFFFF"/>
+        </w:rPr>
+        <w:t>cron</w:t>
+      </w:r>
+      <w:proofErr w:type="spellEnd"/>
+      <w:r>
+        <w:rPr>
+          <w:rFonts w:ascii="Segoe UI" w:hAnsi="Segoe UI" w:cs="Segoe UI"/>
+          <w:color w:val="343A40"/>
+          <w:sz w:val="18"/>
+          <w:szCs w:val="18"/>
+          <w:shd w:val="clear" w:color="auto" w:fill="FFFFFF"/>
+        </w:rPr>
+        <w:t xml:space="preserve"> agendando este script</w:t>
       </w:r>
       <w:r>
         <w:rPr>

</xml_diff>